<commit_message>
working on ch. 3 notes
</commit_message>
<xml_diff>
--- a/04-Rlabs/R-notecards.docx
+++ b/04-Rlabs/R-notecards.docx
@@ -47,6 +47,7 @@
                 <w:szCs w:val="24"/>
               </w:rPr>
             </w:pPr>
+            <w:proofErr w:type="gramStart"/>
             <w:r>
               <w:rPr>
                 <w:rFonts w:cstheme="minorHAnsi"/>
@@ -63,6 +64,7 @@
               </w:rPr>
               <w:t>(</w:t>
             </w:r>
+            <w:proofErr w:type="gramEnd"/>
             <w:r>
               <w:rPr>
                 <w:rFonts w:cstheme="minorHAnsi"/>
@@ -158,8 +160,36 @@
                 <w:sz w:val="24"/>
                 <w:szCs w:val="24"/>
               </w:rPr>
-              <w:t xml:space="preserve"> &lt;- read_csv(</w:t>
-            </w:r>
+              <w:t xml:space="preserve"> &lt;- </w:t>
+            </w:r>
+            <w:proofErr w:type="spellStart"/>
+            <w:r>
+              <w:rPr>
+                <w:rFonts w:cstheme="minorHAnsi"/>
+                <w:sz w:val="24"/>
+                <w:szCs w:val="24"/>
+              </w:rPr>
+              <w:t>read_</w:t>
+            </w:r>
+            <w:proofErr w:type="gramStart"/>
+            <w:r>
+              <w:rPr>
+                <w:rFonts w:cstheme="minorHAnsi"/>
+                <w:sz w:val="24"/>
+                <w:szCs w:val="24"/>
+              </w:rPr>
+              <w:t>csv</w:t>
+            </w:r>
+            <w:proofErr w:type="spellEnd"/>
+            <w:r>
+              <w:rPr>
+                <w:rFonts w:cstheme="minorHAnsi"/>
+                <w:sz w:val="24"/>
+                <w:szCs w:val="24"/>
+              </w:rPr>
+              <w:t>(</w:t>
+            </w:r>
+            <w:proofErr w:type="gramEnd"/>
             <w:r>
               <w:rPr>
                 <w:rFonts w:cstheme="minorHAnsi"/>
@@ -300,6 +330,7 @@
                 <w:szCs w:val="24"/>
               </w:rPr>
             </w:pPr>
+            <w:proofErr w:type="gramStart"/>
             <w:r>
               <w:rPr>
                 <w:rFonts w:cstheme="minorHAnsi"/>
@@ -308,6 +339,7 @@
               </w:rPr>
               <w:t>glimpse(</w:t>
             </w:r>
+            <w:proofErr w:type="gramEnd"/>
             <w:r>
               <w:rPr>
                 <w:rFonts w:cstheme="minorHAnsi"/>
@@ -343,6 +375,7 @@
                 <w:szCs w:val="24"/>
               </w:rPr>
             </w:pPr>
+            <w:proofErr w:type="gramStart"/>
             <w:r>
               <w:rPr>
                 <w:rFonts w:cstheme="minorHAnsi"/>
@@ -351,6 +384,7 @@
               </w:rPr>
               <w:t>head(</w:t>
             </w:r>
+            <w:proofErr w:type="gramEnd"/>
             <w:r>
               <w:rPr>
                 <w:rFonts w:cstheme="minorHAnsi"/>
@@ -386,6 +420,7 @@
                 <w:szCs w:val="24"/>
               </w:rPr>
             </w:pPr>
+            <w:proofErr w:type="gramStart"/>
             <w:r>
               <w:rPr>
                 <w:rFonts w:cstheme="minorHAnsi"/>
@@ -394,6 +429,7 @@
               </w:rPr>
               <w:t>names(</w:t>
             </w:r>
+            <w:proofErr w:type="gramEnd"/>
             <w:r>
               <w:rPr>
                 <w:rFonts w:cstheme="minorHAnsi"/>
@@ -449,7 +485,27 @@
                 <w:sz w:val="28"/>
                 <w:szCs w:val="28"/>
               </w:rPr>
-              <w:t>Plotting a One-Variable Bar Plot with Counts</w:t>
+              <w:t>Plotting a One</w:t>
+            </w:r>
+            <w:r>
+              <w:rPr>
+                <w:rFonts w:cstheme="minorHAnsi"/>
+                <w:b/>
+                <w:bCs/>
+                <w:sz w:val="28"/>
+                <w:szCs w:val="28"/>
+              </w:rPr>
+              <w:t xml:space="preserve"> Categorical </w:t>
+            </w:r>
+            <w:r>
+              <w:rPr>
+                <w:rFonts w:cstheme="minorHAnsi"/>
+                <w:b/>
+                <w:bCs/>
+                <w:sz w:val="28"/>
+                <w:szCs w:val="28"/>
+              </w:rPr>
+              <w:t>Variable Bar Plot with Counts</w:t>
             </w:r>
           </w:p>
           <w:p>
@@ -472,13 +528,33 @@
                 <w:szCs w:val="24"/>
               </w:rPr>
             </w:pPr>
-            <w:r>
-              <w:rPr>
-                <w:rFonts w:cstheme="minorHAnsi"/>
-                <w:sz w:val="24"/>
-                <w:szCs w:val="24"/>
-              </w:rPr>
-              <w:t xml:space="preserve">ggplot(data = </w:t>
+            <w:proofErr w:type="spellStart"/>
+            <w:proofErr w:type="gramStart"/>
+            <w:r>
+              <w:rPr>
+                <w:rFonts w:cstheme="minorHAnsi"/>
+                <w:sz w:val="24"/>
+                <w:szCs w:val="24"/>
+              </w:rPr>
+              <w:t>ggplot</w:t>
+            </w:r>
+            <w:proofErr w:type="spellEnd"/>
+            <w:r>
+              <w:rPr>
+                <w:rFonts w:cstheme="minorHAnsi"/>
+                <w:sz w:val="24"/>
+                <w:szCs w:val="24"/>
+              </w:rPr>
+              <w:t>(</w:t>
+            </w:r>
+            <w:proofErr w:type="gramEnd"/>
+            <w:r>
+              <w:rPr>
+                <w:rFonts w:cstheme="minorHAnsi"/>
+                <w:sz w:val="24"/>
+                <w:szCs w:val="24"/>
+              </w:rPr>
+              <w:t xml:space="preserve">data = </w:t>
             </w:r>
             <w:r>
               <w:rPr>
@@ -512,7 +588,35 @@
                 <w:sz w:val="24"/>
                 <w:szCs w:val="24"/>
               </w:rPr>
-              <w:t xml:space="preserve">       mapping = aes(x = </w:t>
+              <w:t xml:space="preserve">       mapping = </w:t>
+            </w:r>
+            <w:proofErr w:type="spellStart"/>
+            <w:proofErr w:type="gramStart"/>
+            <w:r>
+              <w:rPr>
+                <w:rFonts w:cstheme="minorHAnsi"/>
+                <w:sz w:val="24"/>
+                <w:szCs w:val="24"/>
+              </w:rPr>
+              <w:t>aes</w:t>
+            </w:r>
+            <w:proofErr w:type="spellEnd"/>
+            <w:r>
+              <w:rPr>
+                <w:rFonts w:cstheme="minorHAnsi"/>
+                <w:sz w:val="24"/>
+                <w:szCs w:val="24"/>
+              </w:rPr>
+              <w:t>(</w:t>
+            </w:r>
+            <w:proofErr w:type="gramEnd"/>
+            <w:r>
+              <w:rPr>
+                <w:rFonts w:cstheme="minorHAnsi"/>
+                <w:sz w:val="24"/>
+                <w:szCs w:val="24"/>
+              </w:rPr>
+              <w:t xml:space="preserve">x = </w:t>
             </w:r>
             <w:r>
               <w:rPr>
@@ -546,8 +650,36 @@
                 <w:sz w:val="24"/>
                 <w:szCs w:val="24"/>
               </w:rPr>
-              <w:t xml:space="preserve">  geom_bar(</w:t>
-            </w:r>
+              <w:t xml:space="preserve">  </w:t>
+            </w:r>
+            <w:proofErr w:type="spellStart"/>
+            <w:r>
+              <w:rPr>
+                <w:rFonts w:cstheme="minorHAnsi"/>
+                <w:sz w:val="24"/>
+                <w:szCs w:val="24"/>
+              </w:rPr>
+              <w:t>geom_</w:t>
+            </w:r>
+            <w:proofErr w:type="gramStart"/>
+            <w:r>
+              <w:rPr>
+                <w:rFonts w:cstheme="minorHAnsi"/>
+                <w:sz w:val="24"/>
+                <w:szCs w:val="24"/>
+              </w:rPr>
+              <w:t>bar</w:t>
+            </w:r>
+            <w:proofErr w:type="spellEnd"/>
+            <w:r>
+              <w:rPr>
+                <w:rFonts w:cstheme="minorHAnsi"/>
+                <w:sz w:val="24"/>
+                <w:szCs w:val="24"/>
+              </w:rPr>
+              <w:t>(</w:t>
+            </w:r>
+            <w:proofErr w:type="gramEnd"/>
             <w:r>
               <w:rPr>
                 <w:rFonts w:cstheme="minorHAnsi"/>
@@ -579,8 +711,18 @@
                 <w:sz w:val="24"/>
                 <w:szCs w:val="24"/>
               </w:rPr>
-              <w:t xml:space="preserve">  labs(</w:t>
-            </w:r>
+              <w:t xml:space="preserve">  </w:t>
+            </w:r>
+            <w:proofErr w:type="gramStart"/>
+            <w:r>
+              <w:rPr>
+                <w:rFonts w:cstheme="minorHAnsi"/>
+                <w:sz w:val="24"/>
+                <w:szCs w:val="24"/>
+              </w:rPr>
+              <w:t>labs(</w:t>
+            </w:r>
+            <w:proofErr w:type="gramEnd"/>
             <w:r>
               <w:rPr>
                 <w:rFonts w:cstheme="minorHAnsi"/>
@@ -744,7 +886,43 @@
                 <w:sz w:val="24"/>
                 <w:szCs w:val="24"/>
               </w:rPr>
-              <w:t xml:space="preserve"> This bar plot has the variable names on the x-axis. If the names are squished, then you should use </w:t>
+              <w:t xml:space="preserve"> This bar plot has </w:t>
+            </w:r>
+            <w:proofErr w:type="gramStart"/>
+            <w:r>
+              <w:rPr>
+                <w:rFonts w:cstheme="minorHAnsi"/>
+                <w:sz w:val="24"/>
+                <w:szCs w:val="24"/>
+              </w:rPr>
+              <w:t>the variable</w:t>
+            </w:r>
+            <w:proofErr w:type="gramEnd"/>
+            <w:r>
+              <w:rPr>
+                <w:rFonts w:cstheme="minorHAnsi"/>
+                <w:sz w:val="24"/>
+                <w:szCs w:val="24"/>
+              </w:rPr>
+              <w:t xml:space="preserve"> names on the x-axis. If the names are squished, then you should </w:t>
+            </w:r>
+            <w:proofErr w:type="gramStart"/>
+            <w:r>
+              <w:rPr>
+                <w:rFonts w:cstheme="minorHAnsi"/>
+                <w:sz w:val="24"/>
+                <w:szCs w:val="24"/>
+              </w:rPr>
+              <w:t>use</w:t>
+            </w:r>
+            <w:proofErr w:type="gramEnd"/>
+            <w:r>
+              <w:rPr>
+                <w:rFonts w:cstheme="minorHAnsi"/>
+                <w:sz w:val="24"/>
+                <w:szCs w:val="24"/>
+              </w:rPr>
+              <w:t xml:space="preserve"> </w:t>
             </w:r>
           </w:p>
           <w:p>
@@ -771,23 +949,7 @@
                 <w:sz w:val="24"/>
                 <w:szCs w:val="24"/>
               </w:rPr>
-              <w:t xml:space="preserve"> </w:t>
-            </w:r>
-            <w:r>
-              <w:rPr>
-                <w:rFonts w:cstheme="minorHAnsi"/>
-                <w:sz w:val="24"/>
-                <w:szCs w:val="24"/>
-              </w:rPr>
-              <w:t xml:space="preserve">NAME OF VARIABLE </w:t>
-            </w:r>
-            <w:r>
-              <w:rPr>
-                <w:rFonts w:cstheme="minorHAnsi"/>
-                <w:sz w:val="24"/>
-                <w:szCs w:val="24"/>
-              </w:rPr>
-              <w:t xml:space="preserve">instead of </w:t>
+              <w:t xml:space="preserve"> NAME OF VARIABLE instead of </w:t>
             </w:r>
             <w:r>
               <w:rPr>
@@ -805,15 +967,7 @@
                 <w:sz w:val="24"/>
                 <w:szCs w:val="24"/>
               </w:rPr>
-              <w:t>NAME OF VARIABLE</w:t>
-            </w:r>
-            <w:r>
-              <w:rPr>
-                <w:rFonts w:cstheme="minorHAnsi"/>
-                <w:sz w:val="24"/>
-                <w:szCs w:val="24"/>
-              </w:rPr>
-              <w:t>.</w:t>
+              <w:t>NAME OF VARIABLE.</w:t>
             </w:r>
           </w:p>
           <w:p>
@@ -853,7 +1007,27 @@
                 <w:sz w:val="28"/>
                 <w:szCs w:val="28"/>
               </w:rPr>
-              <w:t>Plotting a One-Variable Bar Plot with Proportions</w:t>
+              <w:t>Plotting a One</w:t>
+            </w:r>
+            <w:r>
+              <w:rPr>
+                <w:rFonts w:cstheme="minorHAnsi"/>
+                <w:b/>
+                <w:bCs/>
+                <w:sz w:val="28"/>
+                <w:szCs w:val="28"/>
+              </w:rPr>
+              <w:t xml:space="preserve"> Categorical </w:t>
+            </w:r>
+            <w:r>
+              <w:rPr>
+                <w:rFonts w:cstheme="minorHAnsi"/>
+                <w:b/>
+                <w:bCs/>
+                <w:sz w:val="28"/>
+                <w:szCs w:val="28"/>
+              </w:rPr>
+              <w:t>Variable Bar Plot with Proportions</w:t>
             </w:r>
           </w:p>
           <w:p>
@@ -876,13 +1050,33 @@
                 <w:szCs w:val="24"/>
               </w:rPr>
             </w:pPr>
-            <w:r>
-              <w:rPr>
-                <w:rFonts w:cstheme="minorHAnsi"/>
-                <w:sz w:val="24"/>
-                <w:szCs w:val="24"/>
-              </w:rPr>
-              <w:t xml:space="preserve">ggplot(data = </w:t>
+            <w:proofErr w:type="spellStart"/>
+            <w:proofErr w:type="gramStart"/>
+            <w:r>
+              <w:rPr>
+                <w:rFonts w:cstheme="minorHAnsi"/>
+                <w:sz w:val="24"/>
+                <w:szCs w:val="24"/>
+              </w:rPr>
+              <w:t>ggplot</w:t>
+            </w:r>
+            <w:proofErr w:type="spellEnd"/>
+            <w:r>
+              <w:rPr>
+                <w:rFonts w:cstheme="minorHAnsi"/>
+                <w:sz w:val="24"/>
+                <w:szCs w:val="24"/>
+              </w:rPr>
+              <w:t>(</w:t>
+            </w:r>
+            <w:proofErr w:type="gramEnd"/>
+            <w:r>
+              <w:rPr>
+                <w:rFonts w:cstheme="minorHAnsi"/>
+                <w:sz w:val="24"/>
+                <w:szCs w:val="24"/>
+              </w:rPr>
+              <w:t xml:space="preserve">data = </w:t>
             </w:r>
             <w:r>
               <w:rPr>
@@ -916,7 +1110,35 @@
                 <w:sz w:val="24"/>
                 <w:szCs w:val="24"/>
               </w:rPr>
-              <w:t xml:space="preserve">       mapping = aes(x = </w:t>
+              <w:t xml:space="preserve">       mapping = </w:t>
+            </w:r>
+            <w:proofErr w:type="spellStart"/>
+            <w:proofErr w:type="gramStart"/>
+            <w:r>
+              <w:rPr>
+                <w:rFonts w:cstheme="minorHAnsi"/>
+                <w:sz w:val="24"/>
+                <w:szCs w:val="24"/>
+              </w:rPr>
+              <w:t>aes</w:t>
+            </w:r>
+            <w:proofErr w:type="spellEnd"/>
+            <w:r>
+              <w:rPr>
+                <w:rFonts w:cstheme="minorHAnsi"/>
+                <w:sz w:val="24"/>
+                <w:szCs w:val="24"/>
+              </w:rPr>
+              <w:t>(</w:t>
+            </w:r>
+            <w:proofErr w:type="gramEnd"/>
+            <w:r>
+              <w:rPr>
+                <w:rFonts w:cstheme="minorHAnsi"/>
+                <w:sz w:val="24"/>
+                <w:szCs w:val="24"/>
+              </w:rPr>
+              <w:t xml:space="preserve">x = </w:t>
             </w:r>
             <w:r>
               <w:rPr>
@@ -930,107 +1152,191 @@
             <w:r>
               <w:rPr>
                 <w:rFonts w:cstheme="minorHAnsi"/>
-                <w:b/>
-                <w:bCs/>
+                <w:sz w:val="24"/>
+                <w:szCs w:val="24"/>
+              </w:rPr>
+              <w:t xml:space="preserve">)) + </w:t>
+            </w:r>
+          </w:p>
+          <w:p>
+            <w:pPr>
+              <w:rPr>
+                <w:rFonts w:cstheme="minorHAnsi"/>
+                <w:sz w:val="24"/>
+                <w:szCs w:val="24"/>
+              </w:rPr>
+            </w:pPr>
+            <w:r>
+              <w:rPr>
+                <w:rFonts w:cstheme="minorHAnsi"/>
+                <w:sz w:val="24"/>
+                <w:szCs w:val="24"/>
+              </w:rPr>
+              <w:t xml:space="preserve">  </w:t>
+            </w:r>
+            <w:proofErr w:type="spellStart"/>
+            <w:r>
+              <w:rPr>
+                <w:rFonts w:cstheme="minorHAnsi"/>
+                <w:sz w:val="24"/>
+                <w:szCs w:val="24"/>
+              </w:rPr>
+              <w:t>geom_</w:t>
+            </w:r>
+            <w:proofErr w:type="gramStart"/>
+            <w:r>
+              <w:rPr>
+                <w:rFonts w:cstheme="minorHAnsi"/>
+                <w:sz w:val="24"/>
+                <w:szCs w:val="24"/>
+              </w:rPr>
+              <w:t>bar</w:t>
+            </w:r>
+            <w:proofErr w:type="spellEnd"/>
+            <w:r>
+              <w:rPr>
+                <w:rFonts w:cstheme="minorHAnsi"/>
+                <w:sz w:val="24"/>
+                <w:szCs w:val="24"/>
+              </w:rPr>
+              <w:t>(</w:t>
+            </w:r>
+            <w:proofErr w:type="gramEnd"/>
+            <w:r>
+              <w:rPr>
+                <w:rFonts w:cstheme="minorHAnsi"/>
+                <w:sz w:val="24"/>
+                <w:szCs w:val="24"/>
+              </w:rPr>
+              <w:t>stat = “count”</w:t>
+            </w:r>
+            <w:r>
+              <w:rPr>
+                <w:rFonts w:cstheme="minorHAnsi"/>
+                <w:sz w:val="24"/>
+                <w:szCs w:val="24"/>
+              </w:rPr>
+              <w:t xml:space="preserve">, </w:t>
+            </w:r>
+            <w:proofErr w:type="spellStart"/>
+            <w:r>
+              <w:rPr>
+                <w:rFonts w:cstheme="minorHAnsi"/>
+                <w:sz w:val="24"/>
+                <w:szCs w:val="24"/>
+              </w:rPr>
+              <w:t>aes</w:t>
+            </w:r>
+            <w:proofErr w:type="spellEnd"/>
+            <w:r>
+              <w:rPr>
+                <w:rFonts w:cstheme="minorHAnsi"/>
+                <w:sz w:val="24"/>
+                <w:szCs w:val="24"/>
+              </w:rPr>
+              <w:t>(</w:t>
+            </w:r>
+            <w:r>
+              <w:rPr>
+                <w:rFonts w:cstheme="minorHAnsi"/>
                 <w:color w:val="000000" w:themeColor="text1"/>
                 <w:sz w:val="24"/>
                 <w:szCs w:val="24"/>
               </w:rPr>
-              <w:t>,</w:t>
-            </w:r>
-            <w:r>
-              <w:rPr>
-                <w:rFonts w:cstheme="minorHAnsi"/>
-                <w:b/>
-                <w:bCs/>
+              <w:t>y = ..prop.., group = 1</w:t>
+            </w:r>
+            <w:r>
+              <w:rPr>
+                <w:rFonts w:cstheme="minorHAnsi"/>
+                <w:sz w:val="24"/>
+                <w:szCs w:val="24"/>
+              </w:rPr>
+              <w:t>)</w:t>
+            </w:r>
+            <w:r>
+              <w:rPr>
+                <w:rFonts w:cstheme="minorHAnsi"/>
+                <w:sz w:val="24"/>
+                <w:szCs w:val="24"/>
+              </w:rPr>
+              <w:t xml:space="preserve">) </w:t>
+            </w:r>
+            <w:r>
+              <w:rPr>
+                <w:rFonts w:cstheme="minorHAnsi"/>
+                <w:sz w:val="24"/>
+                <w:szCs w:val="24"/>
+              </w:rPr>
+              <w:t xml:space="preserve">+ </w:t>
+            </w:r>
+          </w:p>
+          <w:p>
+            <w:pPr>
+              <w:rPr>
+                <w:rFonts w:cstheme="minorHAnsi"/>
+                <w:sz w:val="24"/>
+                <w:szCs w:val="24"/>
+              </w:rPr>
+            </w:pPr>
+            <w:r>
+              <w:rPr>
+                <w:rFonts w:cstheme="minorHAnsi"/>
+                <w:sz w:val="24"/>
+                <w:szCs w:val="24"/>
+              </w:rPr>
+              <w:t xml:space="preserve">  </w:t>
+            </w:r>
+            <w:proofErr w:type="gramStart"/>
+            <w:r>
+              <w:rPr>
+                <w:rFonts w:cstheme="minorHAnsi"/>
+                <w:sz w:val="24"/>
+                <w:szCs w:val="24"/>
+              </w:rPr>
+              <w:t>labs(</w:t>
+            </w:r>
+            <w:proofErr w:type="gramEnd"/>
+            <w:r>
+              <w:rPr>
+                <w:rFonts w:cstheme="minorHAnsi"/>
+                <w:sz w:val="24"/>
+                <w:szCs w:val="24"/>
+              </w:rPr>
+              <w:t>title = “</w:t>
+            </w:r>
+            <w:r>
+              <w:rPr>
+                <w:rFonts w:cstheme="minorHAnsi"/>
                 <w:color w:val="FF0000"/>
                 <w:sz w:val="24"/>
                 <w:szCs w:val="24"/>
               </w:rPr>
-              <w:t xml:space="preserve"> </w:t>
-            </w:r>
-            <w:r>
-              <w:rPr>
-                <w:rFonts w:cstheme="minorHAnsi"/>
-                <w:color w:val="000000" w:themeColor="text1"/>
-                <w:sz w:val="24"/>
-                <w:szCs w:val="24"/>
-              </w:rPr>
-              <w:t>y = ..prop.., group = 1</w:t>
-            </w:r>
-            <w:r>
-              <w:rPr>
-                <w:rFonts w:cstheme="minorHAnsi"/>
-                <w:sz w:val="24"/>
-                <w:szCs w:val="24"/>
-              </w:rPr>
-              <w:t xml:space="preserve">)) + </w:t>
-            </w:r>
-          </w:p>
-          <w:p>
-            <w:pPr>
-              <w:rPr>
-                <w:rFonts w:cstheme="minorHAnsi"/>
-                <w:sz w:val="24"/>
-                <w:szCs w:val="24"/>
-              </w:rPr>
-            </w:pPr>
-            <w:r>
-              <w:rPr>
-                <w:rFonts w:cstheme="minorHAnsi"/>
-                <w:sz w:val="24"/>
-                <w:szCs w:val="24"/>
-              </w:rPr>
-              <w:t xml:space="preserve">  geom_bar(</w:t>
-            </w:r>
-            <w:r>
-              <w:rPr>
-                <w:rFonts w:cstheme="minorHAnsi"/>
-                <w:sz w:val="24"/>
-                <w:szCs w:val="24"/>
-              </w:rPr>
-              <w:t>stat = “count”</w:t>
-            </w:r>
-            <w:r>
-              <w:rPr>
-                <w:rFonts w:cstheme="minorHAnsi"/>
-                <w:sz w:val="24"/>
-                <w:szCs w:val="24"/>
-              </w:rPr>
-              <w:t xml:space="preserve">) </w:t>
-            </w:r>
-            <w:r>
-              <w:rPr>
-                <w:rFonts w:cstheme="minorHAnsi"/>
-                <w:sz w:val="24"/>
-                <w:szCs w:val="24"/>
-              </w:rPr>
-              <w:t xml:space="preserve">+ </w:t>
-            </w:r>
-          </w:p>
-          <w:p>
-            <w:pPr>
-              <w:rPr>
-                <w:rFonts w:cstheme="minorHAnsi"/>
-                <w:sz w:val="24"/>
-                <w:szCs w:val="24"/>
-              </w:rPr>
-            </w:pPr>
-            <w:r>
-              <w:rPr>
-                <w:rFonts w:cstheme="minorHAnsi"/>
-                <w:sz w:val="24"/>
-                <w:szCs w:val="24"/>
-              </w:rPr>
-              <w:t xml:space="preserve">  labs(</w:t>
-            </w:r>
-            <w:r>
-              <w:rPr>
-                <w:rFonts w:cstheme="minorHAnsi"/>
-                <w:sz w:val="24"/>
-                <w:szCs w:val="24"/>
-              </w:rPr>
-              <w:t>title = “</w:t>
+              <w:t>TITLE FOR GRAPH</w:t>
+            </w:r>
+            <w:r>
+              <w:rPr>
+                <w:rFonts w:cstheme="minorHAnsi"/>
+                <w:sz w:val="24"/>
+                <w:szCs w:val="24"/>
+              </w:rPr>
+              <w:t>”,</w:t>
+            </w:r>
+          </w:p>
+          <w:p>
+            <w:pPr>
+              <w:rPr>
+                <w:rFonts w:cstheme="minorHAnsi"/>
+                <w:sz w:val="24"/>
+                <w:szCs w:val="24"/>
+              </w:rPr>
+            </w:pPr>
+            <w:r>
+              <w:rPr>
+                <w:rFonts w:cstheme="minorHAnsi"/>
+                <w:sz w:val="24"/>
+                <w:szCs w:val="24"/>
+              </w:rPr>
+              <w:t xml:space="preserve">          x = “</w:t>
             </w:r>
             <w:r>
               <w:rPr>
@@ -1039,7 +1345,7 @@
                 <w:sz w:val="24"/>
                 <w:szCs w:val="24"/>
               </w:rPr>
-              <w:t>TITLE FOR GRAPH</w:t>
+              <w:t>TITLE FOR THE X-AXIS</w:t>
             </w:r>
             <w:r>
               <w:rPr>
@@ -1064,23 +1370,7 @@
                 <w:sz w:val="24"/>
                 <w:szCs w:val="24"/>
               </w:rPr>
-              <w:t xml:space="preserve">          </w:t>
-            </w:r>
-            <w:r>
-              <w:rPr>
-                <w:rFonts w:cstheme="minorHAnsi"/>
-                <w:sz w:val="24"/>
-                <w:szCs w:val="24"/>
-              </w:rPr>
-              <w:t xml:space="preserve">x = </w:t>
-            </w:r>
-            <w:r>
-              <w:rPr>
-                <w:rFonts w:cstheme="minorHAnsi"/>
-                <w:sz w:val="24"/>
-                <w:szCs w:val="24"/>
-              </w:rPr>
-              <w:t>“</w:t>
+              <w:t xml:space="preserve">          y = “</w:t>
             </w:r>
             <w:r>
               <w:rPr>
@@ -1089,48 +1379,6 @@
                 <w:sz w:val="24"/>
                 <w:szCs w:val="24"/>
               </w:rPr>
-              <w:t>TITLE FOR THE X-AXIS</w:t>
-            </w:r>
-            <w:r>
-              <w:rPr>
-                <w:rFonts w:cstheme="minorHAnsi"/>
-                <w:sz w:val="24"/>
-                <w:szCs w:val="24"/>
-              </w:rPr>
-              <w:t>”</w:t>
-            </w:r>
-            <w:r>
-              <w:rPr>
-                <w:rFonts w:cstheme="minorHAnsi"/>
-                <w:sz w:val="24"/>
-                <w:szCs w:val="24"/>
-              </w:rPr>
-              <w:t>,</w:t>
-            </w:r>
-          </w:p>
-          <w:p>
-            <w:pPr>
-              <w:rPr>
-                <w:rFonts w:cstheme="minorHAnsi"/>
-                <w:sz w:val="24"/>
-                <w:szCs w:val="24"/>
-              </w:rPr>
-            </w:pPr>
-            <w:r>
-              <w:rPr>
-                <w:rFonts w:cstheme="minorHAnsi"/>
-                <w:sz w:val="24"/>
-                <w:szCs w:val="24"/>
-              </w:rPr>
-              <w:t xml:space="preserve">          y = “</w:t>
-            </w:r>
-            <w:r>
-              <w:rPr>
-                <w:rFonts w:cstheme="minorHAnsi"/>
-                <w:color w:val="FF0000"/>
-                <w:sz w:val="24"/>
-                <w:szCs w:val="24"/>
-              </w:rPr>
               <w:t>TITLE FOR THE Y-AXIS</w:t>
             </w:r>
             <w:r>
@@ -1139,15 +1387,7 @@
                 <w:sz w:val="24"/>
                 <w:szCs w:val="24"/>
               </w:rPr>
-              <w:t>”</w:t>
-            </w:r>
-            <w:r>
-              <w:rPr>
-                <w:rFonts w:cstheme="minorHAnsi"/>
-                <w:sz w:val="24"/>
-                <w:szCs w:val="24"/>
-              </w:rPr>
-              <w:t>)</w:t>
+              <w:t>”)</w:t>
             </w:r>
           </w:p>
           <w:p>
@@ -1185,7 +1425,43 @@
                 <w:sz w:val="24"/>
                 <w:szCs w:val="24"/>
               </w:rPr>
-              <w:t xml:space="preserve"> This bar plot has the variable names on the x-axis. If the names are squished, then you should use </w:t>
+              <w:t xml:space="preserve"> This bar plot has </w:t>
+            </w:r>
+            <w:proofErr w:type="gramStart"/>
+            <w:r>
+              <w:rPr>
+                <w:rFonts w:cstheme="minorHAnsi"/>
+                <w:sz w:val="24"/>
+                <w:szCs w:val="24"/>
+              </w:rPr>
+              <w:t>the variable</w:t>
+            </w:r>
+            <w:proofErr w:type="gramEnd"/>
+            <w:r>
+              <w:rPr>
+                <w:rFonts w:cstheme="minorHAnsi"/>
+                <w:sz w:val="24"/>
+                <w:szCs w:val="24"/>
+              </w:rPr>
+              <w:t xml:space="preserve"> names on the x-axis. If the names are squished, then you should </w:t>
+            </w:r>
+            <w:proofErr w:type="gramStart"/>
+            <w:r>
+              <w:rPr>
+                <w:rFonts w:cstheme="minorHAnsi"/>
+                <w:sz w:val="24"/>
+                <w:szCs w:val="24"/>
+              </w:rPr>
+              <w:t>use</w:t>
+            </w:r>
+            <w:proofErr w:type="gramEnd"/>
+            <w:r>
+              <w:rPr>
+                <w:rFonts w:cstheme="minorHAnsi"/>
+                <w:sz w:val="24"/>
+                <w:szCs w:val="24"/>
+              </w:rPr>
+              <w:t xml:space="preserve"> </w:t>
             </w:r>
           </w:p>
           <w:p>
@@ -1255,6 +1531,474 @@
                 <w:szCs w:val="24"/>
               </w:rPr>
               <w:t>.</w:t>
+            </w:r>
+          </w:p>
+          <w:p>
+            <w:pPr>
+              <w:rPr>
+                <w:rFonts w:cstheme="minorHAnsi"/>
+                <w:sz w:val="24"/>
+                <w:szCs w:val="24"/>
+              </w:rPr>
+            </w:pPr>
+          </w:p>
+          <w:p>
+            <w:pPr>
+              <w:jc w:val="center"/>
+              <w:rPr>
+                <w:rFonts w:cstheme="minorHAnsi"/>
+                <w:b/>
+                <w:bCs/>
+                <w:sz w:val="28"/>
+                <w:szCs w:val="28"/>
+              </w:rPr>
+            </w:pPr>
+          </w:p>
+        </w:tc>
+      </w:tr>
+      <w:tr>
+        <w:tc>
+          <w:tcPr>
+            <w:tcW w:w="10800" w:type="dxa"/>
+          </w:tcPr>
+          <w:p>
+            <w:pPr>
+              <w:jc w:val="center"/>
+              <w:rPr>
+                <w:rFonts w:cstheme="minorHAnsi"/>
+                <w:b/>
+                <w:bCs/>
+                <w:sz w:val="28"/>
+                <w:szCs w:val="28"/>
+              </w:rPr>
+            </w:pPr>
+            <w:r>
+              <w:rPr>
+                <w:rFonts w:cstheme="minorHAnsi"/>
+                <w:b/>
+                <w:bCs/>
+                <w:sz w:val="28"/>
+                <w:szCs w:val="28"/>
+              </w:rPr>
+              <w:lastRenderedPageBreak/>
+              <w:t>Creating a Summary Table of Observations of One</w:t>
+            </w:r>
+            <w:r>
+              <w:rPr>
+                <w:rFonts w:cstheme="minorHAnsi"/>
+                <w:b/>
+                <w:bCs/>
+                <w:sz w:val="28"/>
+                <w:szCs w:val="28"/>
+              </w:rPr>
+              <w:t xml:space="preserve"> Categorical</w:t>
+            </w:r>
+            <w:r>
+              <w:rPr>
+                <w:rFonts w:cstheme="minorHAnsi"/>
+                <w:b/>
+                <w:bCs/>
+                <w:sz w:val="28"/>
+                <w:szCs w:val="28"/>
+              </w:rPr>
+              <w:t xml:space="preserve"> Variable</w:t>
+            </w:r>
+          </w:p>
+          <w:p>
+            <w:pPr>
+              <w:jc w:val="center"/>
+              <w:rPr>
+                <w:rFonts w:cstheme="minorHAnsi"/>
+                <w:b/>
+                <w:bCs/>
+                <w:sz w:val="28"/>
+                <w:szCs w:val="28"/>
+              </w:rPr>
+            </w:pPr>
+          </w:p>
+          <w:p>
+            <w:pPr>
+              <w:rPr>
+                <w:rFonts w:cstheme="minorHAnsi"/>
+                <w:color w:val="000000" w:themeColor="text1"/>
+                <w:sz w:val="24"/>
+                <w:szCs w:val="24"/>
+              </w:rPr>
+            </w:pPr>
+            <w:r>
+              <w:rPr>
+                <w:rFonts w:cstheme="minorHAnsi"/>
+                <w:color w:val="FF0000"/>
+                <w:sz w:val="24"/>
+                <w:szCs w:val="24"/>
+              </w:rPr>
+              <w:t xml:space="preserve">NAME OF DATASET </w:t>
+            </w:r>
+            <w:r>
+              <w:rPr>
+                <w:rFonts w:cstheme="minorHAnsi"/>
+                <w:color w:val="000000" w:themeColor="text1"/>
+                <w:sz w:val="24"/>
+                <w:szCs w:val="24"/>
+              </w:rPr>
+              <w:t>|&gt;</w:t>
+            </w:r>
+            <w:r>
+              <w:rPr>
+                <w:rFonts w:cstheme="minorHAnsi"/>
+                <w:color w:val="FF0000"/>
+                <w:sz w:val="24"/>
+                <w:szCs w:val="24"/>
+              </w:rPr>
+              <w:t xml:space="preserve"> </w:t>
+            </w:r>
+          </w:p>
+          <w:p>
+            <w:pPr>
+              <w:rPr>
+                <w:rFonts w:cstheme="minorHAnsi"/>
+                <w:color w:val="000000" w:themeColor="text1"/>
+                <w:sz w:val="24"/>
+                <w:szCs w:val="24"/>
+              </w:rPr>
+            </w:pPr>
+            <w:r>
+              <w:rPr>
+                <w:rFonts w:cstheme="minorHAnsi"/>
+                <w:color w:val="000000" w:themeColor="text1"/>
+                <w:sz w:val="24"/>
+                <w:szCs w:val="24"/>
+              </w:rPr>
+              <w:t xml:space="preserve">   </w:t>
+            </w:r>
+            <w:proofErr w:type="gramStart"/>
+            <w:r>
+              <w:rPr>
+                <w:rFonts w:cstheme="minorHAnsi"/>
+                <w:color w:val="000000" w:themeColor="text1"/>
+                <w:sz w:val="24"/>
+                <w:szCs w:val="24"/>
+              </w:rPr>
+              <w:t>count</w:t>
+            </w:r>
+            <w:r>
+              <w:rPr>
+                <w:rFonts w:cstheme="minorHAnsi"/>
+                <w:color w:val="000000" w:themeColor="text1"/>
+                <w:sz w:val="24"/>
+                <w:szCs w:val="24"/>
+              </w:rPr>
+              <w:t>(</w:t>
+            </w:r>
+            <w:proofErr w:type="gramEnd"/>
+            <w:r>
+              <w:rPr>
+                <w:rFonts w:cstheme="minorHAnsi"/>
+                <w:color w:val="FF0000"/>
+                <w:sz w:val="24"/>
+                <w:szCs w:val="24"/>
+              </w:rPr>
+              <w:t>NAME OF VARIABLE</w:t>
+            </w:r>
+            <w:r>
+              <w:rPr>
+                <w:rFonts w:cstheme="minorHAnsi"/>
+                <w:color w:val="000000" w:themeColor="text1"/>
+                <w:sz w:val="24"/>
+                <w:szCs w:val="24"/>
+              </w:rPr>
+              <w:t>)</w:t>
+            </w:r>
+          </w:p>
+          <w:p>
+            <w:pPr>
+              <w:jc w:val="center"/>
+              <w:rPr>
+                <w:rFonts w:cstheme="minorHAnsi"/>
+                <w:b/>
+                <w:bCs/>
+                <w:sz w:val="28"/>
+                <w:szCs w:val="28"/>
+              </w:rPr>
+            </w:pPr>
+          </w:p>
+        </w:tc>
+      </w:tr>
+      <w:tr>
+        <w:tc>
+          <w:tcPr>
+            <w:tcW w:w="10800" w:type="dxa"/>
+          </w:tcPr>
+          <w:p>
+            <w:pPr>
+              <w:jc w:val="center"/>
+              <w:rPr>
+                <w:rFonts w:cstheme="minorHAnsi"/>
+                <w:b/>
+                <w:bCs/>
+                <w:sz w:val="28"/>
+                <w:szCs w:val="28"/>
+              </w:rPr>
+            </w:pPr>
+            <w:r>
+              <w:rPr>
+                <w:rFonts w:cstheme="minorHAnsi"/>
+                <w:b/>
+                <w:bCs/>
+                <w:sz w:val="28"/>
+                <w:szCs w:val="28"/>
+              </w:rPr>
+              <w:t>Conducting an Exact Binomial Hypothesis Test for One Proportion</w:t>
+            </w:r>
+          </w:p>
+          <w:p>
+            <w:pPr>
+              <w:jc w:val="center"/>
+              <w:rPr>
+                <w:rFonts w:cstheme="minorHAnsi"/>
+                <w:b/>
+                <w:bCs/>
+                <w:sz w:val="28"/>
+                <w:szCs w:val="28"/>
+              </w:rPr>
+            </w:pPr>
+          </w:p>
+          <w:p>
+            <w:pPr>
+              <w:rPr>
+                <w:rFonts w:cstheme="minorHAnsi"/>
+                <w:color w:val="000000" w:themeColor="text1"/>
+                <w:sz w:val="24"/>
+                <w:szCs w:val="24"/>
+              </w:rPr>
+            </w:pPr>
+            <w:proofErr w:type="spellStart"/>
+            <w:r>
+              <w:rPr>
+                <w:rFonts w:cstheme="minorHAnsi"/>
+                <w:color w:val="000000" w:themeColor="text1"/>
+                <w:sz w:val="24"/>
+                <w:szCs w:val="24"/>
+              </w:rPr>
+              <w:t>binom.</w:t>
+            </w:r>
+            <w:proofErr w:type="gramStart"/>
+            <w:r>
+              <w:rPr>
+                <w:rFonts w:cstheme="minorHAnsi"/>
+                <w:color w:val="000000" w:themeColor="text1"/>
+                <w:sz w:val="24"/>
+                <w:szCs w:val="24"/>
+              </w:rPr>
+              <w:t>test</w:t>
+            </w:r>
+            <w:proofErr w:type="spellEnd"/>
+            <w:r>
+              <w:rPr>
+                <w:rFonts w:cstheme="minorHAnsi"/>
+                <w:color w:val="000000" w:themeColor="text1"/>
+                <w:sz w:val="24"/>
+                <w:szCs w:val="24"/>
+              </w:rPr>
+              <w:t>(</w:t>
+            </w:r>
+            <w:proofErr w:type="gramEnd"/>
+            <w:r>
+              <w:rPr>
+                <w:rFonts w:cstheme="minorHAnsi"/>
+                <w:color w:val="000000" w:themeColor="text1"/>
+                <w:sz w:val="24"/>
+                <w:szCs w:val="24"/>
+              </w:rPr>
+              <w:t xml:space="preserve">x = </w:t>
+            </w:r>
+            <w:r>
+              <w:rPr>
+                <w:rFonts w:cstheme="minorHAnsi"/>
+                <w:color w:val="FF0000"/>
+                <w:sz w:val="24"/>
+                <w:szCs w:val="24"/>
+              </w:rPr>
+              <w:t>NUMBER OF SUCCESSES</w:t>
+            </w:r>
+            <w:r>
+              <w:rPr>
+                <w:rFonts w:cstheme="minorHAnsi"/>
+                <w:color w:val="000000" w:themeColor="text1"/>
+                <w:sz w:val="24"/>
+                <w:szCs w:val="24"/>
+              </w:rPr>
+              <w:t xml:space="preserve">, n = </w:t>
+            </w:r>
+            <w:r>
+              <w:rPr>
+                <w:rFonts w:cstheme="minorHAnsi"/>
+                <w:color w:val="FF0000"/>
+                <w:sz w:val="24"/>
+                <w:szCs w:val="24"/>
+              </w:rPr>
+              <w:t>SAMPLE SIZE</w:t>
+            </w:r>
+            <w:r>
+              <w:rPr>
+                <w:rFonts w:cstheme="minorHAnsi"/>
+                <w:color w:val="000000" w:themeColor="text1"/>
+                <w:sz w:val="24"/>
+                <w:szCs w:val="24"/>
+              </w:rPr>
+              <w:t xml:space="preserve">, p = </w:t>
+            </w:r>
+            <w:r>
+              <w:rPr>
+                <w:rFonts w:cstheme="minorHAnsi"/>
+                <w:color w:val="FF0000"/>
+                <w:sz w:val="24"/>
+                <w:szCs w:val="24"/>
+              </w:rPr>
+              <w:t>NULL VALUE</w:t>
+            </w:r>
+            <w:r>
+              <w:rPr>
+                <w:rFonts w:cstheme="minorHAnsi"/>
+                <w:color w:val="000000" w:themeColor="text1"/>
+                <w:sz w:val="24"/>
+                <w:szCs w:val="24"/>
+              </w:rPr>
+              <w:t>, alternative = “</w:t>
+            </w:r>
+            <w:r>
+              <w:rPr>
+                <w:rFonts w:cstheme="minorHAnsi"/>
+                <w:color w:val="FF0000"/>
+                <w:sz w:val="24"/>
+                <w:szCs w:val="24"/>
+              </w:rPr>
+              <w:t>DIRECTION</w:t>
+            </w:r>
+            <w:r>
+              <w:rPr>
+                <w:rFonts w:cstheme="minorHAnsi"/>
+                <w:color w:val="000000" w:themeColor="text1"/>
+                <w:sz w:val="24"/>
+                <w:szCs w:val="24"/>
+              </w:rPr>
+              <w:t>”</w:t>
+            </w:r>
+            <w:r>
+              <w:rPr>
+                <w:rFonts w:cstheme="minorHAnsi"/>
+                <w:color w:val="000000" w:themeColor="text1"/>
+                <w:sz w:val="24"/>
+                <w:szCs w:val="24"/>
+              </w:rPr>
+              <w:t>)</w:t>
+            </w:r>
+          </w:p>
+          <w:p>
+            <w:pPr>
+              <w:rPr>
+                <w:rFonts w:cstheme="minorHAnsi"/>
+                <w:color w:val="000000" w:themeColor="text1"/>
+                <w:sz w:val="24"/>
+                <w:szCs w:val="24"/>
+              </w:rPr>
+            </w:pPr>
+          </w:p>
+          <w:p>
+            <w:pPr>
+              <w:rPr>
+                <w:rFonts w:cstheme="minorHAnsi"/>
+                <w:sz w:val="24"/>
+                <w:szCs w:val="24"/>
+              </w:rPr>
+            </w:pPr>
+            <w:r>
+              <w:rPr>
+                <w:rFonts w:cstheme="minorHAnsi"/>
+                <w:b/>
+                <w:bCs/>
+                <w:i/>
+                <w:iCs/>
+                <w:sz w:val="24"/>
+                <w:szCs w:val="24"/>
+              </w:rPr>
+              <w:t>Note:</w:t>
+            </w:r>
+            <w:r>
+              <w:rPr>
+                <w:rFonts w:cstheme="minorHAnsi"/>
+                <w:sz w:val="24"/>
+                <w:szCs w:val="24"/>
+              </w:rPr>
+              <w:t xml:space="preserve"> </w:t>
+            </w:r>
+            <w:r>
+              <w:rPr>
+                <w:rFonts w:cstheme="minorHAnsi"/>
+                <w:sz w:val="24"/>
+                <w:szCs w:val="24"/>
+              </w:rPr>
+              <w:t>The alternative direction</w:t>
+            </w:r>
+            <w:r>
+              <w:rPr>
+                <w:rFonts w:cstheme="minorHAnsi"/>
+                <w:sz w:val="24"/>
+                <w:szCs w:val="24"/>
+              </w:rPr>
+              <w:t xml:space="preserve"> can be “greater”, </w:t>
+            </w:r>
+            <w:r>
+              <w:rPr>
+                <w:rFonts w:cstheme="minorHAnsi"/>
+                <w:sz w:val="24"/>
+                <w:szCs w:val="24"/>
+              </w:rPr>
+              <w:t>“</w:t>
+            </w:r>
+            <w:r>
+              <w:rPr>
+                <w:rFonts w:cstheme="minorHAnsi"/>
+                <w:sz w:val="24"/>
+                <w:szCs w:val="24"/>
+              </w:rPr>
+              <w:t>less</w:t>
+            </w:r>
+            <w:r>
+              <w:rPr>
+                <w:rFonts w:cstheme="minorHAnsi"/>
+                <w:sz w:val="24"/>
+                <w:szCs w:val="24"/>
+              </w:rPr>
+              <w:t xml:space="preserve">”, or </w:t>
+            </w:r>
+            <w:r>
+              <w:rPr>
+                <w:rFonts w:cstheme="minorHAnsi"/>
+                <w:sz w:val="24"/>
+                <w:szCs w:val="24"/>
+              </w:rPr>
+              <w:t>“</w:t>
+            </w:r>
+            <w:proofErr w:type="spellStart"/>
+            <w:proofErr w:type="gramStart"/>
+            <w:r>
+              <w:rPr>
+                <w:rFonts w:cstheme="minorHAnsi"/>
+                <w:sz w:val="24"/>
+                <w:szCs w:val="24"/>
+              </w:rPr>
+              <w:t>two.sided</w:t>
+            </w:r>
+            <w:proofErr w:type="spellEnd"/>
+            <w:proofErr w:type="gramEnd"/>
+            <w:r>
+              <w:rPr>
+                <w:rFonts w:cstheme="minorHAnsi"/>
+                <w:sz w:val="24"/>
+                <w:szCs w:val="24"/>
+              </w:rPr>
+              <w:t>”</w:t>
             </w:r>
           </w:p>
           <w:p>

</xml_diff>

<commit_message>
ch 3 slides and notecards
</commit_message>
<xml_diff>
--- a/04-Rlabs/R-notecards.docx
+++ b/04-Rlabs/R-notecards.docx
@@ -47,7 +47,6 @@
                 <w:szCs w:val="24"/>
               </w:rPr>
             </w:pPr>
-            <w:proofErr w:type="gramStart"/>
             <w:r>
               <w:rPr>
                 <w:rFonts w:cstheme="minorHAnsi"/>
@@ -64,7 +63,6 @@
               </w:rPr>
               <w:t>(</w:t>
             </w:r>
-            <w:proofErr w:type="gramEnd"/>
             <w:r>
               <w:rPr>
                 <w:rFonts w:cstheme="minorHAnsi"/>
@@ -160,36 +158,8 @@
                 <w:sz w:val="24"/>
                 <w:szCs w:val="24"/>
               </w:rPr>
-              <w:t xml:space="preserve"> &lt;- </w:t>
-            </w:r>
-            <w:proofErr w:type="spellStart"/>
-            <w:r>
-              <w:rPr>
-                <w:rFonts w:cstheme="minorHAnsi"/>
-                <w:sz w:val="24"/>
-                <w:szCs w:val="24"/>
-              </w:rPr>
-              <w:t>read_</w:t>
-            </w:r>
-            <w:proofErr w:type="gramStart"/>
-            <w:r>
-              <w:rPr>
-                <w:rFonts w:cstheme="minorHAnsi"/>
-                <w:sz w:val="24"/>
-                <w:szCs w:val="24"/>
-              </w:rPr>
-              <w:t>csv</w:t>
-            </w:r>
-            <w:proofErr w:type="spellEnd"/>
-            <w:r>
-              <w:rPr>
-                <w:rFonts w:cstheme="minorHAnsi"/>
-                <w:sz w:val="24"/>
-                <w:szCs w:val="24"/>
-              </w:rPr>
-              <w:t>(</w:t>
-            </w:r>
-            <w:proofErr w:type="gramEnd"/>
+              <w:t xml:space="preserve"> &lt;- read_csv(</w:t>
+            </w:r>
             <w:r>
               <w:rPr>
                 <w:rFonts w:cstheme="minorHAnsi"/>
@@ -330,7 +300,6 @@
                 <w:szCs w:val="24"/>
               </w:rPr>
             </w:pPr>
-            <w:proofErr w:type="gramStart"/>
             <w:r>
               <w:rPr>
                 <w:rFonts w:cstheme="minorHAnsi"/>
@@ -339,7 +308,6 @@
               </w:rPr>
               <w:t>glimpse(</w:t>
             </w:r>
-            <w:proofErr w:type="gramEnd"/>
             <w:r>
               <w:rPr>
                 <w:rFonts w:cstheme="minorHAnsi"/>
@@ -375,7 +343,6 @@
                 <w:szCs w:val="24"/>
               </w:rPr>
             </w:pPr>
-            <w:proofErr w:type="gramStart"/>
             <w:r>
               <w:rPr>
                 <w:rFonts w:cstheme="minorHAnsi"/>
@@ -384,7 +351,6 @@
               </w:rPr>
               <w:t>head(</w:t>
             </w:r>
-            <w:proofErr w:type="gramEnd"/>
             <w:r>
               <w:rPr>
                 <w:rFonts w:cstheme="minorHAnsi"/>
@@ -420,7 +386,6 @@
                 <w:szCs w:val="24"/>
               </w:rPr>
             </w:pPr>
-            <w:proofErr w:type="gramStart"/>
             <w:r>
               <w:rPr>
                 <w:rFonts w:cstheme="minorHAnsi"/>
@@ -429,7 +394,6 @@
               </w:rPr>
               <w:t>names(</w:t>
             </w:r>
-            <w:proofErr w:type="gramEnd"/>
             <w:r>
               <w:rPr>
                 <w:rFonts w:cstheme="minorHAnsi"/>
@@ -528,33 +492,13 @@
                 <w:szCs w:val="24"/>
               </w:rPr>
             </w:pPr>
-            <w:proofErr w:type="spellStart"/>
-            <w:proofErr w:type="gramStart"/>
-            <w:r>
-              <w:rPr>
-                <w:rFonts w:cstheme="minorHAnsi"/>
-                <w:sz w:val="24"/>
-                <w:szCs w:val="24"/>
-              </w:rPr>
-              <w:t>ggplot</w:t>
-            </w:r>
-            <w:proofErr w:type="spellEnd"/>
-            <w:r>
-              <w:rPr>
-                <w:rFonts w:cstheme="minorHAnsi"/>
-                <w:sz w:val="24"/>
-                <w:szCs w:val="24"/>
-              </w:rPr>
-              <w:t>(</w:t>
-            </w:r>
-            <w:proofErr w:type="gramEnd"/>
-            <w:r>
-              <w:rPr>
-                <w:rFonts w:cstheme="minorHAnsi"/>
-                <w:sz w:val="24"/>
-                <w:szCs w:val="24"/>
-              </w:rPr>
-              <w:t xml:space="preserve">data = </w:t>
+            <w:r>
+              <w:rPr>
+                <w:rFonts w:cstheme="minorHAnsi"/>
+                <w:sz w:val="24"/>
+                <w:szCs w:val="24"/>
+              </w:rPr>
+              <w:t xml:space="preserve">ggplot(data = </w:t>
             </w:r>
             <w:r>
               <w:rPr>
@@ -588,35 +532,7 @@
                 <w:sz w:val="24"/>
                 <w:szCs w:val="24"/>
               </w:rPr>
-              <w:t xml:space="preserve">       mapping = </w:t>
-            </w:r>
-            <w:proofErr w:type="spellStart"/>
-            <w:proofErr w:type="gramStart"/>
-            <w:r>
-              <w:rPr>
-                <w:rFonts w:cstheme="minorHAnsi"/>
-                <w:sz w:val="24"/>
-                <w:szCs w:val="24"/>
-              </w:rPr>
-              <w:t>aes</w:t>
-            </w:r>
-            <w:proofErr w:type="spellEnd"/>
-            <w:r>
-              <w:rPr>
-                <w:rFonts w:cstheme="minorHAnsi"/>
-                <w:sz w:val="24"/>
-                <w:szCs w:val="24"/>
-              </w:rPr>
-              <w:t>(</w:t>
-            </w:r>
-            <w:proofErr w:type="gramEnd"/>
-            <w:r>
-              <w:rPr>
-                <w:rFonts w:cstheme="minorHAnsi"/>
-                <w:sz w:val="24"/>
-                <w:szCs w:val="24"/>
-              </w:rPr>
-              <w:t xml:space="preserve">x = </w:t>
+              <w:t xml:space="preserve">       mapping = aes(x = </w:t>
             </w:r>
             <w:r>
               <w:rPr>
@@ -650,36 +566,8 @@
                 <w:sz w:val="24"/>
                 <w:szCs w:val="24"/>
               </w:rPr>
-              <w:t xml:space="preserve">  </w:t>
-            </w:r>
-            <w:proofErr w:type="spellStart"/>
-            <w:r>
-              <w:rPr>
-                <w:rFonts w:cstheme="minorHAnsi"/>
-                <w:sz w:val="24"/>
-                <w:szCs w:val="24"/>
-              </w:rPr>
-              <w:t>geom_</w:t>
-            </w:r>
-            <w:proofErr w:type="gramStart"/>
-            <w:r>
-              <w:rPr>
-                <w:rFonts w:cstheme="minorHAnsi"/>
-                <w:sz w:val="24"/>
-                <w:szCs w:val="24"/>
-              </w:rPr>
-              <w:t>bar</w:t>
-            </w:r>
-            <w:proofErr w:type="spellEnd"/>
-            <w:r>
-              <w:rPr>
-                <w:rFonts w:cstheme="minorHAnsi"/>
-                <w:sz w:val="24"/>
-                <w:szCs w:val="24"/>
-              </w:rPr>
-              <w:t>(</w:t>
-            </w:r>
-            <w:proofErr w:type="gramEnd"/>
+              <w:t xml:space="preserve">  geom_bar(</w:t>
+            </w:r>
             <w:r>
               <w:rPr>
                 <w:rFonts w:cstheme="minorHAnsi"/>
@@ -711,18 +599,8 @@
                 <w:sz w:val="24"/>
                 <w:szCs w:val="24"/>
               </w:rPr>
-              <w:t xml:space="preserve">  </w:t>
-            </w:r>
-            <w:proofErr w:type="gramStart"/>
-            <w:r>
-              <w:rPr>
-                <w:rFonts w:cstheme="minorHAnsi"/>
-                <w:sz w:val="24"/>
-                <w:szCs w:val="24"/>
-              </w:rPr>
-              <w:t>labs(</w:t>
-            </w:r>
-            <w:proofErr w:type="gramEnd"/>
+              <w:t xml:space="preserve">  labs(</w:t>
+            </w:r>
             <w:r>
               <w:rPr>
                 <w:rFonts w:cstheme="minorHAnsi"/>
@@ -886,43 +764,7 @@
                 <w:sz w:val="24"/>
                 <w:szCs w:val="24"/>
               </w:rPr>
-              <w:t xml:space="preserve"> This bar plot has </w:t>
-            </w:r>
-            <w:proofErr w:type="gramStart"/>
-            <w:r>
-              <w:rPr>
-                <w:rFonts w:cstheme="minorHAnsi"/>
-                <w:sz w:val="24"/>
-                <w:szCs w:val="24"/>
-              </w:rPr>
-              <w:t>the variable</w:t>
-            </w:r>
-            <w:proofErr w:type="gramEnd"/>
-            <w:r>
-              <w:rPr>
-                <w:rFonts w:cstheme="minorHAnsi"/>
-                <w:sz w:val="24"/>
-                <w:szCs w:val="24"/>
-              </w:rPr>
-              <w:t xml:space="preserve"> names on the x-axis. If the names are squished, then you should </w:t>
-            </w:r>
-            <w:proofErr w:type="gramStart"/>
-            <w:r>
-              <w:rPr>
-                <w:rFonts w:cstheme="minorHAnsi"/>
-                <w:sz w:val="24"/>
-                <w:szCs w:val="24"/>
-              </w:rPr>
-              <w:t>use</w:t>
-            </w:r>
-            <w:proofErr w:type="gramEnd"/>
-            <w:r>
-              <w:rPr>
-                <w:rFonts w:cstheme="minorHAnsi"/>
-                <w:sz w:val="24"/>
-                <w:szCs w:val="24"/>
-              </w:rPr>
-              <w:t xml:space="preserve"> </w:t>
+              <w:t xml:space="preserve"> This bar plot has the variable names on the x-axis. If the names are squished, then you should use </w:t>
             </w:r>
           </w:p>
           <w:p>
@@ -1050,33 +892,13 @@
                 <w:szCs w:val="24"/>
               </w:rPr>
             </w:pPr>
-            <w:proofErr w:type="spellStart"/>
-            <w:proofErr w:type="gramStart"/>
-            <w:r>
-              <w:rPr>
-                <w:rFonts w:cstheme="minorHAnsi"/>
-                <w:sz w:val="24"/>
-                <w:szCs w:val="24"/>
-              </w:rPr>
-              <w:t>ggplot</w:t>
-            </w:r>
-            <w:proofErr w:type="spellEnd"/>
-            <w:r>
-              <w:rPr>
-                <w:rFonts w:cstheme="minorHAnsi"/>
-                <w:sz w:val="24"/>
-                <w:szCs w:val="24"/>
-              </w:rPr>
-              <w:t>(</w:t>
-            </w:r>
-            <w:proofErr w:type="gramEnd"/>
-            <w:r>
-              <w:rPr>
-                <w:rFonts w:cstheme="minorHAnsi"/>
-                <w:sz w:val="24"/>
-                <w:szCs w:val="24"/>
-              </w:rPr>
-              <w:t xml:space="preserve">data = </w:t>
+            <w:r>
+              <w:rPr>
+                <w:rFonts w:cstheme="minorHAnsi"/>
+                <w:sz w:val="24"/>
+                <w:szCs w:val="24"/>
+              </w:rPr>
+              <w:t xml:space="preserve">ggplot(data = </w:t>
             </w:r>
             <w:r>
               <w:rPr>
@@ -1110,35 +932,7 @@
                 <w:sz w:val="24"/>
                 <w:szCs w:val="24"/>
               </w:rPr>
-              <w:t xml:space="preserve">       mapping = </w:t>
-            </w:r>
-            <w:proofErr w:type="spellStart"/>
-            <w:proofErr w:type="gramStart"/>
-            <w:r>
-              <w:rPr>
-                <w:rFonts w:cstheme="minorHAnsi"/>
-                <w:sz w:val="24"/>
-                <w:szCs w:val="24"/>
-              </w:rPr>
-              <w:t>aes</w:t>
-            </w:r>
-            <w:proofErr w:type="spellEnd"/>
-            <w:r>
-              <w:rPr>
-                <w:rFonts w:cstheme="minorHAnsi"/>
-                <w:sz w:val="24"/>
-                <w:szCs w:val="24"/>
-              </w:rPr>
-              <w:t>(</w:t>
-            </w:r>
-            <w:proofErr w:type="gramEnd"/>
-            <w:r>
-              <w:rPr>
-                <w:rFonts w:cstheme="minorHAnsi"/>
-                <w:sz w:val="24"/>
-                <w:szCs w:val="24"/>
-              </w:rPr>
-              <w:t xml:space="preserve">x = </w:t>
+              <w:t xml:space="preserve">       mapping = aes(x = </w:t>
             </w:r>
             <w:r>
               <w:rPr>
@@ -1172,36 +966,8 @@
                 <w:sz w:val="24"/>
                 <w:szCs w:val="24"/>
               </w:rPr>
-              <w:t xml:space="preserve">  </w:t>
-            </w:r>
-            <w:proofErr w:type="spellStart"/>
-            <w:r>
-              <w:rPr>
-                <w:rFonts w:cstheme="minorHAnsi"/>
-                <w:sz w:val="24"/>
-                <w:szCs w:val="24"/>
-              </w:rPr>
-              <w:t>geom_</w:t>
-            </w:r>
-            <w:proofErr w:type="gramStart"/>
-            <w:r>
-              <w:rPr>
-                <w:rFonts w:cstheme="minorHAnsi"/>
-                <w:sz w:val="24"/>
-                <w:szCs w:val="24"/>
-              </w:rPr>
-              <w:t>bar</w:t>
-            </w:r>
-            <w:proofErr w:type="spellEnd"/>
-            <w:r>
-              <w:rPr>
-                <w:rFonts w:cstheme="minorHAnsi"/>
-                <w:sz w:val="24"/>
-                <w:szCs w:val="24"/>
-              </w:rPr>
-              <w:t>(</w:t>
-            </w:r>
-            <w:proofErr w:type="gramEnd"/>
+              <w:t xml:space="preserve">  geom_bar(</w:t>
+            </w:r>
             <w:r>
               <w:rPr>
                 <w:rFonts w:cstheme="minorHAnsi"/>
@@ -1216,25 +982,7 @@
                 <w:sz w:val="24"/>
                 <w:szCs w:val="24"/>
               </w:rPr>
-              <w:t xml:space="preserve">, </w:t>
-            </w:r>
-            <w:proofErr w:type="spellStart"/>
-            <w:r>
-              <w:rPr>
-                <w:rFonts w:cstheme="minorHAnsi"/>
-                <w:sz w:val="24"/>
-                <w:szCs w:val="24"/>
-              </w:rPr>
-              <w:t>aes</w:t>
-            </w:r>
-            <w:proofErr w:type="spellEnd"/>
-            <w:r>
-              <w:rPr>
-                <w:rFonts w:cstheme="minorHAnsi"/>
-                <w:sz w:val="24"/>
-                <w:szCs w:val="24"/>
-              </w:rPr>
-              <w:t>(</w:t>
+              <w:t>, aes(</w:t>
             </w:r>
             <w:r>
               <w:rPr>
@@ -1284,25 +1032,7 @@
                 <w:sz w:val="24"/>
                 <w:szCs w:val="24"/>
               </w:rPr>
-              <w:t xml:space="preserve">  </w:t>
-            </w:r>
-            <w:proofErr w:type="gramStart"/>
-            <w:r>
-              <w:rPr>
-                <w:rFonts w:cstheme="minorHAnsi"/>
-                <w:sz w:val="24"/>
-                <w:szCs w:val="24"/>
-              </w:rPr>
-              <w:t>labs(</w:t>
-            </w:r>
-            <w:proofErr w:type="gramEnd"/>
-            <w:r>
-              <w:rPr>
-                <w:rFonts w:cstheme="minorHAnsi"/>
-                <w:sz w:val="24"/>
-                <w:szCs w:val="24"/>
-              </w:rPr>
-              <w:t>title = “</w:t>
+              <w:t xml:space="preserve">  labs(title = “</w:t>
             </w:r>
             <w:r>
               <w:rPr>
@@ -1425,43 +1155,7 @@
                 <w:sz w:val="24"/>
                 <w:szCs w:val="24"/>
               </w:rPr>
-              <w:t xml:space="preserve"> This bar plot has </w:t>
-            </w:r>
-            <w:proofErr w:type="gramStart"/>
-            <w:r>
-              <w:rPr>
-                <w:rFonts w:cstheme="minorHAnsi"/>
-                <w:sz w:val="24"/>
-                <w:szCs w:val="24"/>
-              </w:rPr>
-              <w:t>the variable</w:t>
-            </w:r>
-            <w:proofErr w:type="gramEnd"/>
-            <w:r>
-              <w:rPr>
-                <w:rFonts w:cstheme="minorHAnsi"/>
-                <w:sz w:val="24"/>
-                <w:szCs w:val="24"/>
-              </w:rPr>
-              <w:t xml:space="preserve"> names on the x-axis. If the names are squished, then you should </w:t>
-            </w:r>
-            <w:proofErr w:type="gramStart"/>
-            <w:r>
-              <w:rPr>
-                <w:rFonts w:cstheme="minorHAnsi"/>
-                <w:sz w:val="24"/>
-                <w:szCs w:val="24"/>
-              </w:rPr>
-              <w:t>use</w:t>
-            </w:r>
-            <w:proofErr w:type="gramEnd"/>
-            <w:r>
-              <w:rPr>
-                <w:rFonts w:cstheme="minorHAnsi"/>
-                <w:sz w:val="24"/>
-                <w:szCs w:val="24"/>
-              </w:rPr>
-              <w:t xml:space="preserve"> </w:t>
+              <w:t xml:space="preserve"> This bar plot has the variable names on the x-axis. If the names are squished, then you should use </w:t>
             </w:r>
           </w:p>
           <w:p>
@@ -1669,9 +1363,8 @@
                 <w:sz w:val="24"/>
                 <w:szCs w:val="24"/>
               </w:rPr>
-              <w:t xml:space="preserve">   </w:t>
-            </w:r>
-            <w:proofErr w:type="gramStart"/>
+              <w:t xml:space="preserve">   count</w:t>
+            </w:r>
             <w:r>
               <w:rPr>
                 <w:rFonts w:cstheme="minorHAnsi"/>
@@ -1679,18 +1372,8 @@
                 <w:sz w:val="24"/>
                 <w:szCs w:val="24"/>
               </w:rPr>
-              <w:t>count</w:t>
-            </w:r>
-            <w:r>
-              <w:rPr>
-                <w:rFonts w:cstheme="minorHAnsi"/>
-                <w:color w:val="000000" w:themeColor="text1"/>
-                <w:sz w:val="24"/>
-                <w:szCs w:val="24"/>
-              </w:rPr>
               <w:t>(</w:t>
             </w:r>
-            <w:proofErr w:type="gramEnd"/>
             <w:r>
               <w:rPr>
                 <w:rFonts w:cstheme="minorHAnsi"/>
@@ -1772,7 +1455,6 @@
                 <w:szCs w:val="24"/>
               </w:rPr>
             </w:pPr>
-            <w:proofErr w:type="spellStart"/>
             <w:r>
               <w:rPr>
                 <w:rFonts w:cstheme="minorHAnsi"/>
@@ -1780,9 +1462,8 @@
                 <w:sz w:val="24"/>
                 <w:szCs w:val="24"/>
               </w:rPr>
-              <w:t>binom.</w:t>
-            </w:r>
-            <w:proofErr w:type="gramStart"/>
+              <w:t>binom.test</w:t>
+            </w:r>
             <w:r>
               <w:rPr>
                 <w:rFonts w:cstheme="minorHAnsi"/>
@@ -1790,19 +1471,8 @@
                 <w:sz w:val="24"/>
                 <w:szCs w:val="24"/>
               </w:rPr>
-              <w:t>test</w:t>
-            </w:r>
-            <w:proofErr w:type="spellEnd"/>
-            <w:r>
-              <w:rPr>
-                <w:rFonts w:cstheme="minorHAnsi"/>
-                <w:color w:val="000000" w:themeColor="text1"/>
-                <w:sz w:val="24"/>
-                <w:szCs w:val="24"/>
-              </w:rPr>
               <w:t>(</w:t>
             </w:r>
-            <w:proofErr w:type="gramEnd"/>
             <w:r>
               <w:rPr>
                 <w:rFonts w:cstheme="minorHAnsi"/>
@@ -1980,25 +1650,13 @@
               </w:rPr>
               <w:t>“</w:t>
             </w:r>
-            <w:proofErr w:type="spellStart"/>
-            <w:proofErr w:type="gramStart"/>
-            <w:r>
-              <w:rPr>
-                <w:rFonts w:cstheme="minorHAnsi"/>
-                <w:sz w:val="24"/>
-                <w:szCs w:val="24"/>
-              </w:rPr>
-              <w:t>two.sided</w:t>
-            </w:r>
-            <w:proofErr w:type="spellEnd"/>
-            <w:proofErr w:type="gramEnd"/>
-            <w:r>
-              <w:rPr>
-                <w:rFonts w:cstheme="minorHAnsi"/>
-                <w:sz w:val="24"/>
-                <w:szCs w:val="24"/>
-              </w:rPr>
-              <w:t>”</w:t>
+            <w:r>
+              <w:rPr>
+                <w:rFonts w:cstheme="minorHAnsi"/>
+                <w:sz w:val="24"/>
+                <w:szCs w:val="24"/>
+              </w:rPr>
+              <w:t>two.sided”</w:t>
             </w:r>
           </w:p>
           <w:p>
@@ -2012,6 +1670,441 @@
                 <w:szCs w:val="28"/>
               </w:rPr>
             </w:pPr>
+          </w:p>
+        </w:tc>
+      </w:tr>
+      <w:tr>
+        <w:tc>
+          <w:tcPr>
+            <w:tcW w:w="10800" w:type="dxa"/>
+          </w:tcPr>
+          <w:p>
+            <w:pPr>
+              <w:jc w:val="center"/>
+              <w:rPr>
+                <w:b/>
+                <w:bCs/>
+                <w:sz w:val="28"/>
+                <w:szCs w:val="28"/>
+              </w:rPr>
+            </w:pPr>
+            <w:r>
+              <w:rPr>
+                <w:b/>
+                <w:bCs/>
+                <w:sz w:val="28"/>
+                <w:szCs w:val="28"/>
+              </w:rPr>
+              <w:t xml:space="preserve">Performing a Chi-Squared Goodness-of-Fit Test (One </w:t>
+            </w:r>
+            <w:r>
+              <w:rPr>
+                <w:b/>
+                <w:bCs/>
+                <w:sz w:val="28"/>
+                <w:szCs w:val="28"/>
+              </w:rPr>
+              <w:t xml:space="preserve">Categorical </w:t>
+            </w:r>
+            <w:r>
+              <w:rPr>
+                <w:b/>
+                <w:bCs/>
+                <w:sz w:val="28"/>
+                <w:szCs w:val="28"/>
+              </w:rPr>
+              <w:t>Variable)</w:t>
+            </w:r>
+          </w:p>
+          <w:p>
+            <w:pPr>
+              <w:jc w:val="center"/>
+              <w:rPr>
+                <w:b/>
+                <w:bCs/>
+                <w:sz w:val="28"/>
+                <w:szCs w:val="28"/>
+              </w:rPr>
+            </w:pPr>
+          </w:p>
+          <w:p>
+            <w:pPr>
+              <w:rPr>
+                <w:rFonts w:ascii="Courier New" w:hAnsi="Courier New" w:cs="Courier New"/>
+                <w:sz w:val="24"/>
+                <w:szCs w:val="24"/>
+              </w:rPr>
+            </w:pPr>
+            <w:r>
+              <w:rPr>
+                <w:rFonts w:ascii="Courier New" w:hAnsi="Courier New" w:cs="Courier New"/>
+                <w:sz w:val="24"/>
+                <w:szCs w:val="24"/>
+              </w:rPr>
+              <w:t>chisq</w:t>
+            </w:r>
+            <w:r>
+              <w:rPr>
+                <w:rFonts w:ascii="Courier New" w:hAnsi="Courier New" w:cs="Courier New"/>
+                <w:sz w:val="24"/>
+                <w:szCs w:val="24"/>
+              </w:rPr>
+              <w:t xml:space="preserve">_test(x = </w:t>
+            </w:r>
+            <w:r>
+              <w:rPr>
+                <w:rFonts w:ascii="Courier New" w:hAnsi="Courier New" w:cs="Courier New"/>
+                <w:color w:val="FF0000"/>
+                <w:sz w:val="24"/>
+                <w:szCs w:val="24"/>
+              </w:rPr>
+              <w:t>NAME OF DATASET</w:t>
+            </w:r>
+            <w:r>
+              <w:rPr>
+                <w:rFonts w:ascii="Courier New" w:hAnsi="Courier New" w:cs="Courier New"/>
+                <w:sz w:val="24"/>
+                <w:szCs w:val="24"/>
+              </w:rPr>
+              <w:t xml:space="preserve">, </w:t>
+            </w:r>
+          </w:p>
+          <w:p>
+            <w:pPr>
+              <w:rPr>
+                <w:rFonts w:ascii="Courier New" w:hAnsi="Courier New" w:cs="Courier New"/>
+                <w:sz w:val="24"/>
+                <w:szCs w:val="24"/>
+              </w:rPr>
+            </w:pPr>
+            <w:r>
+              <w:rPr>
+                <w:rFonts w:ascii="Courier New" w:hAnsi="Courier New" w:cs="Courier New"/>
+                <w:sz w:val="24"/>
+                <w:szCs w:val="24"/>
+              </w:rPr>
+              <w:t xml:space="preserve">       </w:t>
+            </w:r>
+            <w:r>
+              <w:rPr>
+                <w:rFonts w:ascii="Courier New" w:hAnsi="Courier New" w:cs="Courier New"/>
+                <w:sz w:val="24"/>
+                <w:szCs w:val="24"/>
+              </w:rPr>
+              <w:t xml:space="preserve">    </w:t>
+            </w:r>
+            <w:r>
+              <w:rPr>
+                <w:rFonts w:ascii="Courier New" w:hAnsi="Courier New" w:cs="Courier New"/>
+                <w:sz w:val="24"/>
+                <w:szCs w:val="24"/>
+              </w:rPr>
+              <w:t xml:space="preserve">response = </w:t>
+            </w:r>
+            <w:r>
+              <w:rPr>
+                <w:rFonts w:ascii="Courier New" w:hAnsi="Courier New" w:cs="Courier New"/>
+                <w:color w:val="FF0000"/>
+                <w:sz w:val="24"/>
+                <w:szCs w:val="24"/>
+              </w:rPr>
+              <w:t>NAME OF VARIABLE</w:t>
+            </w:r>
+            <w:r>
+              <w:rPr>
+                <w:rFonts w:ascii="Courier New" w:hAnsi="Courier New" w:cs="Courier New"/>
+                <w:sz w:val="24"/>
+                <w:szCs w:val="24"/>
+              </w:rPr>
+              <w:t>,</w:t>
+            </w:r>
+          </w:p>
+          <w:p>
+            <w:pPr>
+              <w:rPr>
+                <w:rFonts w:ascii="Courier New" w:hAnsi="Courier New" w:cs="Courier New"/>
+                <w:sz w:val="24"/>
+                <w:szCs w:val="24"/>
+              </w:rPr>
+            </w:pPr>
+            <w:r>
+              <w:rPr>
+                <w:rFonts w:ascii="Courier New" w:hAnsi="Courier New" w:cs="Courier New"/>
+                <w:sz w:val="24"/>
+                <w:szCs w:val="24"/>
+              </w:rPr>
+              <w:t xml:space="preserve">           p = c(“</w:t>
+            </w:r>
+            <w:r>
+              <w:rPr>
+                <w:rFonts w:ascii="Courier New" w:hAnsi="Courier New" w:cs="Courier New"/>
+                <w:color w:val="FF0000"/>
+                <w:sz w:val="24"/>
+                <w:szCs w:val="24"/>
+              </w:rPr>
+              <w:t>CATEGORY 1</w:t>
+            </w:r>
+            <w:r>
+              <w:rPr>
+                <w:rFonts w:ascii="Courier New" w:hAnsi="Courier New" w:cs="Courier New"/>
+                <w:sz w:val="24"/>
+                <w:szCs w:val="24"/>
+              </w:rPr>
+              <w:t xml:space="preserve">” = </w:t>
+            </w:r>
+            <w:r>
+              <w:rPr>
+                <w:rFonts w:ascii="Courier New" w:hAnsi="Courier New" w:cs="Courier New"/>
+                <w:color w:val="FF0000"/>
+                <w:sz w:val="24"/>
+                <w:szCs w:val="24"/>
+              </w:rPr>
+              <w:t>EXPECTED PROP 1</w:t>
+            </w:r>
+            <w:r>
+              <w:rPr>
+                <w:rFonts w:ascii="Courier New" w:hAnsi="Courier New" w:cs="Courier New"/>
+                <w:sz w:val="24"/>
+                <w:szCs w:val="24"/>
+              </w:rPr>
+              <w:t>,</w:t>
+            </w:r>
+          </w:p>
+          <w:p>
+            <w:pPr>
+              <w:rPr>
+                <w:rFonts w:ascii="Courier New" w:hAnsi="Courier New" w:cs="Courier New"/>
+                <w:color w:val="FF0000"/>
+                <w:sz w:val="24"/>
+                <w:szCs w:val="24"/>
+              </w:rPr>
+            </w:pPr>
+            <w:r>
+              <w:rPr>
+                <w:rFonts w:ascii="Courier New" w:hAnsi="Courier New" w:cs="Courier New"/>
+                <w:sz w:val="24"/>
+                <w:szCs w:val="24"/>
+              </w:rPr>
+              <w:t xml:space="preserve">                 </w:t>
+            </w:r>
+            <w:r>
+              <w:rPr>
+                <w:rFonts w:ascii="Courier New" w:hAnsi="Courier New" w:cs="Courier New"/>
+                <w:sz w:val="24"/>
+                <w:szCs w:val="24"/>
+              </w:rPr>
+              <w:t>“</w:t>
+            </w:r>
+            <w:r>
+              <w:rPr>
+                <w:rFonts w:ascii="Courier New" w:hAnsi="Courier New" w:cs="Courier New"/>
+                <w:color w:val="FF0000"/>
+                <w:sz w:val="24"/>
+                <w:szCs w:val="24"/>
+              </w:rPr>
+              <w:t xml:space="preserve">CATEGORY </w:t>
+            </w:r>
+            <w:r>
+              <w:rPr>
+                <w:rFonts w:ascii="Courier New" w:hAnsi="Courier New" w:cs="Courier New"/>
+                <w:color w:val="FF0000"/>
+                <w:sz w:val="24"/>
+                <w:szCs w:val="24"/>
+              </w:rPr>
+              <w:t>2</w:t>
+            </w:r>
+            <w:r>
+              <w:rPr>
+                <w:rFonts w:ascii="Courier New" w:hAnsi="Courier New" w:cs="Courier New"/>
+                <w:sz w:val="24"/>
+                <w:szCs w:val="24"/>
+              </w:rPr>
+              <w:t xml:space="preserve">” = </w:t>
+            </w:r>
+            <w:r>
+              <w:rPr>
+                <w:rFonts w:ascii="Courier New" w:hAnsi="Courier New" w:cs="Courier New"/>
+                <w:color w:val="FF0000"/>
+                <w:sz w:val="24"/>
+                <w:szCs w:val="24"/>
+              </w:rPr>
+              <w:t xml:space="preserve">EXPECTED PROP </w:t>
+            </w:r>
+            <w:r>
+              <w:rPr>
+                <w:rFonts w:ascii="Courier New" w:hAnsi="Courier New" w:cs="Courier New"/>
+                <w:color w:val="FF0000"/>
+                <w:sz w:val="24"/>
+                <w:szCs w:val="24"/>
+              </w:rPr>
+              <w:t>2</w:t>
+            </w:r>
+            <w:r>
+              <w:rPr>
+                <w:rFonts w:ascii="Courier New" w:hAnsi="Courier New" w:cs="Courier New"/>
+                <w:sz w:val="24"/>
+                <w:szCs w:val="24"/>
+              </w:rPr>
+              <w:t>,</w:t>
+            </w:r>
+          </w:p>
+          <w:p>
+            <w:pPr>
+              <w:rPr>
+                <w:rFonts w:ascii="Courier New" w:hAnsi="Courier New" w:cs="Courier New"/>
+                <w:color w:val="FF0000"/>
+                <w:sz w:val="24"/>
+                <w:szCs w:val="24"/>
+              </w:rPr>
+            </w:pPr>
+          </w:p>
+          <w:p>
+            <w:pPr>
+              <w:rPr>
+                <w:rFonts w:ascii="Courier New" w:hAnsi="Courier New" w:cs="Courier New"/>
+                <w:color w:val="FF0000"/>
+                <w:sz w:val="24"/>
+                <w:szCs w:val="24"/>
+              </w:rPr>
+            </w:pPr>
+            <w:r>
+              <w:rPr>
+                <w:rFonts w:ascii="Courier New" w:hAnsi="Courier New" w:cs="Courier New"/>
+                <w:color w:val="FF0000"/>
+                <w:sz w:val="24"/>
+                <w:szCs w:val="24"/>
+              </w:rPr>
+              <w:t xml:space="preserve">                 </w:t>
+            </w:r>
+            <w:r>
+              <w:rPr>
+                <w:rFonts w:ascii="Courier New" w:hAnsi="Courier New" w:cs="Courier New"/>
+                <w:sz w:val="24"/>
+                <w:szCs w:val="24"/>
+              </w:rPr>
+              <w:t>“</w:t>
+            </w:r>
+            <w:r>
+              <w:rPr>
+                <w:rFonts w:ascii="Courier New" w:hAnsi="Courier New" w:cs="Courier New"/>
+                <w:color w:val="FF0000"/>
+                <w:sz w:val="24"/>
+                <w:szCs w:val="24"/>
+              </w:rPr>
+              <w:t xml:space="preserve">CATEGORY </w:t>
+            </w:r>
+            <w:r>
+              <w:rPr>
+                <w:rFonts w:ascii="Courier New" w:hAnsi="Courier New" w:cs="Courier New"/>
+                <w:color w:val="FF0000"/>
+                <w:sz w:val="24"/>
+                <w:szCs w:val="24"/>
+              </w:rPr>
+              <w:t>LAST</w:t>
+            </w:r>
+            <w:r>
+              <w:rPr>
+                <w:rFonts w:ascii="Courier New" w:hAnsi="Courier New" w:cs="Courier New"/>
+                <w:sz w:val="24"/>
+                <w:szCs w:val="24"/>
+              </w:rPr>
+              <w:t xml:space="preserve">” = </w:t>
+            </w:r>
+            <w:r>
+              <w:rPr>
+                <w:rFonts w:ascii="Courier New" w:hAnsi="Courier New" w:cs="Courier New"/>
+                <w:color w:val="FF0000"/>
+                <w:sz w:val="24"/>
+                <w:szCs w:val="24"/>
+              </w:rPr>
+              <w:t xml:space="preserve">EXPECTED PROP </w:t>
+            </w:r>
+            <w:r>
+              <w:rPr>
+                <w:rFonts w:ascii="Courier New" w:hAnsi="Courier New" w:cs="Courier New"/>
+                <w:color w:val="FF0000"/>
+                <w:sz w:val="24"/>
+                <w:szCs w:val="24"/>
+              </w:rPr>
+              <w:t>LAST</w:t>
+            </w:r>
+          </w:p>
+          <w:p>
+            <w:pPr>
+              <w:rPr>
+                <w:rFonts w:ascii="Courier New" w:hAnsi="Courier New" w:cs="Courier New"/>
+                <w:sz w:val="24"/>
+                <w:szCs w:val="24"/>
+              </w:rPr>
+            </w:pPr>
+            <w:r>
+              <w:rPr>
+                <w:rFonts w:ascii="Courier New" w:hAnsi="Courier New" w:cs="Courier New"/>
+                <w:color w:val="FF0000"/>
+                <w:sz w:val="24"/>
+                <w:szCs w:val="24"/>
+              </w:rPr>
+              <w:t xml:space="preserve">                 </w:t>
+            </w:r>
+            <w:r>
+              <w:rPr>
+                <w:rFonts w:ascii="Courier New" w:hAnsi="Courier New" w:cs="Courier New"/>
+                <w:sz w:val="24"/>
+                <w:szCs w:val="24"/>
+              </w:rPr>
+              <w:t>)</w:t>
+            </w:r>
+          </w:p>
+          <w:p>
+            <w:pPr>
+              <w:rPr>
+                <w:rFonts w:ascii="Courier New" w:hAnsi="Courier New" w:cs="Courier New"/>
+                <w:sz w:val="24"/>
+                <w:szCs w:val="24"/>
+              </w:rPr>
+            </w:pPr>
+            <w:r>
+              <w:rPr>
+                <w:rFonts w:ascii="Courier New" w:hAnsi="Courier New" w:cs="Courier New"/>
+                <w:sz w:val="24"/>
+                <w:szCs w:val="24"/>
+              </w:rPr>
+              <w:t xml:space="preserve">           </w:t>
+            </w:r>
+            <w:r>
+              <w:rPr>
+                <w:rFonts w:ascii="Courier New" w:hAnsi="Courier New" w:cs="Courier New"/>
+                <w:sz w:val="24"/>
+                <w:szCs w:val="24"/>
+              </w:rPr>
+              <w:t>)</w:t>
+            </w:r>
+          </w:p>
+          <w:p>
+            <w:pPr>
+              <w:rPr>
+                <w:rFonts w:ascii="Courier New" w:hAnsi="Courier New" w:cs="Courier New"/>
+                <w:sz w:val="24"/>
+                <w:szCs w:val="24"/>
+              </w:rPr>
+            </w:pPr>
+          </w:p>
+          <w:p>
+            <w:pPr>
+              <w:rPr>
+                <w:rFonts w:ascii="Courier New" w:hAnsi="Courier New" w:cs="Courier New"/>
+                <w:sz w:val="24"/>
+                <w:szCs w:val="24"/>
+              </w:rPr>
+            </w:pPr>
+            <w:r>
+              <w:rPr>
+                <w:rFonts w:ascii="Courier New" w:hAnsi="Courier New" w:cs="Courier New"/>
+                <w:sz w:val="24"/>
+                <w:szCs w:val="24"/>
+              </w:rPr>
+              <w:t>*Make sure to check conditions first!</w:t>
+            </w:r>
           </w:p>
         </w:tc>
       </w:tr>

</xml_diff>

<commit_message>
adding exam review guide
</commit_message>
<xml_diff>
--- a/04-Rlabs/R-notecards.docx
+++ b/04-Rlabs/R-notecards.docx
@@ -24,17 +24,17 @@
                 <w:rFonts w:cstheme="minorHAnsi"/>
                 <w:b/>
                 <w:bCs/>
-                <w:sz w:val="28"/>
-                <w:szCs w:val="28"/>
-              </w:rPr>
-            </w:pPr>
-            <w:r>
-              <w:rPr>
-                <w:rFonts w:cstheme="minorHAnsi"/>
-                <w:b/>
-                <w:bCs/>
-                <w:sz w:val="28"/>
-                <w:szCs w:val="28"/>
+                <w:sz w:val="24"/>
+                <w:szCs w:val="24"/>
+              </w:rPr>
+            </w:pPr>
+            <w:r>
+              <w:rPr>
+                <w:rFonts w:cstheme="minorHAnsi"/>
+                <w:b/>
+                <w:bCs/>
+                <w:sz w:val="24"/>
+                <w:szCs w:val="24"/>
               </w:rPr>
               <w:t>Loading a Package</w:t>
             </w:r>
@@ -94,6 +94,8 @@
             <w:pPr>
               <w:rPr>
                 <w:rFonts w:cstheme="minorHAnsi"/>
+                <w:sz w:val="24"/>
+                <w:szCs w:val="24"/>
               </w:rPr>
             </w:pPr>
           </w:p>
@@ -111,17 +113,17 @@
                 <w:rFonts w:cstheme="minorHAnsi"/>
                 <w:b/>
                 <w:bCs/>
-                <w:sz w:val="28"/>
-                <w:szCs w:val="28"/>
-              </w:rPr>
-            </w:pPr>
-            <w:r>
-              <w:rPr>
-                <w:rFonts w:cstheme="minorHAnsi"/>
-                <w:b/>
-                <w:bCs/>
-                <w:sz w:val="28"/>
-                <w:szCs w:val="28"/>
+                <w:sz w:val="24"/>
+                <w:szCs w:val="24"/>
+              </w:rPr>
+            </w:pPr>
+            <w:r>
+              <w:rPr>
+                <w:rFonts w:cstheme="minorHAnsi"/>
+                <w:b/>
+                <w:bCs/>
+                <w:sz w:val="24"/>
+                <w:szCs w:val="24"/>
               </w:rPr>
               <w:t>Reading in Data</w:t>
             </w:r>
@@ -132,6 +134,8 @@
                 <w:rFonts w:cstheme="minorHAnsi"/>
                 <w:b/>
                 <w:bCs/>
+                <w:sz w:val="24"/>
+                <w:szCs w:val="24"/>
               </w:rPr>
             </w:pPr>
           </w:p>
@@ -202,13 +206,17 @@
                 <w:bCs/>
                 <w:i/>
                 <w:iCs/>
-              </w:rPr>
-            </w:pPr>
-          </w:p>
-          <w:p>
-            <w:pPr>
-              <w:rPr>
-                <w:rFonts w:cstheme="minorHAnsi"/>
+                <w:sz w:val="24"/>
+                <w:szCs w:val="24"/>
+              </w:rPr>
+            </w:pPr>
+          </w:p>
+          <w:p>
+            <w:pPr>
+              <w:rPr>
+                <w:rFonts w:cstheme="minorHAnsi"/>
+                <w:sz w:val="24"/>
+                <w:szCs w:val="24"/>
               </w:rPr>
             </w:pPr>
             <w:r>
@@ -218,12 +226,16 @@
                 <w:bCs/>
                 <w:i/>
                 <w:iCs/>
+                <w:sz w:val="24"/>
+                <w:szCs w:val="24"/>
               </w:rPr>
               <w:t xml:space="preserve">Note: </w:t>
             </w:r>
             <w:r>
               <w:rPr>
                 <w:rFonts w:cstheme="minorHAnsi"/>
+                <w:sz w:val="24"/>
+                <w:szCs w:val="24"/>
               </w:rPr>
               <w:t>The name of the dataset will change, but it will always need to have the .csv at the end of its name!</w:t>
             </w:r>
@@ -232,6 +244,8 @@
             <w:pPr>
               <w:rPr>
                 <w:rFonts w:cstheme="minorHAnsi"/>
+                <w:sz w:val="24"/>
+                <w:szCs w:val="24"/>
               </w:rPr>
             </w:pPr>
             <w:r>
@@ -241,12 +255,16 @@
                 <w:bCs/>
                 <w:i/>
                 <w:iCs/>
+                <w:sz w:val="24"/>
+                <w:szCs w:val="24"/>
               </w:rPr>
               <w:t xml:space="preserve">Note: </w:t>
             </w:r>
             <w:r>
               <w:rPr>
                 <w:rFonts w:cstheme="minorHAnsi"/>
+                <w:sz w:val="24"/>
+                <w:szCs w:val="24"/>
               </w:rPr>
               <w:t>Do not put spaces in the name you give the data set.</w:t>
             </w:r>
@@ -258,8 +276,8 @@
                 <w:rFonts w:cstheme="minorHAnsi"/>
                 <w:b/>
                 <w:bCs/>
-                <w:sz w:val="28"/>
-                <w:szCs w:val="28"/>
+                <w:sz w:val="24"/>
+                <w:szCs w:val="24"/>
               </w:rPr>
             </w:pPr>
           </w:p>
@@ -277,17 +295,17 @@
                 <w:rFonts w:cstheme="minorHAnsi"/>
                 <w:b/>
                 <w:bCs/>
-                <w:sz w:val="28"/>
-                <w:szCs w:val="28"/>
-              </w:rPr>
-            </w:pPr>
-            <w:r>
-              <w:rPr>
-                <w:rFonts w:cstheme="minorHAnsi"/>
-                <w:b/>
-                <w:bCs/>
-                <w:sz w:val="28"/>
-                <w:szCs w:val="28"/>
+                <w:sz w:val="24"/>
+                <w:szCs w:val="24"/>
+              </w:rPr>
+            </w:pPr>
+            <w:r>
+              <w:rPr>
+                <w:rFonts w:cstheme="minorHAnsi"/>
+                <w:b/>
+                <w:bCs/>
+                <w:sz w:val="24"/>
+                <w:szCs w:val="24"/>
               </w:rPr>
               <w:t>Preview a Dataset</w:t>
             </w:r>
@@ -418,8 +436,8 @@
                 <w:rFonts w:cstheme="minorHAnsi"/>
                 <w:b/>
                 <w:bCs/>
-                <w:sz w:val="28"/>
-                <w:szCs w:val="28"/>
+                <w:sz w:val="24"/>
+                <w:szCs w:val="24"/>
               </w:rPr>
             </w:pPr>
           </w:p>
@@ -437,17 +455,17 @@
                 <w:rFonts w:cstheme="minorHAnsi"/>
                 <w:b/>
                 <w:bCs/>
-                <w:sz w:val="28"/>
-                <w:szCs w:val="28"/>
-              </w:rPr>
-            </w:pPr>
-            <w:r>
-              <w:rPr>
-                <w:rFonts w:cstheme="minorHAnsi"/>
-                <w:b/>
-                <w:bCs/>
-                <w:sz w:val="28"/>
-                <w:szCs w:val="28"/>
+                <w:sz w:val="24"/>
+                <w:szCs w:val="24"/>
+              </w:rPr>
+            </w:pPr>
+            <w:r>
+              <w:rPr>
+                <w:rFonts w:cstheme="minorHAnsi"/>
+                <w:b/>
+                <w:bCs/>
+                <w:sz w:val="24"/>
+                <w:szCs w:val="24"/>
               </w:rPr>
               <w:t>Plotting a One</w:t>
             </w:r>
@@ -456,8 +474,8 @@
                 <w:rFonts w:cstheme="minorHAnsi"/>
                 <w:b/>
                 <w:bCs/>
-                <w:sz w:val="28"/>
-                <w:szCs w:val="28"/>
+                <w:sz w:val="24"/>
+                <w:szCs w:val="24"/>
               </w:rPr>
               <w:t xml:space="preserve"> Categorical </w:t>
             </w:r>
@@ -466,8 +484,8 @@
                 <w:rFonts w:cstheme="minorHAnsi"/>
                 <w:b/>
                 <w:bCs/>
-                <w:sz w:val="28"/>
-                <w:szCs w:val="28"/>
+                <w:sz w:val="24"/>
+                <w:szCs w:val="24"/>
               </w:rPr>
               <w:t>Variable Bar Plot with Counts</w:t>
             </w:r>
@@ -479,8 +497,8 @@
                 <w:rFonts w:cstheme="minorHAnsi"/>
                 <w:b/>
                 <w:bCs/>
-                <w:sz w:val="28"/>
-                <w:szCs w:val="28"/>
+                <w:sz w:val="24"/>
+                <w:szCs w:val="24"/>
               </w:rPr>
             </w:pPr>
           </w:p>
@@ -733,8 +751,8 @@
                 <w:rFonts w:cstheme="minorHAnsi"/>
                 <w:b/>
                 <w:bCs/>
-                <w:sz w:val="28"/>
-                <w:szCs w:val="28"/>
+                <w:sz w:val="24"/>
+                <w:szCs w:val="24"/>
               </w:rPr>
             </w:pPr>
           </w:p>
@@ -818,8 +836,8 @@
                 <w:rFonts w:cstheme="minorHAnsi"/>
                 <w:b/>
                 <w:bCs/>
-                <w:sz w:val="28"/>
-                <w:szCs w:val="28"/>
+                <w:sz w:val="24"/>
+                <w:szCs w:val="24"/>
               </w:rPr>
             </w:pPr>
           </w:p>
@@ -837,17 +855,17 @@
                 <w:rFonts w:cstheme="minorHAnsi"/>
                 <w:b/>
                 <w:bCs/>
-                <w:sz w:val="28"/>
-                <w:szCs w:val="28"/>
-              </w:rPr>
-            </w:pPr>
-            <w:r>
-              <w:rPr>
-                <w:rFonts w:cstheme="minorHAnsi"/>
-                <w:b/>
-                <w:bCs/>
-                <w:sz w:val="28"/>
-                <w:szCs w:val="28"/>
+                <w:sz w:val="24"/>
+                <w:szCs w:val="24"/>
+              </w:rPr>
+            </w:pPr>
+            <w:r>
+              <w:rPr>
+                <w:rFonts w:cstheme="minorHAnsi"/>
+                <w:b/>
+                <w:bCs/>
+                <w:sz w:val="24"/>
+                <w:szCs w:val="24"/>
               </w:rPr>
               <w:t>Plotting a One</w:t>
             </w:r>
@@ -856,8 +874,8 @@
                 <w:rFonts w:cstheme="minorHAnsi"/>
                 <w:b/>
                 <w:bCs/>
-                <w:sz w:val="28"/>
-                <w:szCs w:val="28"/>
+                <w:sz w:val="24"/>
+                <w:szCs w:val="24"/>
               </w:rPr>
               <w:t xml:space="preserve"> Categorical </w:t>
             </w:r>
@@ -866,8 +884,8 @@
                 <w:rFonts w:cstheme="minorHAnsi"/>
                 <w:b/>
                 <w:bCs/>
-                <w:sz w:val="28"/>
-                <w:szCs w:val="28"/>
+                <w:sz w:val="24"/>
+                <w:szCs w:val="24"/>
               </w:rPr>
               <w:t>Variable Bar Plot with Proportions</w:t>
             </w:r>
@@ -879,8 +897,8 @@
                 <w:rFonts w:cstheme="minorHAnsi"/>
                 <w:b/>
                 <w:bCs/>
-                <w:sz w:val="28"/>
-                <w:szCs w:val="28"/>
+                <w:sz w:val="24"/>
+                <w:szCs w:val="24"/>
               </w:rPr>
             </w:pPr>
           </w:p>
@@ -1238,13 +1256,22 @@
           </w:p>
           <w:p>
             <w:pPr>
+              <w:rPr>
+                <w:rFonts w:cstheme="minorHAnsi"/>
+                <w:sz w:val="24"/>
+                <w:szCs w:val="24"/>
+              </w:rPr>
+            </w:pPr>
+          </w:p>
+          <w:p>
+            <w:pPr>
               <w:jc w:val="center"/>
               <w:rPr>
                 <w:rFonts w:cstheme="minorHAnsi"/>
                 <w:b/>
                 <w:bCs/>
-                <w:sz w:val="28"/>
-                <w:szCs w:val="28"/>
+                <w:sz w:val="24"/>
+                <w:szCs w:val="24"/>
               </w:rPr>
             </w:pPr>
           </w:p>
@@ -1262,17 +1289,17 @@
                 <w:rFonts w:cstheme="minorHAnsi"/>
                 <w:b/>
                 <w:bCs/>
-                <w:sz w:val="28"/>
-                <w:szCs w:val="28"/>
-              </w:rPr>
-            </w:pPr>
-            <w:r>
-              <w:rPr>
-                <w:rFonts w:cstheme="minorHAnsi"/>
-                <w:b/>
-                <w:bCs/>
-                <w:sz w:val="28"/>
-                <w:szCs w:val="28"/>
+                <w:sz w:val="24"/>
+                <w:szCs w:val="24"/>
+              </w:rPr>
+            </w:pPr>
+            <w:r>
+              <w:rPr>
+                <w:rFonts w:cstheme="minorHAnsi"/>
+                <w:b/>
+                <w:bCs/>
+                <w:sz w:val="24"/>
+                <w:szCs w:val="24"/>
               </w:rPr>
               <w:lastRenderedPageBreak/>
               <w:t>Creating a Summary Table of Observations of One</w:t>
@@ -1282,8 +1309,8 @@
                 <w:rFonts w:cstheme="minorHAnsi"/>
                 <w:b/>
                 <w:bCs/>
-                <w:sz w:val="28"/>
-                <w:szCs w:val="28"/>
+                <w:sz w:val="24"/>
+                <w:szCs w:val="24"/>
               </w:rPr>
               <w:t xml:space="preserve"> Categorical</w:t>
             </w:r>
@@ -1292,8 +1319,8 @@
                 <w:rFonts w:cstheme="minorHAnsi"/>
                 <w:b/>
                 <w:bCs/>
-                <w:sz w:val="28"/>
-                <w:szCs w:val="28"/>
+                <w:sz w:val="24"/>
+                <w:szCs w:val="24"/>
               </w:rPr>
               <w:t xml:space="preserve"> Variable</w:t>
             </w:r>
@@ -1305,8 +1332,8 @@
                 <w:rFonts w:cstheme="minorHAnsi"/>
                 <w:b/>
                 <w:bCs/>
-                <w:sz w:val="28"/>
-                <w:szCs w:val="28"/>
+                <w:sz w:val="24"/>
+                <w:szCs w:val="24"/>
               </w:rPr>
             </w:pPr>
           </w:p>
@@ -1400,8 +1427,8 @@
                 <w:rFonts w:cstheme="minorHAnsi"/>
                 <w:b/>
                 <w:bCs/>
-                <w:sz w:val="28"/>
-                <w:szCs w:val="28"/>
+                <w:sz w:val="24"/>
+                <w:szCs w:val="24"/>
               </w:rPr>
             </w:pPr>
           </w:p>
@@ -1419,17 +1446,17 @@
                 <w:rFonts w:cstheme="minorHAnsi"/>
                 <w:b/>
                 <w:bCs/>
-                <w:sz w:val="28"/>
-                <w:szCs w:val="28"/>
-              </w:rPr>
-            </w:pPr>
-            <w:r>
-              <w:rPr>
-                <w:rFonts w:cstheme="minorHAnsi"/>
-                <w:b/>
-                <w:bCs/>
-                <w:sz w:val="28"/>
-                <w:szCs w:val="28"/>
+                <w:sz w:val="24"/>
+                <w:szCs w:val="24"/>
+              </w:rPr>
+            </w:pPr>
+            <w:r>
+              <w:rPr>
+                <w:rFonts w:cstheme="minorHAnsi"/>
+                <w:b/>
+                <w:bCs/>
+                <w:sz w:val="24"/>
+                <w:szCs w:val="24"/>
               </w:rPr>
               <w:t>Conducting an Exact Binomial Hypothesis Test for One Proportion</w:t>
             </w:r>
@@ -1441,8 +1468,8 @@
                 <w:rFonts w:cstheme="minorHAnsi"/>
                 <w:b/>
                 <w:bCs/>
-                <w:sz w:val="28"/>
-                <w:szCs w:val="28"/>
+                <w:sz w:val="24"/>
+                <w:szCs w:val="24"/>
               </w:rPr>
             </w:pPr>
           </w:p>
@@ -1666,8 +1693,8 @@
                 <w:rFonts w:cstheme="minorHAnsi"/>
                 <w:b/>
                 <w:bCs/>
-                <w:sz w:val="28"/>
-                <w:szCs w:val="28"/>
+                <w:sz w:val="24"/>
+                <w:szCs w:val="24"/>
               </w:rPr>
             </w:pPr>
           </w:p>
@@ -1682,78 +1709,1971 @@
             <w:pPr>
               <w:jc w:val="center"/>
               <w:rPr>
-                <w:b/>
-                <w:bCs/>
-                <w:sz w:val="28"/>
-                <w:szCs w:val="28"/>
-              </w:rPr>
-            </w:pPr>
-            <w:r>
-              <w:rPr>
-                <w:b/>
-                <w:bCs/>
-                <w:sz w:val="28"/>
-                <w:szCs w:val="28"/>
-              </w:rPr>
-              <w:t xml:space="preserve">Performing a Chi-Squared Goodness-of-Fit Test (One </w:t>
-            </w:r>
-            <w:r>
-              <w:rPr>
-                <w:b/>
-                <w:bCs/>
-                <w:sz w:val="28"/>
-                <w:szCs w:val="28"/>
+                <w:rFonts w:cstheme="minorHAnsi"/>
+                <w:b/>
+                <w:bCs/>
+                <w:sz w:val="24"/>
+                <w:szCs w:val="24"/>
+              </w:rPr>
+            </w:pPr>
+            <w:r>
+              <w:rPr>
+                <w:rFonts w:cstheme="minorHAnsi"/>
+                <w:b/>
+                <w:bCs/>
+                <w:sz w:val="24"/>
+                <w:szCs w:val="24"/>
+              </w:rPr>
+              <w:t>Performing a Chi-Squared Goodness-of-Fit Test (One Categorical Variable)</w:t>
+            </w:r>
+          </w:p>
+          <w:p>
+            <w:pPr>
+              <w:jc w:val="center"/>
+              <w:rPr>
+                <w:rFonts w:cstheme="minorHAnsi"/>
+                <w:b/>
+                <w:bCs/>
+                <w:sz w:val="24"/>
+                <w:szCs w:val="24"/>
+              </w:rPr>
+            </w:pPr>
+          </w:p>
+          <w:p>
+            <w:pPr>
+              <w:rPr>
+                <w:rFonts w:cstheme="minorHAnsi"/>
+                <w:sz w:val="24"/>
+                <w:szCs w:val="24"/>
+              </w:rPr>
+            </w:pPr>
+            <w:r>
+              <w:rPr>
+                <w:rFonts w:cstheme="minorHAnsi"/>
+                <w:sz w:val="24"/>
+                <w:szCs w:val="24"/>
+              </w:rPr>
+              <w:t xml:space="preserve">chisq_test(x = </w:t>
+            </w:r>
+            <w:r>
+              <w:rPr>
+                <w:rFonts w:cstheme="minorHAnsi"/>
+                <w:color w:val="FF0000"/>
+                <w:sz w:val="24"/>
+                <w:szCs w:val="24"/>
+              </w:rPr>
+              <w:t>NAME OF DATASET</w:t>
+            </w:r>
+            <w:r>
+              <w:rPr>
+                <w:rFonts w:cstheme="minorHAnsi"/>
+                <w:sz w:val="24"/>
+                <w:szCs w:val="24"/>
+              </w:rPr>
+              <w:t xml:space="preserve">, </w:t>
+            </w:r>
+          </w:p>
+          <w:p>
+            <w:pPr>
+              <w:rPr>
+                <w:rFonts w:cstheme="minorHAnsi"/>
+                <w:sz w:val="24"/>
+                <w:szCs w:val="24"/>
+              </w:rPr>
+            </w:pPr>
+            <w:r>
+              <w:rPr>
+                <w:rFonts w:cstheme="minorHAnsi"/>
+                <w:sz w:val="24"/>
+                <w:szCs w:val="24"/>
+              </w:rPr>
+              <w:t xml:space="preserve">           response = </w:t>
+            </w:r>
+            <w:r>
+              <w:rPr>
+                <w:rFonts w:cstheme="minorHAnsi"/>
+                <w:color w:val="FF0000"/>
+                <w:sz w:val="24"/>
+                <w:szCs w:val="24"/>
+              </w:rPr>
+              <w:t>NAME OF VARIABLE</w:t>
+            </w:r>
+            <w:r>
+              <w:rPr>
+                <w:rFonts w:cstheme="minorHAnsi"/>
+                <w:sz w:val="24"/>
+                <w:szCs w:val="24"/>
+              </w:rPr>
+              <w:t>,</w:t>
+            </w:r>
+          </w:p>
+          <w:p>
+            <w:pPr>
+              <w:rPr>
+                <w:rFonts w:cstheme="minorHAnsi"/>
+                <w:sz w:val="24"/>
+                <w:szCs w:val="24"/>
+              </w:rPr>
+            </w:pPr>
+            <w:r>
+              <w:rPr>
+                <w:rFonts w:cstheme="minorHAnsi"/>
+                <w:sz w:val="24"/>
+                <w:szCs w:val="24"/>
+              </w:rPr>
+              <w:t xml:space="preserve">           p = c(“</w:t>
+            </w:r>
+            <w:r>
+              <w:rPr>
+                <w:rFonts w:cstheme="minorHAnsi"/>
+                <w:color w:val="FF0000"/>
+                <w:sz w:val="24"/>
+                <w:szCs w:val="24"/>
+              </w:rPr>
+              <w:t>CATEGORY 1</w:t>
+            </w:r>
+            <w:r>
+              <w:rPr>
+                <w:rFonts w:cstheme="minorHAnsi"/>
+                <w:sz w:val="24"/>
+                <w:szCs w:val="24"/>
+              </w:rPr>
+              <w:t xml:space="preserve">” = </w:t>
+            </w:r>
+            <w:r>
+              <w:rPr>
+                <w:rFonts w:cstheme="minorHAnsi"/>
+                <w:color w:val="FF0000"/>
+                <w:sz w:val="24"/>
+                <w:szCs w:val="24"/>
+              </w:rPr>
+              <w:t>EXPECTED PROP 1</w:t>
+            </w:r>
+            <w:r>
+              <w:rPr>
+                <w:rFonts w:cstheme="minorHAnsi"/>
+                <w:sz w:val="24"/>
+                <w:szCs w:val="24"/>
+              </w:rPr>
+              <w:t>,</w:t>
+            </w:r>
+          </w:p>
+          <w:p>
+            <w:pPr>
+              <w:rPr>
+                <w:rFonts w:cstheme="minorHAnsi"/>
+                <w:color w:val="FF0000"/>
+                <w:sz w:val="24"/>
+                <w:szCs w:val="24"/>
+              </w:rPr>
+            </w:pPr>
+            <w:r>
+              <w:rPr>
+                <w:rFonts w:cstheme="minorHAnsi"/>
+                <w:sz w:val="24"/>
+                <w:szCs w:val="24"/>
+              </w:rPr>
+              <w:t xml:space="preserve">                 </w:t>
+            </w:r>
+            <w:r>
+              <w:rPr>
+                <w:rFonts w:cstheme="minorHAnsi"/>
+                <w:sz w:val="24"/>
+                <w:szCs w:val="24"/>
+              </w:rPr>
+              <w:t xml:space="preserve">   </w:t>
+            </w:r>
+            <w:r>
+              <w:rPr>
+                <w:rFonts w:cstheme="minorHAnsi"/>
+                <w:sz w:val="24"/>
+                <w:szCs w:val="24"/>
+              </w:rPr>
+              <w:t>“</w:t>
+            </w:r>
+            <w:r>
+              <w:rPr>
+                <w:rFonts w:cstheme="minorHAnsi"/>
+                <w:color w:val="FF0000"/>
+                <w:sz w:val="24"/>
+                <w:szCs w:val="24"/>
+              </w:rPr>
+              <w:t>CATEGORY 2</w:t>
+            </w:r>
+            <w:r>
+              <w:rPr>
+                <w:rFonts w:cstheme="minorHAnsi"/>
+                <w:sz w:val="24"/>
+                <w:szCs w:val="24"/>
+              </w:rPr>
+              <w:t xml:space="preserve">” = </w:t>
+            </w:r>
+            <w:r>
+              <w:rPr>
+                <w:rFonts w:cstheme="minorHAnsi"/>
+                <w:color w:val="FF0000"/>
+                <w:sz w:val="24"/>
+                <w:szCs w:val="24"/>
+              </w:rPr>
+              <w:t>EXPECTED PROP 2</w:t>
+            </w:r>
+            <w:r>
+              <w:rPr>
+                <w:rFonts w:cstheme="minorHAnsi"/>
+                <w:sz w:val="24"/>
+                <w:szCs w:val="24"/>
+              </w:rPr>
+              <w:t>,</w:t>
+            </w:r>
+          </w:p>
+          <w:p>
+            <w:pPr>
+              <w:rPr>
+                <w:rFonts w:cstheme="minorHAnsi"/>
+                <w:color w:val="FF0000"/>
+                <w:sz w:val="24"/>
+                <w:szCs w:val="24"/>
+              </w:rPr>
+            </w:pPr>
+            <w:r>
+              <w:rPr>
+                <w:rFonts w:cstheme="minorHAnsi"/>
+                <w:color w:val="FF0000"/>
+                <w:sz w:val="24"/>
+                <w:szCs w:val="24"/>
+              </w:rPr>
+              <w:t xml:space="preserve">                </w:t>
+            </w:r>
+            <w:r>
+              <w:rPr>
+                <w:rFonts w:cstheme="minorHAnsi"/>
+                <w:color w:val="FF0000"/>
+                <w:sz w:val="24"/>
+                <w:szCs w:val="24"/>
+              </w:rPr>
+              <w:t xml:space="preserve">   </w:t>
+            </w:r>
+            <w:r>
+              <w:rPr>
+                <w:rFonts w:cstheme="minorHAnsi"/>
+                <w:color w:val="FF0000"/>
+                <w:sz w:val="24"/>
+                <w:szCs w:val="24"/>
+              </w:rPr>
+              <w:t xml:space="preserve"> </w:t>
+            </w:r>
+            <w:r>
+              <w:rPr>
+                <w:rFonts w:cstheme="minorHAnsi"/>
+                <w:sz w:val="24"/>
+                <w:szCs w:val="24"/>
+              </w:rPr>
+              <w:t>“</w:t>
+            </w:r>
+            <w:r>
+              <w:rPr>
+                <w:rFonts w:cstheme="minorHAnsi"/>
+                <w:color w:val="FF0000"/>
+                <w:sz w:val="24"/>
+                <w:szCs w:val="24"/>
+              </w:rPr>
+              <w:t xml:space="preserve">CATEGORY </w:t>
+            </w:r>
+            <w:r>
+              <w:rPr>
+                <w:rFonts w:cstheme="minorHAnsi"/>
+                <w:color w:val="FF0000"/>
+                <w:sz w:val="24"/>
+                <w:szCs w:val="24"/>
+              </w:rPr>
+              <w:t>LAST</w:t>
+            </w:r>
+            <w:r>
+              <w:rPr>
+                <w:rFonts w:cstheme="minorHAnsi"/>
+                <w:sz w:val="24"/>
+                <w:szCs w:val="24"/>
+              </w:rPr>
+              <w:t xml:space="preserve">” = </w:t>
+            </w:r>
+            <w:r>
+              <w:rPr>
+                <w:rFonts w:cstheme="minorHAnsi"/>
+                <w:color w:val="FF0000"/>
+                <w:sz w:val="24"/>
+                <w:szCs w:val="24"/>
+              </w:rPr>
+              <w:t xml:space="preserve">EXPECTED PROP </w:t>
+            </w:r>
+            <w:r>
+              <w:rPr>
+                <w:rFonts w:cstheme="minorHAnsi"/>
+                <w:color w:val="FF0000"/>
+                <w:sz w:val="24"/>
+                <w:szCs w:val="24"/>
+              </w:rPr>
+              <w:t>LAST</w:t>
+            </w:r>
+          </w:p>
+          <w:p>
+            <w:pPr>
+              <w:rPr>
+                <w:rFonts w:cstheme="minorHAnsi"/>
+                <w:sz w:val="24"/>
+                <w:szCs w:val="24"/>
+              </w:rPr>
+            </w:pPr>
+            <w:r>
+              <w:rPr>
+                <w:rFonts w:cstheme="minorHAnsi"/>
+                <w:color w:val="FF0000"/>
+                <w:sz w:val="24"/>
+                <w:szCs w:val="24"/>
+              </w:rPr>
+              <w:t xml:space="preserve">                 </w:t>
+            </w:r>
+            <w:r>
+              <w:rPr>
+                <w:rFonts w:cstheme="minorHAnsi"/>
+                <w:sz w:val="24"/>
+                <w:szCs w:val="24"/>
+              </w:rPr>
+              <w:t>)</w:t>
+            </w:r>
+          </w:p>
+          <w:p>
+            <w:pPr>
+              <w:rPr>
+                <w:rFonts w:cstheme="minorHAnsi"/>
+                <w:sz w:val="24"/>
+                <w:szCs w:val="24"/>
+              </w:rPr>
+            </w:pPr>
+            <w:r>
+              <w:rPr>
+                <w:rFonts w:cstheme="minorHAnsi"/>
+                <w:sz w:val="24"/>
+                <w:szCs w:val="24"/>
+              </w:rPr>
+              <w:t xml:space="preserve">           </w:t>
+            </w:r>
+            <w:r>
+              <w:rPr>
+                <w:rFonts w:cstheme="minorHAnsi"/>
+                <w:sz w:val="24"/>
+                <w:szCs w:val="24"/>
+              </w:rPr>
+              <w:t>)</w:t>
+            </w:r>
+          </w:p>
+          <w:p>
+            <w:pPr>
+              <w:rPr>
+                <w:rFonts w:cstheme="minorHAnsi"/>
+                <w:sz w:val="24"/>
+                <w:szCs w:val="24"/>
+              </w:rPr>
+            </w:pPr>
+          </w:p>
+          <w:p>
+            <w:pPr>
+              <w:rPr>
+                <w:rFonts w:cstheme="minorHAnsi"/>
+                <w:sz w:val="24"/>
+                <w:szCs w:val="24"/>
+              </w:rPr>
+            </w:pPr>
+            <w:r>
+              <w:rPr>
+                <w:rFonts w:cstheme="minorHAnsi"/>
+                <w:sz w:val="24"/>
+                <w:szCs w:val="24"/>
+              </w:rPr>
+              <w:t>*Make sure to check conditions first!</w:t>
+            </w:r>
+          </w:p>
+          <w:p>
+            <w:pPr>
+              <w:rPr>
+                <w:rFonts w:cstheme="minorHAnsi"/>
+                <w:sz w:val="24"/>
+                <w:szCs w:val="24"/>
+              </w:rPr>
+            </w:pPr>
+          </w:p>
+        </w:tc>
+      </w:tr>
+      <w:tr>
+        <w:tc>
+          <w:tcPr>
+            <w:tcW w:w="10800" w:type="dxa"/>
+          </w:tcPr>
+          <w:p>
+            <w:pPr>
+              <w:jc w:val="center"/>
+              <w:rPr>
+                <w:rFonts w:cstheme="minorHAnsi"/>
+                <w:b/>
+                <w:bCs/>
+                <w:sz w:val="24"/>
+                <w:szCs w:val="24"/>
+              </w:rPr>
+            </w:pPr>
+            <w:r>
+              <w:rPr>
+                <w:rFonts w:cstheme="minorHAnsi"/>
+                <w:b/>
+                <w:bCs/>
+                <w:sz w:val="24"/>
+                <w:szCs w:val="24"/>
+              </w:rPr>
+              <w:t xml:space="preserve">Plotting </w:t>
+            </w:r>
+            <w:r>
+              <w:rPr>
+                <w:rFonts w:cstheme="minorHAnsi"/>
+                <w:b/>
+                <w:bCs/>
+                <w:sz w:val="24"/>
+                <w:szCs w:val="24"/>
+              </w:rPr>
+              <w:t xml:space="preserve">a Two </w:t>
+            </w:r>
+            <w:r>
+              <w:rPr>
+                <w:rFonts w:cstheme="minorHAnsi"/>
+                <w:b/>
+                <w:bCs/>
+                <w:sz w:val="24"/>
+                <w:szCs w:val="24"/>
+              </w:rPr>
+              <w:t>Categorical Variable Bar Plot</w:t>
+            </w:r>
+          </w:p>
+          <w:p>
+            <w:pPr>
+              <w:jc w:val="center"/>
+              <w:rPr>
+                <w:rFonts w:cstheme="minorHAnsi"/>
+                <w:b/>
+                <w:bCs/>
+                <w:sz w:val="24"/>
+                <w:szCs w:val="24"/>
+              </w:rPr>
+            </w:pPr>
+          </w:p>
+          <w:p>
+            <w:pPr>
+              <w:rPr>
+                <w:rFonts w:cstheme="minorHAnsi"/>
+                <w:sz w:val="24"/>
+                <w:szCs w:val="24"/>
+              </w:rPr>
+            </w:pPr>
+            <w:r>
+              <w:rPr>
+                <w:rFonts w:cstheme="minorHAnsi"/>
+                <w:sz w:val="24"/>
+                <w:szCs w:val="24"/>
+              </w:rPr>
+              <w:t xml:space="preserve">ggplot(data = </w:t>
+            </w:r>
+            <w:r>
+              <w:rPr>
+                <w:rFonts w:cstheme="minorHAnsi"/>
+                <w:color w:val="FF0000"/>
+                <w:sz w:val="24"/>
+                <w:szCs w:val="24"/>
+              </w:rPr>
+              <w:t>NAME OF DATASET</w:t>
+            </w:r>
+            <w:r>
+              <w:rPr>
+                <w:rFonts w:cstheme="minorHAnsi"/>
+                <w:sz w:val="24"/>
+                <w:szCs w:val="24"/>
+              </w:rPr>
+              <w:t xml:space="preserve">, </w:t>
+            </w:r>
+          </w:p>
+          <w:p>
+            <w:pPr>
+              <w:rPr>
+                <w:rFonts w:cstheme="minorHAnsi"/>
+                <w:color w:val="FF0000"/>
+                <w:sz w:val="24"/>
+                <w:szCs w:val="24"/>
+              </w:rPr>
+            </w:pPr>
+            <w:r>
+              <w:rPr>
+                <w:rFonts w:cstheme="minorHAnsi"/>
+                <w:sz w:val="24"/>
+                <w:szCs w:val="24"/>
+              </w:rPr>
+              <w:t xml:space="preserve">       mapping = aes(x = </w:t>
+            </w:r>
+            <w:r>
+              <w:rPr>
+                <w:rFonts w:cstheme="minorHAnsi"/>
+                <w:color w:val="FF0000"/>
+                <w:sz w:val="24"/>
+                <w:szCs w:val="24"/>
+              </w:rPr>
+              <w:t>EXPLANATORY VARIABLE</w:t>
+            </w:r>
+            <w:r>
+              <w:rPr>
+                <w:rFonts w:cstheme="minorHAnsi"/>
+                <w:color w:val="FF0000"/>
+                <w:sz w:val="24"/>
+                <w:szCs w:val="24"/>
+              </w:rPr>
+              <w:t xml:space="preserve">, </w:t>
+            </w:r>
+          </w:p>
+          <w:p>
+            <w:pPr>
+              <w:rPr>
+                <w:rFonts w:cstheme="minorHAnsi"/>
+                <w:sz w:val="24"/>
+                <w:szCs w:val="24"/>
+              </w:rPr>
+            </w:pPr>
+            <w:r>
+              <w:rPr>
+                <w:rFonts w:cstheme="minorHAnsi"/>
+                <w:sz w:val="24"/>
+                <w:szCs w:val="24"/>
+              </w:rPr>
+              <w:t xml:space="preserve">                                  </w:t>
+            </w:r>
+            <w:r>
+              <w:rPr>
+                <w:rFonts w:cstheme="minorHAnsi"/>
+                <w:sz w:val="24"/>
+                <w:szCs w:val="24"/>
+              </w:rPr>
+              <w:t xml:space="preserve">fill = </w:t>
+            </w:r>
+            <w:r>
+              <w:rPr>
+                <w:rFonts w:cstheme="minorHAnsi"/>
+                <w:color w:val="FF0000"/>
+                <w:sz w:val="24"/>
+                <w:szCs w:val="24"/>
+              </w:rPr>
+              <w:t>RESPONSE VARIABLE</w:t>
+            </w:r>
+            <w:r>
+              <w:rPr>
+                <w:rFonts w:cstheme="minorHAnsi"/>
+                <w:sz w:val="24"/>
+                <w:szCs w:val="24"/>
+              </w:rPr>
+              <w:t>)</w:t>
+            </w:r>
+          </w:p>
+          <w:p>
+            <w:pPr>
+              <w:rPr>
+                <w:rFonts w:cstheme="minorHAnsi"/>
+                <w:sz w:val="24"/>
+                <w:szCs w:val="24"/>
+              </w:rPr>
+            </w:pPr>
+            <w:r>
+              <w:rPr>
+                <w:rFonts w:cstheme="minorHAnsi"/>
+                <w:sz w:val="24"/>
+                <w:szCs w:val="24"/>
+              </w:rPr>
+              <w:t xml:space="preserve">      </w:t>
+            </w:r>
+            <w:r>
+              <w:rPr>
+                <w:rFonts w:cstheme="minorHAnsi"/>
+                <w:sz w:val="24"/>
+                <w:szCs w:val="24"/>
+              </w:rPr>
+              <w:t xml:space="preserve">) + </w:t>
+            </w:r>
+          </w:p>
+          <w:p>
+            <w:pPr>
+              <w:rPr>
+                <w:rFonts w:cstheme="minorHAnsi"/>
+                <w:sz w:val="24"/>
+                <w:szCs w:val="24"/>
+              </w:rPr>
+            </w:pPr>
+            <w:r>
+              <w:rPr>
+                <w:rFonts w:cstheme="minorHAnsi"/>
+                <w:sz w:val="24"/>
+                <w:szCs w:val="24"/>
+              </w:rPr>
+              <w:t xml:space="preserve">  </w:t>
+            </w:r>
+            <w:r>
+              <w:rPr>
+                <w:rFonts w:cstheme="minorHAnsi"/>
+                <w:sz w:val="24"/>
+                <w:szCs w:val="24"/>
+              </w:rPr>
+              <w:t xml:space="preserve">   </w:t>
+            </w:r>
+            <w:r>
+              <w:rPr>
+                <w:rFonts w:cstheme="minorHAnsi"/>
+                <w:sz w:val="24"/>
+                <w:szCs w:val="24"/>
+              </w:rPr>
+              <w:t>geom_bar(</w:t>
+            </w:r>
+            <w:r>
+              <w:rPr>
+                <w:rFonts w:cstheme="minorHAnsi"/>
+                <w:sz w:val="24"/>
+                <w:szCs w:val="24"/>
+              </w:rPr>
+              <w:t xml:space="preserve">stat = “count”, </w:t>
+            </w:r>
+          </w:p>
+          <w:p>
+            <w:pPr>
+              <w:rPr>
+                <w:rFonts w:cstheme="minorHAnsi"/>
+                <w:sz w:val="24"/>
+                <w:szCs w:val="24"/>
+              </w:rPr>
+            </w:pPr>
+            <w:r>
+              <w:rPr>
+                <w:rFonts w:cstheme="minorHAnsi"/>
+                <w:sz w:val="24"/>
+                <w:szCs w:val="24"/>
+              </w:rPr>
+              <w:t xml:space="preserve">                        </w:t>
+            </w:r>
+            <w:r>
+              <w:rPr>
+                <w:rFonts w:cstheme="minorHAnsi"/>
+                <w:sz w:val="24"/>
+                <w:szCs w:val="24"/>
+              </w:rPr>
+              <w:t>position = “</w:t>
+            </w:r>
+            <w:r>
+              <w:rPr>
+                <w:rFonts w:cstheme="minorHAnsi"/>
+                <w:color w:val="00B050"/>
+                <w:sz w:val="24"/>
+                <w:szCs w:val="24"/>
+              </w:rPr>
+              <w:t>fill</w:t>
+            </w:r>
+            <w:r>
+              <w:rPr>
+                <w:rFonts w:cstheme="minorHAnsi"/>
+                <w:sz w:val="24"/>
+                <w:szCs w:val="24"/>
+              </w:rPr>
+              <w:t xml:space="preserve">”) </w:t>
+            </w:r>
+            <w:r>
+              <w:rPr>
+                <w:rFonts w:cstheme="minorHAnsi"/>
+                <w:sz w:val="24"/>
+                <w:szCs w:val="24"/>
+              </w:rPr>
+              <w:t xml:space="preserve">+ </w:t>
+            </w:r>
+          </w:p>
+          <w:p>
+            <w:pPr>
+              <w:rPr>
+                <w:rFonts w:cstheme="minorHAnsi"/>
+                <w:sz w:val="24"/>
+                <w:szCs w:val="24"/>
+              </w:rPr>
+            </w:pPr>
+            <w:r>
+              <w:rPr>
+                <w:rFonts w:cstheme="minorHAnsi"/>
+                <w:sz w:val="24"/>
+                <w:szCs w:val="24"/>
+              </w:rPr>
+              <w:t xml:space="preserve">  </w:t>
+            </w:r>
+            <w:r>
+              <w:rPr>
+                <w:rFonts w:cstheme="minorHAnsi"/>
+                <w:sz w:val="24"/>
+                <w:szCs w:val="24"/>
+              </w:rPr>
+              <w:t xml:space="preserve">   </w:t>
+            </w:r>
+            <w:r>
+              <w:rPr>
+                <w:rFonts w:cstheme="minorHAnsi"/>
+                <w:sz w:val="24"/>
+                <w:szCs w:val="24"/>
+              </w:rPr>
+              <w:t>labs(title = “</w:t>
+            </w:r>
+            <w:r>
+              <w:rPr>
+                <w:rFonts w:cstheme="minorHAnsi"/>
+                <w:color w:val="FF0000"/>
+                <w:sz w:val="24"/>
+                <w:szCs w:val="24"/>
+              </w:rPr>
+              <w:t>TITLE FOR GRAPH</w:t>
+            </w:r>
+            <w:r>
+              <w:rPr>
+                <w:rFonts w:cstheme="minorHAnsi"/>
+                <w:sz w:val="24"/>
+                <w:szCs w:val="24"/>
+              </w:rPr>
+              <w:t>”,</w:t>
+            </w:r>
+          </w:p>
+          <w:p>
+            <w:pPr>
+              <w:rPr>
+                <w:rFonts w:cstheme="minorHAnsi"/>
+                <w:sz w:val="24"/>
+                <w:szCs w:val="24"/>
+              </w:rPr>
+            </w:pPr>
+            <w:r>
+              <w:rPr>
+                <w:rFonts w:cstheme="minorHAnsi"/>
+                <w:sz w:val="24"/>
+                <w:szCs w:val="24"/>
+              </w:rPr>
+              <w:t xml:space="preserve">     </w:t>
+            </w:r>
+            <w:r>
+              <w:rPr>
+                <w:rFonts w:cstheme="minorHAnsi"/>
+                <w:sz w:val="24"/>
+                <w:szCs w:val="24"/>
+              </w:rPr>
+              <w:t xml:space="preserve">    </w:t>
+            </w:r>
+            <w:r>
+              <w:rPr>
+                <w:rFonts w:cstheme="minorHAnsi"/>
+                <w:sz w:val="24"/>
+                <w:szCs w:val="24"/>
+              </w:rPr>
+              <w:t xml:space="preserve">     x = “</w:t>
+            </w:r>
+            <w:r>
+              <w:rPr>
+                <w:rFonts w:cstheme="minorHAnsi"/>
+                <w:color w:val="FF0000"/>
+                <w:sz w:val="24"/>
+                <w:szCs w:val="24"/>
+              </w:rPr>
+              <w:t>TITLE FOR THE X-AXIS</w:t>
+            </w:r>
+            <w:r>
+              <w:rPr>
+                <w:rFonts w:cstheme="minorHAnsi"/>
+                <w:sz w:val="24"/>
+                <w:szCs w:val="24"/>
+              </w:rPr>
+              <w:t>”,</w:t>
+            </w:r>
+          </w:p>
+          <w:p>
+            <w:pPr>
+              <w:rPr>
+                <w:rFonts w:cstheme="minorHAnsi"/>
+                <w:sz w:val="24"/>
+                <w:szCs w:val="24"/>
+              </w:rPr>
+            </w:pPr>
+            <w:r>
+              <w:rPr>
+                <w:rFonts w:cstheme="minorHAnsi"/>
+                <w:sz w:val="24"/>
+                <w:szCs w:val="24"/>
+              </w:rPr>
+              <w:t xml:space="preserve">      </w:t>
+            </w:r>
+            <w:r>
+              <w:rPr>
+                <w:rFonts w:cstheme="minorHAnsi"/>
+                <w:sz w:val="24"/>
+                <w:szCs w:val="24"/>
+              </w:rPr>
+              <w:t xml:space="preserve">    </w:t>
+            </w:r>
+            <w:r>
+              <w:rPr>
+                <w:rFonts w:cstheme="minorHAnsi"/>
+                <w:sz w:val="24"/>
+                <w:szCs w:val="24"/>
+              </w:rPr>
+              <w:t xml:space="preserve">    y = “</w:t>
+            </w:r>
+            <w:r>
+              <w:rPr>
+                <w:rFonts w:cstheme="minorHAnsi"/>
+                <w:color w:val="FF0000"/>
+                <w:sz w:val="24"/>
+                <w:szCs w:val="24"/>
+              </w:rPr>
+              <w:t>TITLE FOR THE Y-AXIS</w:t>
+            </w:r>
+            <w:r>
+              <w:rPr>
+                <w:rFonts w:cstheme="minorHAnsi"/>
+                <w:sz w:val="24"/>
+                <w:szCs w:val="24"/>
+              </w:rPr>
+              <w:t>”)</w:t>
+            </w:r>
+          </w:p>
+          <w:p>
+            <w:pPr>
+              <w:rPr>
+                <w:rFonts w:cstheme="minorHAnsi"/>
+                <w:b/>
+                <w:bCs/>
+                <w:sz w:val="24"/>
+                <w:szCs w:val="24"/>
+              </w:rPr>
+            </w:pPr>
+          </w:p>
+          <w:p>
+            <w:pPr>
+              <w:rPr>
+                <w:rFonts w:cstheme="minorHAnsi"/>
+                <w:sz w:val="24"/>
+                <w:szCs w:val="24"/>
+              </w:rPr>
+            </w:pPr>
+            <w:r>
+              <w:rPr>
+                <w:rFonts w:cstheme="minorHAnsi"/>
+                <w:b/>
+                <w:bCs/>
+                <w:i/>
+                <w:iCs/>
+                <w:sz w:val="24"/>
+                <w:szCs w:val="24"/>
+              </w:rPr>
+              <w:t xml:space="preserve">Note: </w:t>
+            </w:r>
+            <w:r>
+              <w:rPr>
+                <w:rFonts w:cstheme="minorHAnsi"/>
+                <w:sz w:val="24"/>
+                <w:szCs w:val="24"/>
+              </w:rPr>
+              <w:t xml:space="preserve">If you want a side-by-side bar plot you need to change </w:t>
+            </w:r>
+            <w:r>
+              <w:rPr>
+                <w:rFonts w:cstheme="minorHAnsi"/>
+                <w:color w:val="00B050"/>
+                <w:sz w:val="24"/>
+                <w:szCs w:val="24"/>
+              </w:rPr>
+              <w:t>position</w:t>
+            </w:r>
+            <w:r>
+              <w:rPr>
+                <w:rFonts w:cstheme="minorHAnsi"/>
+                <w:sz w:val="24"/>
+                <w:szCs w:val="24"/>
+              </w:rPr>
+              <w:t xml:space="preserve"> to </w:t>
+            </w:r>
+            <w:r>
+              <w:rPr>
+                <w:rFonts w:cstheme="minorHAnsi"/>
+                <w:color w:val="00B050"/>
+                <w:sz w:val="24"/>
+                <w:szCs w:val="24"/>
+              </w:rPr>
+              <w:t>“dodge”</w:t>
+            </w:r>
+            <w:r>
+              <w:rPr>
+                <w:rFonts w:cstheme="minorHAnsi"/>
+                <w:sz w:val="24"/>
+                <w:szCs w:val="24"/>
+              </w:rPr>
+              <w:t xml:space="preserve">. If you want a stacked bar plot, you need change </w:t>
+            </w:r>
+            <w:r>
+              <w:rPr>
+                <w:rFonts w:cstheme="minorHAnsi"/>
+                <w:color w:val="00B050"/>
+                <w:sz w:val="24"/>
+                <w:szCs w:val="24"/>
+              </w:rPr>
+              <w:t>position</w:t>
+            </w:r>
+            <w:r>
+              <w:rPr>
+                <w:rFonts w:cstheme="minorHAnsi"/>
+                <w:sz w:val="24"/>
+                <w:szCs w:val="24"/>
+              </w:rPr>
+              <w:t xml:space="preserve"> to </w:t>
+            </w:r>
+            <w:r>
+              <w:rPr>
+                <w:rFonts w:cstheme="minorHAnsi"/>
+                <w:color w:val="00B050"/>
+                <w:sz w:val="24"/>
+                <w:szCs w:val="24"/>
+              </w:rPr>
+              <w:t>“stack”</w:t>
+            </w:r>
+            <w:r>
+              <w:rPr>
+                <w:rFonts w:cstheme="minorHAnsi"/>
+                <w:sz w:val="24"/>
+                <w:szCs w:val="24"/>
+              </w:rPr>
+              <w:t>.</w:t>
+            </w:r>
+          </w:p>
+          <w:p>
+            <w:pPr>
+              <w:jc w:val="center"/>
+              <w:rPr>
+                <w:rFonts w:cstheme="minorHAnsi"/>
+                <w:b/>
+                <w:bCs/>
+                <w:sz w:val="24"/>
+                <w:szCs w:val="24"/>
+              </w:rPr>
+            </w:pPr>
+          </w:p>
+        </w:tc>
+      </w:tr>
+      <w:tr>
+        <w:tc>
+          <w:tcPr>
+            <w:tcW w:w="10800" w:type="dxa"/>
+          </w:tcPr>
+          <w:p>
+            <w:pPr>
+              <w:jc w:val="center"/>
+              <w:rPr>
+                <w:rFonts w:cstheme="minorHAnsi"/>
+                <w:b/>
+                <w:bCs/>
+                <w:sz w:val="24"/>
+                <w:szCs w:val="24"/>
+              </w:rPr>
+            </w:pPr>
+            <w:r>
+              <w:rPr>
+                <w:rFonts w:cstheme="minorHAnsi"/>
+                <w:b/>
+                <w:bCs/>
+                <w:sz w:val="24"/>
+                <w:szCs w:val="24"/>
+              </w:rPr>
+              <w:t xml:space="preserve">Creating a Summary Table of Observations from Two </w:t>
+            </w:r>
+            <w:r>
+              <w:rPr>
+                <w:rFonts w:cstheme="minorHAnsi"/>
+                <w:b/>
+                <w:bCs/>
+                <w:sz w:val="24"/>
+                <w:szCs w:val="24"/>
               </w:rPr>
               <w:t xml:space="preserve">Categorical </w:t>
             </w:r>
             <w:r>
               <w:rPr>
-                <w:b/>
-                <w:bCs/>
-                <w:sz w:val="28"/>
-                <w:szCs w:val="28"/>
-              </w:rPr>
-              <w:t>Variable)</w:t>
+                <w:rFonts w:cstheme="minorHAnsi"/>
+                <w:b/>
+                <w:bCs/>
+                <w:sz w:val="24"/>
+                <w:szCs w:val="24"/>
+              </w:rPr>
+              <w:t>Variables</w:t>
             </w:r>
           </w:p>
           <w:p>
             <w:pPr>
               <w:jc w:val="center"/>
               <w:rPr>
-                <w:b/>
-                <w:bCs/>
-                <w:sz w:val="28"/>
-                <w:szCs w:val="28"/>
-              </w:rPr>
-            </w:pPr>
-          </w:p>
-          <w:p>
-            <w:pPr>
-              <w:rPr>
-                <w:rFonts w:ascii="Courier New" w:hAnsi="Courier New" w:cs="Courier New"/>
-                <w:sz w:val="24"/>
-                <w:szCs w:val="24"/>
-              </w:rPr>
-            </w:pPr>
-            <w:r>
-              <w:rPr>
-                <w:rFonts w:ascii="Courier New" w:hAnsi="Courier New" w:cs="Courier New"/>
-                <w:sz w:val="24"/>
-                <w:szCs w:val="24"/>
-              </w:rPr>
-              <w:t>chisq</w:t>
-            </w:r>
-            <w:r>
-              <w:rPr>
-                <w:rFonts w:ascii="Courier New" w:hAnsi="Courier New" w:cs="Courier New"/>
-                <w:sz w:val="24"/>
-                <w:szCs w:val="24"/>
-              </w:rPr>
-              <w:t xml:space="preserve">_test(x = </w:t>
-            </w:r>
-            <w:r>
-              <w:rPr>
-                <w:rFonts w:ascii="Courier New" w:hAnsi="Courier New" w:cs="Courier New"/>
+                <w:rFonts w:cstheme="minorHAnsi"/>
+                <w:b/>
+                <w:bCs/>
+                <w:sz w:val="24"/>
+                <w:szCs w:val="24"/>
+              </w:rPr>
+            </w:pPr>
+          </w:p>
+          <w:p>
+            <w:pPr>
+              <w:rPr>
+                <w:rFonts w:cstheme="minorHAnsi"/>
+                <w:color w:val="000000" w:themeColor="text1"/>
+                <w:sz w:val="24"/>
+                <w:szCs w:val="24"/>
+              </w:rPr>
+            </w:pPr>
+            <w:r>
+              <w:rPr>
+                <w:rFonts w:cstheme="minorHAnsi"/>
+                <w:color w:val="FF0000"/>
+                <w:sz w:val="24"/>
+                <w:szCs w:val="24"/>
+              </w:rPr>
+              <w:t xml:space="preserve">NAME OF DATASET </w:t>
+            </w:r>
+            <w:r>
+              <w:rPr>
+                <w:rFonts w:cstheme="minorHAnsi"/>
+                <w:color w:val="000000" w:themeColor="text1"/>
+                <w:sz w:val="24"/>
+                <w:szCs w:val="24"/>
+              </w:rPr>
+              <w:t>|&gt;</w:t>
+            </w:r>
+            <w:r>
+              <w:rPr>
+                <w:rFonts w:cstheme="minorHAnsi"/>
+                <w:color w:val="FF0000"/>
+                <w:sz w:val="24"/>
+                <w:szCs w:val="24"/>
+              </w:rPr>
+              <w:t xml:space="preserve"> </w:t>
+            </w:r>
+          </w:p>
+          <w:p>
+            <w:pPr>
+              <w:rPr>
+                <w:rFonts w:cstheme="minorHAnsi"/>
+                <w:color w:val="000000" w:themeColor="text1"/>
+                <w:sz w:val="24"/>
+                <w:szCs w:val="24"/>
+              </w:rPr>
+            </w:pPr>
+            <w:r>
+              <w:rPr>
+                <w:rFonts w:cstheme="minorHAnsi"/>
+                <w:color w:val="000000" w:themeColor="text1"/>
+                <w:sz w:val="24"/>
+                <w:szCs w:val="24"/>
+              </w:rPr>
+              <w:t xml:space="preserve">   count(</w:t>
+            </w:r>
+            <w:r>
+              <w:rPr>
+                <w:rFonts w:cstheme="minorHAnsi"/>
+                <w:color w:val="FF0000"/>
+                <w:sz w:val="24"/>
+                <w:szCs w:val="24"/>
+              </w:rPr>
+              <w:t>NAME OF VARIABLE 1</w:t>
+            </w:r>
+            <w:r>
+              <w:rPr>
+                <w:rFonts w:cstheme="minorHAnsi"/>
+                <w:color w:val="000000" w:themeColor="text1"/>
+                <w:sz w:val="24"/>
+                <w:szCs w:val="24"/>
+              </w:rPr>
+              <w:t>,</w:t>
+            </w:r>
+            <w:r>
+              <w:rPr>
+                <w:rFonts w:cstheme="minorHAnsi"/>
+                <w:color w:val="FF0000"/>
+                <w:sz w:val="24"/>
+                <w:szCs w:val="24"/>
+              </w:rPr>
+              <w:t xml:space="preserve"> NAME OF VARIABLE 2</w:t>
+            </w:r>
+            <w:r>
+              <w:rPr>
+                <w:rFonts w:cstheme="minorHAnsi"/>
+                <w:color w:val="000000" w:themeColor="text1"/>
+                <w:sz w:val="24"/>
+                <w:szCs w:val="24"/>
+              </w:rPr>
+              <w:t>)</w:t>
+            </w:r>
+          </w:p>
+          <w:p>
+            <w:pPr>
+              <w:rPr>
+                <w:rFonts w:cstheme="minorHAnsi"/>
+                <w:color w:val="000000" w:themeColor="text1"/>
+                <w:sz w:val="24"/>
+                <w:szCs w:val="24"/>
+              </w:rPr>
+            </w:pPr>
+          </w:p>
+          <w:p>
+            <w:pPr>
+              <w:jc w:val="center"/>
+              <w:rPr>
+                <w:rFonts w:cstheme="minorHAnsi"/>
+                <w:b/>
+                <w:bCs/>
+                <w:sz w:val="24"/>
+                <w:szCs w:val="24"/>
+              </w:rPr>
+            </w:pPr>
+            <w:r>
+              <w:rPr>
+                <w:rFonts w:cstheme="minorHAnsi"/>
+                <w:sz w:val="24"/>
+                <w:szCs w:val="24"/>
+              </w:rPr>
+              <w:t xml:space="preserve">   </w:t>
+            </w:r>
+          </w:p>
+        </w:tc>
+      </w:tr>
+      <w:tr>
+        <w:tc>
+          <w:tcPr>
+            <w:tcW w:w="10800" w:type="dxa"/>
+          </w:tcPr>
+          <w:p>
+            <w:pPr>
+              <w:jc w:val="center"/>
+              <w:rPr>
+                <w:rFonts w:cstheme="minorHAnsi"/>
+                <w:b/>
+                <w:bCs/>
+                <w:sz w:val="24"/>
+                <w:szCs w:val="24"/>
+              </w:rPr>
+            </w:pPr>
+            <w:r>
+              <w:rPr>
+                <w:rFonts w:cstheme="minorHAnsi"/>
+                <w:b/>
+                <w:bCs/>
+                <w:sz w:val="24"/>
+                <w:szCs w:val="24"/>
+              </w:rPr>
+              <w:lastRenderedPageBreak/>
+              <w:t>Creating a Contingency Table of Observ</w:t>
+            </w:r>
+            <w:r>
+              <w:rPr>
+                <w:rFonts w:cstheme="minorHAnsi"/>
+                <w:b/>
+                <w:bCs/>
+                <w:sz w:val="24"/>
+                <w:szCs w:val="24"/>
+              </w:rPr>
+              <w:t>ed Counts</w:t>
+            </w:r>
+            <w:r>
+              <w:rPr>
+                <w:rFonts w:cstheme="minorHAnsi"/>
+                <w:b/>
+                <w:bCs/>
+                <w:sz w:val="24"/>
+                <w:szCs w:val="24"/>
+              </w:rPr>
+              <w:t xml:space="preserve"> from Two </w:t>
+            </w:r>
+            <w:r>
+              <w:rPr>
+                <w:rFonts w:cstheme="minorHAnsi"/>
+                <w:b/>
+                <w:bCs/>
+                <w:sz w:val="24"/>
+                <w:szCs w:val="24"/>
+              </w:rPr>
+              <w:t xml:space="preserve">Categorical </w:t>
+            </w:r>
+            <w:r>
+              <w:rPr>
+                <w:rFonts w:cstheme="minorHAnsi"/>
+                <w:b/>
+                <w:bCs/>
+                <w:sz w:val="24"/>
+                <w:szCs w:val="24"/>
+              </w:rPr>
+              <w:t>Variables</w:t>
+            </w:r>
+          </w:p>
+          <w:p>
+            <w:pPr>
+              <w:jc w:val="center"/>
+              <w:rPr>
+                <w:rFonts w:cstheme="minorHAnsi"/>
+                <w:b/>
+                <w:bCs/>
+                <w:sz w:val="24"/>
+                <w:szCs w:val="24"/>
+              </w:rPr>
+            </w:pPr>
+          </w:p>
+          <w:p>
+            <w:pPr>
+              <w:rPr>
+                <w:rFonts w:cstheme="minorHAnsi"/>
+                <w:color w:val="000000" w:themeColor="text1"/>
+                <w:sz w:val="24"/>
+                <w:szCs w:val="24"/>
+              </w:rPr>
+            </w:pPr>
+            <w:r>
+              <w:rPr>
+                <w:rFonts w:cstheme="minorHAnsi"/>
+                <w:color w:val="FF0000"/>
+                <w:sz w:val="24"/>
+                <w:szCs w:val="24"/>
+              </w:rPr>
+              <w:t xml:space="preserve">NAME OF DATASET </w:t>
+            </w:r>
+            <w:r>
+              <w:rPr>
+                <w:rFonts w:cstheme="minorHAnsi"/>
+                <w:color w:val="000000" w:themeColor="text1"/>
+                <w:sz w:val="24"/>
+                <w:szCs w:val="24"/>
+              </w:rPr>
+              <w:t>|</w:t>
+            </w:r>
+            <w:r>
+              <w:rPr>
+                <w:rFonts w:cstheme="minorHAnsi"/>
+                <w:color w:val="000000" w:themeColor="text1"/>
+                <w:sz w:val="24"/>
+                <w:szCs w:val="24"/>
+              </w:rPr>
+              <w:t>&gt;</w:t>
+            </w:r>
+            <w:r>
+              <w:rPr>
+                <w:rFonts w:cstheme="minorHAnsi"/>
+                <w:color w:val="FF0000"/>
+                <w:sz w:val="24"/>
+                <w:szCs w:val="24"/>
+              </w:rPr>
+              <w:t xml:space="preserve"> </w:t>
+            </w:r>
+          </w:p>
+          <w:p>
+            <w:pPr>
+              <w:rPr>
+                <w:rFonts w:cstheme="minorHAnsi"/>
+                <w:color w:val="000000" w:themeColor="text1"/>
+                <w:sz w:val="24"/>
+                <w:szCs w:val="24"/>
+              </w:rPr>
+            </w:pPr>
+            <w:r>
+              <w:rPr>
+                <w:rFonts w:cstheme="minorHAnsi"/>
+                <w:color w:val="000000" w:themeColor="text1"/>
+                <w:sz w:val="24"/>
+                <w:szCs w:val="24"/>
+              </w:rPr>
+              <w:t xml:space="preserve">   count(</w:t>
+            </w:r>
+            <w:r>
+              <w:rPr>
+                <w:rFonts w:cstheme="minorHAnsi"/>
+                <w:color w:val="FF0000"/>
+                <w:sz w:val="24"/>
+                <w:szCs w:val="24"/>
+              </w:rPr>
+              <w:t>EXPLANATORY VARIABLE</w:t>
+            </w:r>
+            <w:r>
+              <w:rPr>
+                <w:rFonts w:cstheme="minorHAnsi"/>
+                <w:color w:val="000000" w:themeColor="text1"/>
+                <w:sz w:val="24"/>
+                <w:szCs w:val="24"/>
+              </w:rPr>
+              <w:t>,</w:t>
+            </w:r>
+            <w:r>
+              <w:rPr>
+                <w:rFonts w:cstheme="minorHAnsi"/>
+                <w:color w:val="FF0000"/>
+                <w:sz w:val="24"/>
+                <w:szCs w:val="24"/>
+              </w:rPr>
+              <w:t xml:space="preserve"> </w:t>
+            </w:r>
+            <w:r>
+              <w:rPr>
+                <w:rFonts w:cstheme="minorHAnsi"/>
+                <w:color w:val="FF0000"/>
+                <w:sz w:val="24"/>
+                <w:szCs w:val="24"/>
+              </w:rPr>
+              <w:t xml:space="preserve">RESPONSE </w:t>
+            </w:r>
+            <w:r>
+              <w:rPr>
+                <w:rFonts w:cstheme="minorHAnsi"/>
+                <w:color w:val="FF0000"/>
+                <w:sz w:val="24"/>
+                <w:szCs w:val="24"/>
+              </w:rPr>
+              <w:t>VARIABLE</w:t>
+            </w:r>
+            <w:r>
+              <w:rPr>
+                <w:rFonts w:cstheme="minorHAnsi"/>
+                <w:color w:val="000000" w:themeColor="text1"/>
+                <w:sz w:val="24"/>
+                <w:szCs w:val="24"/>
+              </w:rPr>
+              <w:t>)</w:t>
+            </w:r>
+            <w:r>
+              <w:rPr>
+                <w:rFonts w:cstheme="minorHAnsi"/>
+                <w:color w:val="000000" w:themeColor="text1"/>
+                <w:sz w:val="24"/>
+                <w:szCs w:val="24"/>
+              </w:rPr>
+              <w:t xml:space="preserve"> </w:t>
+            </w:r>
+            <w:r>
+              <w:rPr>
+                <w:rFonts w:cstheme="minorHAnsi"/>
+                <w:color w:val="000000" w:themeColor="text1"/>
+                <w:sz w:val="24"/>
+                <w:szCs w:val="24"/>
+              </w:rPr>
+              <w:t>|</w:t>
+            </w:r>
+            <w:r>
+              <w:rPr>
+                <w:rFonts w:cstheme="minorHAnsi"/>
+                <w:color w:val="000000" w:themeColor="text1"/>
+                <w:sz w:val="24"/>
+                <w:szCs w:val="24"/>
+              </w:rPr>
+              <w:t xml:space="preserve">&gt; </w:t>
+            </w:r>
+          </w:p>
+          <w:p>
+            <w:pPr>
+              <w:rPr>
+                <w:rFonts w:cstheme="minorHAnsi"/>
+                <w:color w:val="FF0000"/>
+                <w:sz w:val="24"/>
+                <w:szCs w:val="24"/>
+              </w:rPr>
+            </w:pPr>
+            <w:r>
+              <w:rPr>
+                <w:rFonts w:cstheme="minorHAnsi"/>
+                <w:color w:val="000000" w:themeColor="text1"/>
+                <w:sz w:val="24"/>
+                <w:szCs w:val="24"/>
+              </w:rPr>
+              <w:t xml:space="preserve">   pivot_wider(names_from = </w:t>
+            </w:r>
+            <w:r>
+              <w:rPr>
+                <w:rFonts w:cstheme="minorHAnsi"/>
+                <w:color w:val="FF0000"/>
+                <w:sz w:val="24"/>
+                <w:szCs w:val="24"/>
+              </w:rPr>
+              <w:t>RESPONSE</w:t>
+            </w:r>
+            <w:r>
+              <w:rPr>
+                <w:rFonts w:cstheme="minorHAnsi"/>
+                <w:color w:val="FF0000"/>
+                <w:sz w:val="24"/>
+                <w:szCs w:val="24"/>
+              </w:rPr>
+              <w:t xml:space="preserve"> VARIABLE, </w:t>
+            </w:r>
+          </w:p>
+          <w:p>
+            <w:pPr>
+              <w:rPr>
+                <w:rFonts w:cstheme="minorHAnsi"/>
+                <w:color w:val="000000" w:themeColor="text1"/>
+                <w:sz w:val="24"/>
+                <w:szCs w:val="24"/>
+              </w:rPr>
+            </w:pPr>
+            <w:r>
+              <w:rPr>
+                <w:rFonts w:cstheme="minorHAnsi"/>
+                <w:color w:val="FF0000"/>
+                <w:sz w:val="24"/>
+                <w:szCs w:val="24"/>
+              </w:rPr>
+              <w:t xml:space="preserve">                          </w:t>
+            </w:r>
+            <w:r>
+              <w:rPr>
+                <w:rFonts w:cstheme="minorHAnsi"/>
+                <w:color w:val="000000" w:themeColor="text1"/>
+                <w:sz w:val="24"/>
+                <w:szCs w:val="24"/>
+              </w:rPr>
+              <w:t xml:space="preserve">values_from = n) </w:t>
+            </w:r>
+            <w:r>
+              <w:rPr>
+                <w:rFonts w:cstheme="minorHAnsi"/>
+                <w:color w:val="000000" w:themeColor="text1"/>
+                <w:sz w:val="24"/>
+                <w:szCs w:val="24"/>
+              </w:rPr>
+              <w:t>|</w:t>
+            </w:r>
+            <w:r>
+              <w:rPr>
+                <w:rFonts w:cstheme="minorHAnsi"/>
+                <w:color w:val="000000" w:themeColor="text1"/>
+                <w:sz w:val="24"/>
+                <w:szCs w:val="24"/>
+              </w:rPr>
+              <w:t xml:space="preserve">&gt; </w:t>
+            </w:r>
+          </w:p>
+          <w:p>
+            <w:pPr>
+              <w:rPr>
+                <w:rFonts w:cstheme="minorHAnsi"/>
+                <w:color w:val="000000" w:themeColor="text1"/>
+                <w:sz w:val="24"/>
+                <w:szCs w:val="24"/>
+              </w:rPr>
+            </w:pPr>
+            <w:r>
+              <w:rPr>
+                <w:rFonts w:cstheme="minorHAnsi"/>
+                <w:color w:val="000000" w:themeColor="text1"/>
+                <w:sz w:val="24"/>
+                <w:szCs w:val="24"/>
+              </w:rPr>
+              <w:t xml:space="preserve">   adorn_totals(where = c(“row”, “col”))</w:t>
+            </w:r>
+          </w:p>
+          <w:p>
+            <w:pPr>
+              <w:rPr>
+                <w:rFonts w:cstheme="minorHAnsi"/>
+                <w:color w:val="000000" w:themeColor="text1"/>
+                <w:sz w:val="24"/>
+                <w:szCs w:val="24"/>
+              </w:rPr>
+            </w:pPr>
+          </w:p>
+          <w:p>
+            <w:pPr>
+              <w:rPr>
+                <w:rFonts w:cstheme="minorHAnsi"/>
+                <w:b/>
+                <w:bCs/>
+                <w:sz w:val="24"/>
+                <w:szCs w:val="24"/>
+              </w:rPr>
+            </w:pPr>
+            <w:r>
+              <w:rPr>
+                <w:rFonts w:cstheme="minorHAnsi"/>
+                <w:b/>
+                <w:bCs/>
+                <w:i/>
+                <w:iCs/>
+                <w:sz w:val="24"/>
+                <w:szCs w:val="24"/>
+              </w:rPr>
+              <w:t>Note:</w:t>
+            </w:r>
+            <w:r>
+              <w:rPr>
+                <w:rFonts w:cstheme="minorHAnsi"/>
+                <w:sz w:val="24"/>
+                <w:szCs w:val="24"/>
+              </w:rPr>
+              <w:t xml:space="preserve"> Your explanatory variable should be in the rows and your response variable should be in the columns. So, the variable you insert into names_from should be the response variable you are interested in.  </w:t>
+            </w:r>
+            <w:r>
+              <w:rPr>
+                <w:rFonts w:cstheme="minorHAnsi"/>
+                <w:sz w:val="24"/>
+                <w:szCs w:val="24"/>
+              </w:rPr>
+              <w:br/>
+            </w:r>
+          </w:p>
+        </w:tc>
+      </w:tr>
+      <w:tr>
+        <w:tc>
+          <w:tcPr>
+            <w:tcW w:w="10800" w:type="dxa"/>
+          </w:tcPr>
+          <w:p>
+            <w:pPr>
+              <w:jc w:val="center"/>
+              <w:rPr>
+                <w:rFonts w:cstheme="minorHAnsi"/>
+                <w:b/>
+                <w:bCs/>
+                <w:sz w:val="24"/>
+                <w:szCs w:val="24"/>
+              </w:rPr>
+            </w:pPr>
+            <w:r>
+              <w:rPr>
+                <w:rFonts w:cstheme="minorHAnsi"/>
+                <w:b/>
+                <w:bCs/>
+                <w:sz w:val="24"/>
+                <w:szCs w:val="24"/>
+              </w:rPr>
+              <w:t xml:space="preserve">Creating a Contingency Table of Observed </w:t>
+            </w:r>
+            <w:r>
+              <w:rPr>
+                <w:rFonts w:cstheme="minorHAnsi"/>
+                <w:b/>
+                <w:bCs/>
+                <w:sz w:val="24"/>
+                <w:szCs w:val="24"/>
+              </w:rPr>
+              <w:t>Proportions</w:t>
+            </w:r>
+            <w:r>
+              <w:rPr>
+                <w:rFonts w:cstheme="minorHAnsi"/>
+                <w:b/>
+                <w:bCs/>
+                <w:sz w:val="24"/>
+                <w:szCs w:val="24"/>
+              </w:rPr>
+              <w:t xml:space="preserve"> from Two </w:t>
+            </w:r>
+            <w:r>
+              <w:rPr>
+                <w:rFonts w:cstheme="minorHAnsi"/>
+                <w:b/>
+                <w:bCs/>
+                <w:sz w:val="24"/>
+                <w:szCs w:val="24"/>
+              </w:rPr>
+              <w:t xml:space="preserve">Categorical </w:t>
+            </w:r>
+            <w:r>
+              <w:rPr>
+                <w:rFonts w:cstheme="minorHAnsi"/>
+                <w:b/>
+                <w:bCs/>
+                <w:sz w:val="24"/>
+                <w:szCs w:val="24"/>
+              </w:rPr>
+              <w:t>Variables</w:t>
+            </w:r>
+          </w:p>
+          <w:p>
+            <w:pPr>
+              <w:jc w:val="center"/>
+              <w:rPr>
+                <w:rFonts w:cstheme="minorHAnsi"/>
+                <w:b/>
+                <w:bCs/>
+                <w:sz w:val="24"/>
+                <w:szCs w:val="24"/>
+              </w:rPr>
+            </w:pPr>
+          </w:p>
+          <w:p>
+            <w:pPr>
+              <w:rPr>
+                <w:rFonts w:cstheme="minorHAnsi"/>
+                <w:color w:val="000000" w:themeColor="text1"/>
+                <w:sz w:val="24"/>
+                <w:szCs w:val="24"/>
+              </w:rPr>
+            </w:pPr>
+            <w:r>
+              <w:rPr>
+                <w:rFonts w:cstheme="minorHAnsi"/>
+                <w:color w:val="FF0000"/>
+                <w:sz w:val="24"/>
+                <w:szCs w:val="24"/>
+              </w:rPr>
+              <w:t xml:space="preserve">NAME OF DATASET </w:t>
+            </w:r>
+            <w:r>
+              <w:rPr>
+                <w:rFonts w:cstheme="minorHAnsi"/>
+                <w:color w:val="000000" w:themeColor="text1"/>
+                <w:sz w:val="24"/>
+                <w:szCs w:val="24"/>
+              </w:rPr>
+              <w:t>|&gt;</w:t>
+            </w:r>
+            <w:r>
+              <w:rPr>
+                <w:rFonts w:cstheme="minorHAnsi"/>
+                <w:color w:val="FF0000"/>
+                <w:sz w:val="24"/>
+                <w:szCs w:val="24"/>
+              </w:rPr>
+              <w:t xml:space="preserve"> </w:t>
+            </w:r>
+          </w:p>
+          <w:p>
+            <w:pPr>
+              <w:rPr>
+                <w:rFonts w:cstheme="minorHAnsi"/>
+                <w:color w:val="000000" w:themeColor="text1"/>
+                <w:sz w:val="24"/>
+                <w:szCs w:val="24"/>
+              </w:rPr>
+            </w:pPr>
+            <w:r>
+              <w:rPr>
+                <w:rFonts w:cstheme="minorHAnsi"/>
+                <w:color w:val="000000" w:themeColor="text1"/>
+                <w:sz w:val="24"/>
+                <w:szCs w:val="24"/>
+              </w:rPr>
+              <w:t xml:space="preserve">   count(</w:t>
+            </w:r>
+            <w:r>
+              <w:rPr>
+                <w:rFonts w:cstheme="minorHAnsi"/>
+                <w:color w:val="FF0000"/>
+                <w:sz w:val="24"/>
+                <w:szCs w:val="24"/>
+              </w:rPr>
+              <w:t>EXPLANATORY VARIABLE</w:t>
+            </w:r>
+            <w:r>
+              <w:rPr>
+                <w:rFonts w:cstheme="minorHAnsi"/>
+                <w:color w:val="000000" w:themeColor="text1"/>
+                <w:sz w:val="24"/>
+                <w:szCs w:val="24"/>
+              </w:rPr>
+              <w:t>,</w:t>
+            </w:r>
+            <w:r>
+              <w:rPr>
+                <w:rFonts w:cstheme="minorHAnsi"/>
+                <w:color w:val="FF0000"/>
+                <w:sz w:val="24"/>
+                <w:szCs w:val="24"/>
+              </w:rPr>
+              <w:t xml:space="preserve"> RESPONSE VARIABLE</w:t>
+            </w:r>
+            <w:r>
+              <w:rPr>
+                <w:rFonts w:cstheme="minorHAnsi"/>
+                <w:color w:val="000000" w:themeColor="text1"/>
+                <w:sz w:val="24"/>
+                <w:szCs w:val="24"/>
+              </w:rPr>
+              <w:t xml:space="preserve">) |&gt; </w:t>
+            </w:r>
+          </w:p>
+          <w:p>
+            <w:pPr>
+              <w:rPr>
+                <w:rFonts w:cstheme="minorHAnsi"/>
+                <w:color w:val="FF0000"/>
+                <w:sz w:val="24"/>
+                <w:szCs w:val="24"/>
+              </w:rPr>
+            </w:pPr>
+            <w:r>
+              <w:rPr>
+                <w:rFonts w:cstheme="minorHAnsi"/>
+                <w:color w:val="000000" w:themeColor="text1"/>
+                <w:sz w:val="24"/>
+                <w:szCs w:val="24"/>
+              </w:rPr>
+              <w:t xml:space="preserve">   pivot_wider(names_from = </w:t>
+            </w:r>
+            <w:r>
+              <w:rPr>
+                <w:rFonts w:cstheme="minorHAnsi"/>
+                <w:color w:val="FF0000"/>
+                <w:sz w:val="24"/>
+                <w:szCs w:val="24"/>
+              </w:rPr>
+              <w:t>RESPONSE</w:t>
+            </w:r>
+            <w:r>
+              <w:rPr>
+                <w:rFonts w:cstheme="minorHAnsi"/>
+                <w:color w:val="FF0000"/>
+                <w:sz w:val="24"/>
+                <w:szCs w:val="24"/>
+              </w:rPr>
+              <w:t xml:space="preserve"> VARIABLE, </w:t>
+            </w:r>
+          </w:p>
+          <w:p>
+            <w:pPr>
+              <w:rPr>
+                <w:rFonts w:cstheme="minorHAnsi"/>
+                <w:color w:val="000000" w:themeColor="text1"/>
+                <w:sz w:val="24"/>
+                <w:szCs w:val="24"/>
+              </w:rPr>
+            </w:pPr>
+            <w:r>
+              <w:rPr>
+                <w:rFonts w:cstheme="minorHAnsi"/>
+                <w:color w:val="000000" w:themeColor="text1"/>
+                <w:sz w:val="24"/>
+                <w:szCs w:val="24"/>
+              </w:rPr>
+              <w:t xml:space="preserve">               values_from = n) |&gt; </w:t>
+            </w:r>
+          </w:p>
+          <w:p>
+            <w:pPr>
+              <w:rPr>
+                <w:rFonts w:cstheme="minorHAnsi"/>
+                <w:color w:val="000000" w:themeColor="text1"/>
+                <w:sz w:val="24"/>
+                <w:szCs w:val="24"/>
+              </w:rPr>
+            </w:pPr>
+            <w:r>
+              <w:rPr>
+                <w:rFonts w:cstheme="minorHAnsi"/>
+                <w:color w:val="000000" w:themeColor="text1"/>
+                <w:sz w:val="24"/>
+                <w:szCs w:val="24"/>
+              </w:rPr>
+              <w:t xml:space="preserve">   adorn_totals(where = c(“row”, “col”))</w:t>
+            </w:r>
+            <w:r>
+              <w:rPr>
+                <w:rFonts w:cstheme="minorHAnsi"/>
+                <w:color w:val="000000" w:themeColor="text1"/>
+                <w:sz w:val="24"/>
+                <w:szCs w:val="24"/>
+              </w:rPr>
+              <w:t xml:space="preserve"> |&gt;</w:t>
+            </w:r>
+          </w:p>
+          <w:p>
+            <w:pPr>
+              <w:rPr>
+                <w:rFonts w:cstheme="minorHAnsi"/>
+                <w:color w:val="000000" w:themeColor="text1"/>
+                <w:sz w:val="24"/>
+                <w:szCs w:val="24"/>
+              </w:rPr>
+            </w:pPr>
+            <w:r>
+              <w:rPr>
+                <w:rFonts w:cstheme="minorHAnsi"/>
+                <w:color w:val="000000" w:themeColor="text1"/>
+                <w:sz w:val="24"/>
+                <w:szCs w:val="24"/>
+              </w:rPr>
+              <w:t xml:space="preserve">  adorn_percentages(denominator = </w:t>
+            </w:r>
+            <w:r>
+              <w:rPr>
+                <w:rFonts w:cstheme="minorHAnsi"/>
+                <w:color w:val="000000" w:themeColor="text1"/>
+                <w:sz w:val="24"/>
+                <w:szCs w:val="24"/>
+              </w:rPr>
+              <w:t>“row”)</w:t>
+            </w:r>
+          </w:p>
+          <w:p>
+            <w:pPr>
+              <w:rPr>
+                <w:rFonts w:cstheme="minorHAnsi"/>
+                <w:color w:val="000000" w:themeColor="text1"/>
+                <w:sz w:val="24"/>
+                <w:szCs w:val="24"/>
+              </w:rPr>
+            </w:pPr>
+          </w:p>
+          <w:p>
+            <w:pPr>
+              <w:rPr>
+                <w:rFonts w:cstheme="minorHAnsi"/>
+                <w:sz w:val="24"/>
+                <w:szCs w:val="24"/>
+              </w:rPr>
+            </w:pPr>
+            <w:r>
+              <w:rPr>
+                <w:rFonts w:cstheme="minorHAnsi"/>
+                <w:b/>
+                <w:bCs/>
+                <w:i/>
+                <w:iCs/>
+                <w:sz w:val="24"/>
+                <w:szCs w:val="24"/>
+              </w:rPr>
+              <w:t>Note:</w:t>
+            </w:r>
+            <w:r>
+              <w:rPr>
+                <w:rFonts w:cstheme="minorHAnsi"/>
+                <w:sz w:val="24"/>
+                <w:szCs w:val="24"/>
+              </w:rPr>
+              <w:t xml:space="preserve"> </w:t>
+            </w:r>
+            <w:r>
+              <w:rPr>
+                <w:rFonts w:cstheme="minorHAnsi"/>
+                <w:sz w:val="24"/>
+                <w:szCs w:val="24"/>
+              </w:rPr>
+              <w:t>Since your explanatory variable (groups) should be in your rows from above, we want to calculate our proportions in respect to the group totals.</w:t>
+            </w:r>
+          </w:p>
+          <w:p>
+            <w:pPr>
+              <w:jc w:val="center"/>
+              <w:rPr>
+                <w:rFonts w:cstheme="minorHAnsi"/>
+                <w:b/>
+                <w:bCs/>
+                <w:sz w:val="24"/>
+                <w:szCs w:val="24"/>
+              </w:rPr>
+            </w:pPr>
+            <w:r>
+              <w:rPr>
+                <w:rFonts w:cstheme="minorHAnsi"/>
+                <w:sz w:val="24"/>
+                <w:szCs w:val="24"/>
+              </w:rPr>
+              <w:t xml:space="preserve"> </w:t>
+            </w:r>
+          </w:p>
+        </w:tc>
+      </w:tr>
+      <w:tr>
+        <w:tc>
+          <w:tcPr>
+            <w:tcW w:w="10800" w:type="dxa"/>
+          </w:tcPr>
+          <w:p>
+            <w:pPr>
+              <w:jc w:val="center"/>
+              <w:rPr>
+                <w:rFonts w:cstheme="minorHAnsi"/>
+                <w:b/>
+                <w:bCs/>
+                <w:sz w:val="24"/>
+                <w:szCs w:val="24"/>
+              </w:rPr>
+            </w:pPr>
+            <w:r>
+              <w:rPr>
+                <w:rFonts w:cstheme="minorHAnsi"/>
+                <w:b/>
+                <w:bCs/>
+                <w:sz w:val="24"/>
+                <w:szCs w:val="24"/>
+              </w:rPr>
+              <w:t>Performing a Chi-Square</w:t>
+            </w:r>
+            <w:r>
+              <w:rPr>
+                <w:rFonts w:cstheme="minorHAnsi"/>
+                <w:b/>
+                <w:bCs/>
+                <w:sz w:val="24"/>
+                <w:szCs w:val="24"/>
+              </w:rPr>
+              <w:t xml:space="preserve"> </w:t>
+            </w:r>
+            <w:r>
+              <w:rPr>
+                <w:rFonts w:cstheme="minorHAnsi"/>
+                <w:b/>
+                <w:bCs/>
+                <w:sz w:val="24"/>
+                <w:szCs w:val="24"/>
+              </w:rPr>
+              <w:t xml:space="preserve">Test (Two </w:t>
+            </w:r>
+            <w:r>
+              <w:rPr>
+                <w:rFonts w:cstheme="minorHAnsi"/>
+                <w:b/>
+                <w:bCs/>
+                <w:sz w:val="24"/>
+                <w:szCs w:val="24"/>
+              </w:rPr>
+              <w:t xml:space="preserve">Categorical </w:t>
+            </w:r>
+            <w:r>
+              <w:rPr>
+                <w:rFonts w:cstheme="minorHAnsi"/>
+                <w:b/>
+                <w:bCs/>
+                <w:sz w:val="24"/>
+                <w:szCs w:val="24"/>
+              </w:rPr>
+              <w:t>Variables)</w:t>
+            </w:r>
+          </w:p>
+          <w:p>
+            <w:pPr>
+              <w:jc w:val="center"/>
+              <w:rPr>
+                <w:rFonts w:cstheme="minorHAnsi"/>
+                <w:b/>
+                <w:bCs/>
+                <w:sz w:val="24"/>
+                <w:szCs w:val="24"/>
+              </w:rPr>
+            </w:pPr>
+          </w:p>
+          <w:p>
+            <w:pPr>
+              <w:rPr>
+                <w:rFonts w:cstheme="minorHAnsi"/>
+                <w:sz w:val="24"/>
+                <w:szCs w:val="24"/>
+              </w:rPr>
+            </w:pPr>
+            <w:r>
+              <w:rPr>
+                <w:rFonts w:cstheme="minorHAnsi"/>
+                <w:sz w:val="24"/>
+                <w:szCs w:val="24"/>
+              </w:rPr>
+              <w:t xml:space="preserve">chisq_test(x = </w:t>
+            </w:r>
+            <w:r>
+              <w:rPr>
+                <w:rFonts w:cstheme="minorHAnsi"/>
                 <w:color w:val="FF0000"/>
                 <w:sz w:val="24"/>
                 <w:szCs w:val="24"/>
@@ -1762,7 +3682,7 @@
             </w:r>
             <w:r>
               <w:rPr>
-                <w:rFonts w:ascii="Courier New" w:hAnsi="Courier New" w:cs="Courier New"/>
+                <w:rFonts w:cstheme="minorHAnsi"/>
                 <w:sz w:val="24"/>
                 <w:szCs w:val="24"/>
               </w:rPr>
@@ -1772,283 +3692,86 @@
           <w:p>
             <w:pPr>
               <w:rPr>
-                <w:rFonts w:ascii="Courier New" w:hAnsi="Courier New" w:cs="Courier New"/>
-                <w:sz w:val="24"/>
-                <w:szCs w:val="24"/>
-              </w:rPr>
-            </w:pPr>
-            <w:r>
-              <w:rPr>
-                <w:rFonts w:ascii="Courier New" w:hAnsi="Courier New" w:cs="Courier New"/>
-                <w:sz w:val="24"/>
-                <w:szCs w:val="24"/>
-              </w:rPr>
-              <w:t xml:space="preserve">       </w:t>
-            </w:r>
-            <w:r>
-              <w:rPr>
-                <w:rFonts w:ascii="Courier New" w:hAnsi="Courier New" w:cs="Courier New"/>
-                <w:sz w:val="24"/>
-                <w:szCs w:val="24"/>
-              </w:rPr>
-              <w:t xml:space="preserve">    </w:t>
-            </w:r>
-            <w:r>
-              <w:rPr>
-                <w:rFonts w:ascii="Courier New" w:hAnsi="Courier New" w:cs="Courier New"/>
-                <w:sz w:val="24"/>
-                <w:szCs w:val="24"/>
-              </w:rPr>
-              <w:t xml:space="preserve">response = </w:t>
-            </w:r>
-            <w:r>
-              <w:rPr>
-                <w:rFonts w:ascii="Courier New" w:hAnsi="Courier New" w:cs="Courier New"/>
-                <w:color w:val="FF0000"/>
-                <w:sz w:val="24"/>
-                <w:szCs w:val="24"/>
-              </w:rPr>
-              <w:t>NAME OF VARIABLE</w:t>
-            </w:r>
-            <w:r>
-              <w:rPr>
-                <w:rFonts w:ascii="Courier New" w:hAnsi="Courier New" w:cs="Courier New"/>
+                <w:rFonts w:cstheme="minorHAnsi"/>
+                <w:color w:val="FF0000"/>
+                <w:sz w:val="24"/>
+                <w:szCs w:val="24"/>
+              </w:rPr>
+            </w:pPr>
+            <w:r>
+              <w:rPr>
+                <w:rFonts w:cstheme="minorHAnsi"/>
+                <w:sz w:val="24"/>
+                <w:szCs w:val="24"/>
+              </w:rPr>
+              <w:t xml:space="preserve">           response = </w:t>
+            </w:r>
+            <w:r>
+              <w:rPr>
+                <w:rFonts w:cstheme="minorHAnsi"/>
+                <w:color w:val="FF0000"/>
+                <w:sz w:val="24"/>
+                <w:szCs w:val="24"/>
+              </w:rPr>
+              <w:t>RESPONSE VARIABLE</w:t>
+            </w:r>
+            <w:r>
+              <w:rPr>
+                <w:rFonts w:cstheme="minorHAnsi"/>
+                <w:color w:val="000000" w:themeColor="text1"/>
                 <w:sz w:val="24"/>
                 <w:szCs w:val="24"/>
               </w:rPr>
               <w:t>,</w:t>
             </w:r>
-          </w:p>
-          <w:p>
-            <w:pPr>
-              <w:rPr>
-                <w:rFonts w:ascii="Courier New" w:hAnsi="Courier New" w:cs="Courier New"/>
-                <w:sz w:val="24"/>
-                <w:szCs w:val="24"/>
-              </w:rPr>
-            </w:pPr>
-            <w:r>
-              <w:rPr>
-                <w:rFonts w:ascii="Courier New" w:hAnsi="Courier New" w:cs="Courier New"/>
-                <w:sz w:val="24"/>
-                <w:szCs w:val="24"/>
-              </w:rPr>
-              <w:t xml:space="preserve">           p = c(“</w:t>
-            </w:r>
-            <w:r>
-              <w:rPr>
-                <w:rFonts w:ascii="Courier New" w:hAnsi="Courier New" w:cs="Courier New"/>
-                <w:color w:val="FF0000"/>
-                <w:sz w:val="24"/>
-                <w:szCs w:val="24"/>
-              </w:rPr>
-              <w:t>CATEGORY 1</w:t>
-            </w:r>
-            <w:r>
-              <w:rPr>
-                <w:rFonts w:ascii="Courier New" w:hAnsi="Courier New" w:cs="Courier New"/>
-                <w:sz w:val="24"/>
-                <w:szCs w:val="24"/>
-              </w:rPr>
-              <w:t xml:space="preserve">” = </w:t>
-            </w:r>
-            <w:r>
-              <w:rPr>
-                <w:rFonts w:ascii="Courier New" w:hAnsi="Courier New" w:cs="Courier New"/>
-                <w:color w:val="FF0000"/>
-                <w:sz w:val="24"/>
-                <w:szCs w:val="24"/>
-              </w:rPr>
-              <w:t>EXPECTED PROP 1</w:t>
-            </w:r>
-            <w:r>
-              <w:rPr>
-                <w:rFonts w:ascii="Courier New" w:hAnsi="Courier New" w:cs="Courier New"/>
-                <w:sz w:val="24"/>
-                <w:szCs w:val="24"/>
-              </w:rPr>
-              <w:t>,</w:t>
-            </w:r>
-          </w:p>
-          <w:p>
-            <w:pPr>
-              <w:rPr>
-                <w:rFonts w:ascii="Courier New" w:hAnsi="Courier New" w:cs="Courier New"/>
-                <w:color w:val="FF0000"/>
-                <w:sz w:val="24"/>
-                <w:szCs w:val="24"/>
-              </w:rPr>
-            </w:pPr>
-            <w:r>
-              <w:rPr>
-                <w:rFonts w:ascii="Courier New" w:hAnsi="Courier New" w:cs="Courier New"/>
-                <w:sz w:val="24"/>
-                <w:szCs w:val="24"/>
-              </w:rPr>
-              <w:t xml:space="preserve">                 </w:t>
-            </w:r>
-            <w:r>
-              <w:rPr>
-                <w:rFonts w:ascii="Courier New" w:hAnsi="Courier New" w:cs="Courier New"/>
-                <w:sz w:val="24"/>
-                <w:szCs w:val="24"/>
-              </w:rPr>
-              <w:t>“</w:t>
-            </w:r>
-            <w:r>
-              <w:rPr>
-                <w:rFonts w:ascii="Courier New" w:hAnsi="Courier New" w:cs="Courier New"/>
-                <w:color w:val="FF0000"/>
-                <w:sz w:val="24"/>
-                <w:szCs w:val="24"/>
-              </w:rPr>
-              <w:t xml:space="preserve">CATEGORY </w:t>
-            </w:r>
-            <w:r>
-              <w:rPr>
-                <w:rFonts w:ascii="Courier New" w:hAnsi="Courier New" w:cs="Courier New"/>
-                <w:color w:val="FF0000"/>
-                <w:sz w:val="24"/>
-                <w:szCs w:val="24"/>
-              </w:rPr>
-              <w:t>2</w:t>
-            </w:r>
-            <w:r>
-              <w:rPr>
-                <w:rFonts w:ascii="Courier New" w:hAnsi="Courier New" w:cs="Courier New"/>
-                <w:sz w:val="24"/>
-                <w:szCs w:val="24"/>
-              </w:rPr>
-              <w:t xml:space="preserve">” = </w:t>
-            </w:r>
-            <w:r>
-              <w:rPr>
-                <w:rFonts w:ascii="Courier New" w:hAnsi="Courier New" w:cs="Courier New"/>
-                <w:color w:val="FF0000"/>
-                <w:sz w:val="24"/>
-                <w:szCs w:val="24"/>
-              </w:rPr>
-              <w:t xml:space="preserve">EXPECTED PROP </w:t>
-            </w:r>
-            <w:r>
-              <w:rPr>
-                <w:rFonts w:ascii="Courier New" w:hAnsi="Courier New" w:cs="Courier New"/>
-                <w:color w:val="FF0000"/>
-                <w:sz w:val="24"/>
-                <w:szCs w:val="24"/>
-              </w:rPr>
-              <w:t>2</w:t>
-            </w:r>
-            <w:r>
-              <w:rPr>
-                <w:rFonts w:ascii="Courier New" w:hAnsi="Courier New" w:cs="Courier New"/>
-                <w:sz w:val="24"/>
-                <w:szCs w:val="24"/>
-              </w:rPr>
-              <w:t>,</w:t>
-            </w:r>
-          </w:p>
-          <w:p>
-            <w:pPr>
-              <w:rPr>
-                <w:rFonts w:ascii="Courier New" w:hAnsi="Courier New" w:cs="Courier New"/>
-                <w:color w:val="FF0000"/>
-                <w:sz w:val="24"/>
-                <w:szCs w:val="24"/>
-              </w:rPr>
-            </w:pPr>
-          </w:p>
-          <w:p>
-            <w:pPr>
-              <w:rPr>
-                <w:rFonts w:ascii="Courier New" w:hAnsi="Courier New" w:cs="Courier New"/>
-                <w:color w:val="FF0000"/>
-                <w:sz w:val="24"/>
-                <w:szCs w:val="24"/>
-              </w:rPr>
-            </w:pPr>
-            <w:r>
-              <w:rPr>
-                <w:rFonts w:ascii="Courier New" w:hAnsi="Courier New" w:cs="Courier New"/>
-                <w:color w:val="FF0000"/>
-                <w:sz w:val="24"/>
-                <w:szCs w:val="24"/>
-              </w:rPr>
-              <w:t xml:space="preserve">                 </w:t>
-            </w:r>
-            <w:r>
-              <w:rPr>
-                <w:rFonts w:ascii="Courier New" w:hAnsi="Courier New" w:cs="Courier New"/>
-                <w:sz w:val="24"/>
-                <w:szCs w:val="24"/>
-              </w:rPr>
-              <w:t>“</w:t>
-            </w:r>
-            <w:r>
-              <w:rPr>
-                <w:rFonts w:ascii="Courier New" w:hAnsi="Courier New" w:cs="Courier New"/>
-                <w:color w:val="FF0000"/>
-                <w:sz w:val="24"/>
-                <w:szCs w:val="24"/>
-              </w:rPr>
-              <w:t xml:space="preserve">CATEGORY </w:t>
-            </w:r>
-            <w:r>
-              <w:rPr>
-                <w:rFonts w:ascii="Courier New" w:hAnsi="Courier New" w:cs="Courier New"/>
-                <w:color w:val="FF0000"/>
-                <w:sz w:val="24"/>
-                <w:szCs w:val="24"/>
-              </w:rPr>
-              <w:t>LAST</w:t>
-            </w:r>
-            <w:r>
-              <w:rPr>
-                <w:rFonts w:ascii="Courier New" w:hAnsi="Courier New" w:cs="Courier New"/>
-                <w:sz w:val="24"/>
-                <w:szCs w:val="24"/>
-              </w:rPr>
-              <w:t xml:space="preserve">” = </w:t>
-            </w:r>
-            <w:r>
-              <w:rPr>
-                <w:rFonts w:ascii="Courier New" w:hAnsi="Courier New" w:cs="Courier New"/>
-                <w:color w:val="FF0000"/>
-                <w:sz w:val="24"/>
-                <w:szCs w:val="24"/>
-              </w:rPr>
-              <w:t xml:space="preserve">EXPECTED PROP </w:t>
-            </w:r>
-            <w:r>
-              <w:rPr>
-                <w:rFonts w:ascii="Courier New" w:hAnsi="Courier New" w:cs="Courier New"/>
-                <w:color w:val="FF0000"/>
-                <w:sz w:val="24"/>
-                <w:szCs w:val="24"/>
-              </w:rPr>
-              <w:t>LAST</w:t>
-            </w:r>
-          </w:p>
-          <w:p>
-            <w:pPr>
-              <w:rPr>
-                <w:rFonts w:ascii="Courier New" w:hAnsi="Courier New" w:cs="Courier New"/>
-                <w:sz w:val="24"/>
-                <w:szCs w:val="24"/>
-              </w:rPr>
-            </w:pPr>
-            <w:r>
-              <w:rPr>
-                <w:rFonts w:ascii="Courier New" w:hAnsi="Courier New" w:cs="Courier New"/>
-                <w:color w:val="FF0000"/>
-                <w:sz w:val="24"/>
-                <w:szCs w:val="24"/>
-              </w:rPr>
-              <w:t xml:space="preserve">                 </w:t>
-            </w:r>
-            <w:r>
-              <w:rPr>
-                <w:rFonts w:ascii="Courier New" w:hAnsi="Courier New" w:cs="Courier New"/>
+            <w:r>
+              <w:rPr>
+                <w:rFonts w:cstheme="minorHAnsi"/>
+                <w:color w:val="FF0000"/>
+                <w:sz w:val="24"/>
+                <w:szCs w:val="24"/>
+              </w:rPr>
+              <w:t xml:space="preserve"> </w:t>
+            </w:r>
+          </w:p>
+          <w:p>
+            <w:pPr>
+              <w:rPr>
+                <w:rFonts w:cstheme="minorHAnsi"/>
+                <w:sz w:val="24"/>
+                <w:szCs w:val="24"/>
+              </w:rPr>
+            </w:pPr>
+            <w:r>
+              <w:rPr>
+                <w:rFonts w:cstheme="minorHAnsi"/>
+                <w:color w:val="FF0000"/>
+                <w:sz w:val="24"/>
+                <w:szCs w:val="24"/>
+              </w:rPr>
+              <w:t xml:space="preserve">           </w:t>
+            </w:r>
+            <w:r>
+              <w:rPr>
+                <w:rFonts w:cstheme="minorHAnsi"/>
+                <w:color w:val="000000" w:themeColor="text1"/>
+                <w:sz w:val="24"/>
+                <w:szCs w:val="24"/>
+              </w:rPr>
+              <w:t>explanatory =</w:t>
+            </w:r>
+            <w:r>
+              <w:rPr>
+                <w:rFonts w:cstheme="minorHAnsi"/>
+                <w:color w:val="FF0000"/>
+                <w:sz w:val="24"/>
+                <w:szCs w:val="24"/>
+              </w:rPr>
+              <w:t xml:space="preserve"> EXPLANATORY VARIABLE</w:t>
+            </w:r>
+            <w:r>
+              <w:rPr>
+                <w:rFonts w:cstheme="minorHAnsi"/>
                 <w:sz w:val="24"/>
                 <w:szCs w:val="24"/>
               </w:rPr>
@@ -2057,54 +3780,44 @@
           </w:p>
           <w:p>
             <w:pPr>
-              <w:rPr>
-                <w:rFonts w:ascii="Courier New" w:hAnsi="Courier New" w:cs="Courier New"/>
-                <w:sz w:val="24"/>
-                <w:szCs w:val="24"/>
-              </w:rPr>
-            </w:pPr>
-            <w:r>
-              <w:rPr>
-                <w:rFonts w:ascii="Courier New" w:hAnsi="Courier New" w:cs="Courier New"/>
-                <w:sz w:val="24"/>
-                <w:szCs w:val="24"/>
-              </w:rPr>
-              <w:t xml:space="preserve">           </w:t>
-            </w:r>
-            <w:r>
-              <w:rPr>
-                <w:rFonts w:ascii="Courier New" w:hAnsi="Courier New" w:cs="Courier New"/>
-                <w:sz w:val="24"/>
-                <w:szCs w:val="24"/>
-              </w:rPr>
-              <w:t>)</w:t>
-            </w:r>
-          </w:p>
-          <w:p>
-            <w:pPr>
-              <w:rPr>
-                <w:rFonts w:ascii="Courier New" w:hAnsi="Courier New" w:cs="Courier New"/>
-                <w:sz w:val="24"/>
-                <w:szCs w:val="24"/>
-              </w:rPr>
-            </w:pPr>
-          </w:p>
-          <w:p>
-            <w:pPr>
-              <w:rPr>
-                <w:rFonts w:ascii="Courier New" w:hAnsi="Courier New" w:cs="Courier New"/>
-                <w:sz w:val="24"/>
-                <w:szCs w:val="24"/>
-              </w:rPr>
-            </w:pPr>
-            <w:r>
-              <w:rPr>
-                <w:rFonts w:ascii="Courier New" w:hAnsi="Courier New" w:cs="Courier New"/>
+              <w:jc w:val="center"/>
+              <w:rPr>
+                <w:rFonts w:cstheme="minorHAnsi"/>
+                <w:b/>
+                <w:bCs/>
+                <w:sz w:val="24"/>
+                <w:szCs w:val="24"/>
+              </w:rPr>
+            </w:pPr>
+          </w:p>
+          <w:p>
+            <w:pPr>
+              <w:rPr>
+                <w:rFonts w:cstheme="minorHAnsi"/>
+                <w:sz w:val="24"/>
+                <w:szCs w:val="24"/>
+              </w:rPr>
+            </w:pPr>
+            <w:r>
+              <w:rPr>
+                <w:rFonts w:cstheme="minorHAnsi"/>
                 <w:sz w:val="24"/>
                 <w:szCs w:val="24"/>
               </w:rPr>
               <w:t>*Make sure to check conditions first!</w:t>
             </w:r>
+          </w:p>
+          <w:p>
+            <w:pPr>
+              <w:jc w:val="center"/>
+              <w:rPr>
+                <w:rFonts w:cstheme="minorHAnsi"/>
+                <w:b/>
+                <w:bCs/>
+                <w:sz w:val="24"/>
+                <w:szCs w:val="24"/>
+              </w:rPr>
+            </w:pPr>
           </w:p>
         </w:tc>
       </w:tr>
@@ -2113,6 +3826,8 @@
       <w:pPr>
         <w:rPr>
           <w:rFonts w:cstheme="minorHAnsi"/>
+          <w:sz w:val="24"/>
+          <w:szCs w:val="24"/>
         </w:rPr>
       </w:pPr>
     </w:p>

</xml_diff>

<commit_message>
exit ticket and notecards
</commit_message>
<xml_diff>
--- a/04-Rlabs/R-notecards.docx
+++ b/04-Rlabs/R-notecards.docx
@@ -162,7 +162,25 @@
                 <w:sz w:val="24"/>
                 <w:szCs w:val="24"/>
               </w:rPr>
-              <w:t xml:space="preserve"> &lt;- read_csv(</w:t>
+              <w:t xml:space="preserve"> &lt;- </w:t>
+            </w:r>
+            <w:proofErr w:type="spellStart"/>
+            <w:r>
+              <w:rPr>
+                <w:rFonts w:cstheme="minorHAnsi"/>
+                <w:sz w:val="24"/>
+                <w:szCs w:val="24"/>
+              </w:rPr>
+              <w:t>read_csv</w:t>
+            </w:r>
+            <w:proofErr w:type="spellEnd"/>
+            <w:r>
+              <w:rPr>
+                <w:rFonts w:cstheme="minorHAnsi"/>
+                <w:sz w:val="24"/>
+                <w:szCs w:val="24"/>
+              </w:rPr>
+              <w:t>(</w:t>
             </w:r>
             <w:r>
               <w:rPr>
@@ -510,13 +528,23 @@
                 <w:szCs w:val="24"/>
               </w:rPr>
             </w:pPr>
-            <w:r>
-              <w:rPr>
-                <w:rFonts w:cstheme="minorHAnsi"/>
-                <w:sz w:val="24"/>
-                <w:szCs w:val="24"/>
-              </w:rPr>
-              <w:t xml:space="preserve">ggplot(data = </w:t>
+            <w:proofErr w:type="spellStart"/>
+            <w:r>
+              <w:rPr>
+                <w:rFonts w:cstheme="minorHAnsi"/>
+                <w:sz w:val="24"/>
+                <w:szCs w:val="24"/>
+              </w:rPr>
+              <w:t>ggplot</w:t>
+            </w:r>
+            <w:proofErr w:type="spellEnd"/>
+            <w:r>
+              <w:rPr>
+                <w:rFonts w:cstheme="minorHAnsi"/>
+                <w:sz w:val="24"/>
+                <w:szCs w:val="24"/>
+              </w:rPr>
+              <w:t xml:space="preserve">(data = </w:t>
             </w:r>
             <w:r>
               <w:rPr>
@@ -550,7 +578,25 @@
                 <w:sz w:val="24"/>
                 <w:szCs w:val="24"/>
               </w:rPr>
-              <w:t xml:space="preserve">       mapping = aes(x = </w:t>
+              <w:t xml:space="preserve">       mapping = </w:t>
+            </w:r>
+            <w:proofErr w:type="spellStart"/>
+            <w:r>
+              <w:rPr>
+                <w:rFonts w:cstheme="minorHAnsi"/>
+                <w:sz w:val="24"/>
+                <w:szCs w:val="24"/>
+              </w:rPr>
+              <w:t>aes</w:t>
+            </w:r>
+            <w:proofErr w:type="spellEnd"/>
+            <w:r>
+              <w:rPr>
+                <w:rFonts w:cstheme="minorHAnsi"/>
+                <w:sz w:val="24"/>
+                <w:szCs w:val="24"/>
+              </w:rPr>
+              <w:t xml:space="preserve">(x = </w:t>
             </w:r>
             <w:r>
               <w:rPr>
@@ -584,7 +630,25 @@
                 <w:sz w:val="24"/>
                 <w:szCs w:val="24"/>
               </w:rPr>
-              <w:t xml:space="preserve">  geom_bar(</w:t>
+              <w:t xml:space="preserve">  </w:t>
+            </w:r>
+            <w:proofErr w:type="spellStart"/>
+            <w:r>
+              <w:rPr>
+                <w:rFonts w:cstheme="minorHAnsi"/>
+                <w:sz w:val="24"/>
+                <w:szCs w:val="24"/>
+              </w:rPr>
+              <w:t>geom_bar</w:t>
+            </w:r>
+            <w:proofErr w:type="spellEnd"/>
+            <w:r>
+              <w:rPr>
+                <w:rFonts w:cstheme="minorHAnsi"/>
+                <w:sz w:val="24"/>
+                <w:szCs w:val="24"/>
+              </w:rPr>
+              <w:t>(</w:t>
             </w:r>
             <w:r>
               <w:rPr>
@@ -910,13 +974,23 @@
                 <w:szCs w:val="24"/>
               </w:rPr>
             </w:pPr>
-            <w:r>
-              <w:rPr>
-                <w:rFonts w:cstheme="minorHAnsi"/>
-                <w:sz w:val="24"/>
-                <w:szCs w:val="24"/>
-              </w:rPr>
-              <w:t xml:space="preserve">ggplot(data = </w:t>
+            <w:proofErr w:type="spellStart"/>
+            <w:r>
+              <w:rPr>
+                <w:rFonts w:cstheme="minorHAnsi"/>
+                <w:sz w:val="24"/>
+                <w:szCs w:val="24"/>
+              </w:rPr>
+              <w:t>ggplot</w:t>
+            </w:r>
+            <w:proofErr w:type="spellEnd"/>
+            <w:r>
+              <w:rPr>
+                <w:rFonts w:cstheme="minorHAnsi"/>
+                <w:sz w:val="24"/>
+                <w:szCs w:val="24"/>
+              </w:rPr>
+              <w:t xml:space="preserve">(data = </w:t>
             </w:r>
             <w:r>
               <w:rPr>
@@ -950,7 +1024,25 @@
                 <w:sz w:val="24"/>
                 <w:szCs w:val="24"/>
               </w:rPr>
-              <w:t xml:space="preserve">       mapping = aes(x = </w:t>
+              <w:t xml:space="preserve">       mapping = </w:t>
+            </w:r>
+            <w:proofErr w:type="spellStart"/>
+            <w:r>
+              <w:rPr>
+                <w:rFonts w:cstheme="minorHAnsi"/>
+                <w:sz w:val="24"/>
+                <w:szCs w:val="24"/>
+              </w:rPr>
+              <w:t>aes</w:t>
+            </w:r>
+            <w:proofErr w:type="spellEnd"/>
+            <w:r>
+              <w:rPr>
+                <w:rFonts w:cstheme="minorHAnsi"/>
+                <w:sz w:val="24"/>
+                <w:szCs w:val="24"/>
+              </w:rPr>
+              <w:t xml:space="preserve">(x = </w:t>
             </w:r>
             <w:r>
               <w:rPr>
@@ -984,7 +1076,25 @@
                 <w:sz w:val="24"/>
                 <w:szCs w:val="24"/>
               </w:rPr>
-              <w:t xml:space="preserve">  geom_bar(</w:t>
+              <w:t xml:space="preserve">  </w:t>
+            </w:r>
+            <w:proofErr w:type="spellStart"/>
+            <w:r>
+              <w:rPr>
+                <w:rFonts w:cstheme="minorHAnsi"/>
+                <w:sz w:val="24"/>
+                <w:szCs w:val="24"/>
+              </w:rPr>
+              <w:t>geom_bar</w:t>
+            </w:r>
+            <w:proofErr w:type="spellEnd"/>
+            <w:r>
+              <w:rPr>
+                <w:rFonts w:cstheme="minorHAnsi"/>
+                <w:sz w:val="24"/>
+                <w:szCs w:val="24"/>
+              </w:rPr>
+              <w:t>(</w:t>
             </w:r>
             <w:r>
               <w:rPr>
@@ -1000,7 +1110,25 @@
                 <w:sz w:val="24"/>
                 <w:szCs w:val="24"/>
               </w:rPr>
-              <w:t>, aes(</w:t>
+              <w:t xml:space="preserve">, </w:t>
+            </w:r>
+            <w:proofErr w:type="spellStart"/>
+            <w:r>
+              <w:rPr>
+                <w:rFonts w:cstheme="minorHAnsi"/>
+                <w:sz w:val="24"/>
+                <w:szCs w:val="24"/>
+              </w:rPr>
+              <w:t>aes</w:t>
+            </w:r>
+            <w:proofErr w:type="spellEnd"/>
+            <w:r>
+              <w:rPr>
+                <w:rFonts w:cstheme="minorHAnsi"/>
+                <w:sz w:val="24"/>
+                <w:szCs w:val="24"/>
+              </w:rPr>
+              <w:t>(</w:t>
             </w:r>
             <w:r>
               <w:rPr>
@@ -1482,6 +1610,7 @@
                 <w:szCs w:val="24"/>
               </w:rPr>
             </w:pPr>
+            <w:proofErr w:type="spellStart"/>
             <w:r>
               <w:rPr>
                 <w:rFonts w:cstheme="minorHAnsi"/>
@@ -1491,6 +1620,7 @@
               </w:rPr>
               <w:t>binom.test</w:t>
             </w:r>
+            <w:proofErr w:type="spellEnd"/>
             <w:r>
               <w:rPr>
                 <w:rFonts w:cstheme="minorHAnsi"/>
@@ -1677,13 +1807,23 @@
               </w:rPr>
               <w:t>“</w:t>
             </w:r>
-            <w:r>
-              <w:rPr>
-                <w:rFonts w:cstheme="minorHAnsi"/>
-                <w:sz w:val="24"/>
-                <w:szCs w:val="24"/>
-              </w:rPr>
-              <w:t>two.sided”</w:t>
+            <w:proofErr w:type="spellStart"/>
+            <w:r>
+              <w:rPr>
+                <w:rFonts w:cstheme="minorHAnsi"/>
+                <w:sz w:val="24"/>
+                <w:szCs w:val="24"/>
+              </w:rPr>
+              <w:t>two.sided</w:t>
+            </w:r>
+            <w:proofErr w:type="spellEnd"/>
+            <w:r>
+              <w:rPr>
+                <w:rFonts w:cstheme="minorHAnsi"/>
+                <w:sz w:val="24"/>
+                <w:szCs w:val="24"/>
+              </w:rPr>
+              <w:t>”</w:t>
             </w:r>
           </w:p>
           <w:p>
@@ -1747,13 +1887,23 @@
                 <w:szCs w:val="24"/>
               </w:rPr>
             </w:pPr>
-            <w:r>
-              <w:rPr>
-                <w:rFonts w:cstheme="minorHAnsi"/>
-                <w:sz w:val="24"/>
-                <w:szCs w:val="24"/>
-              </w:rPr>
-              <w:t xml:space="preserve">chisq_test(x = </w:t>
+            <w:proofErr w:type="spellStart"/>
+            <w:r>
+              <w:rPr>
+                <w:rFonts w:cstheme="minorHAnsi"/>
+                <w:sz w:val="24"/>
+                <w:szCs w:val="24"/>
+              </w:rPr>
+              <w:t>chisq_test</w:t>
+            </w:r>
+            <w:proofErr w:type="spellEnd"/>
+            <w:r>
+              <w:rPr>
+                <w:rFonts w:cstheme="minorHAnsi"/>
+                <w:sz w:val="24"/>
+                <w:szCs w:val="24"/>
+              </w:rPr>
+              <w:t xml:space="preserve">(x = </w:t>
             </w:r>
             <w:r>
               <w:rPr>
@@ -2127,27 +2277,7 @@
                 <w:sz w:val="24"/>
                 <w:szCs w:val="24"/>
               </w:rPr>
-              <w:t xml:space="preserve">Plotting </w:t>
-            </w:r>
-            <w:r>
-              <w:rPr>
-                <w:rFonts w:cstheme="minorHAnsi"/>
-                <w:b/>
-                <w:bCs/>
-                <w:sz w:val="24"/>
-                <w:szCs w:val="24"/>
-              </w:rPr>
-              <w:t xml:space="preserve">a Two </w:t>
-            </w:r>
-            <w:r>
-              <w:rPr>
-                <w:rFonts w:cstheme="minorHAnsi"/>
-                <w:b/>
-                <w:bCs/>
-                <w:sz w:val="24"/>
-                <w:szCs w:val="24"/>
-              </w:rPr>
-              <w:t>Categorical Variable Bar Plot</w:t>
+              <w:t>Plotting a Two Categorical Variable Bar Plot</w:t>
             </w:r>
           </w:p>
           <w:p>
@@ -2170,13 +2300,23 @@
                 <w:szCs w:val="24"/>
               </w:rPr>
             </w:pPr>
-            <w:r>
-              <w:rPr>
-                <w:rFonts w:cstheme="minorHAnsi"/>
-                <w:sz w:val="24"/>
-                <w:szCs w:val="24"/>
-              </w:rPr>
-              <w:t xml:space="preserve">ggplot(data = </w:t>
+            <w:proofErr w:type="spellStart"/>
+            <w:r>
+              <w:rPr>
+                <w:rFonts w:cstheme="minorHAnsi"/>
+                <w:sz w:val="24"/>
+                <w:szCs w:val="24"/>
+              </w:rPr>
+              <w:t>ggplot</w:t>
+            </w:r>
+            <w:proofErr w:type="spellEnd"/>
+            <w:r>
+              <w:rPr>
+                <w:rFonts w:cstheme="minorHAnsi"/>
+                <w:sz w:val="24"/>
+                <w:szCs w:val="24"/>
+              </w:rPr>
+              <w:t xml:space="preserve">(data = </w:t>
             </w:r>
             <w:r>
               <w:rPr>
@@ -2211,7 +2351,25 @@
                 <w:sz w:val="24"/>
                 <w:szCs w:val="24"/>
               </w:rPr>
-              <w:t xml:space="preserve">       mapping = aes(x = </w:t>
+              <w:t xml:space="preserve">       mapping = </w:t>
+            </w:r>
+            <w:proofErr w:type="spellStart"/>
+            <w:r>
+              <w:rPr>
+                <w:rFonts w:cstheme="minorHAnsi"/>
+                <w:sz w:val="24"/>
+                <w:szCs w:val="24"/>
+              </w:rPr>
+              <w:t>aes</w:t>
+            </w:r>
+            <w:proofErr w:type="spellEnd"/>
+            <w:r>
+              <w:rPr>
+                <w:rFonts w:cstheme="minorHAnsi"/>
+                <w:sz w:val="24"/>
+                <w:szCs w:val="24"/>
+              </w:rPr>
+              <w:t xml:space="preserve">(x = </w:t>
             </w:r>
             <w:r>
               <w:rPr>
@@ -2323,13 +2481,23 @@
               </w:rPr>
               <w:t xml:space="preserve">   </w:t>
             </w:r>
-            <w:r>
-              <w:rPr>
-                <w:rFonts w:cstheme="minorHAnsi"/>
-                <w:sz w:val="24"/>
-                <w:szCs w:val="24"/>
-              </w:rPr>
-              <w:t>geom_bar(</w:t>
+            <w:proofErr w:type="spellStart"/>
+            <w:r>
+              <w:rPr>
+                <w:rFonts w:cstheme="minorHAnsi"/>
+                <w:sz w:val="24"/>
+                <w:szCs w:val="24"/>
+              </w:rPr>
+              <w:t>geom_bar</w:t>
+            </w:r>
+            <w:proofErr w:type="spellEnd"/>
+            <w:r>
+              <w:rPr>
+                <w:rFonts w:cstheme="minorHAnsi"/>
+                <w:sz w:val="24"/>
+                <w:szCs w:val="24"/>
+              </w:rPr>
+              <w:t>(</w:t>
             </w:r>
             <w:r>
               <w:rPr>
@@ -3087,7 +3255,47 @@
                 <w:sz w:val="24"/>
                 <w:szCs w:val="24"/>
               </w:rPr>
-              <w:t xml:space="preserve">   pivot_wider(names_from = </w:t>
+              <w:t xml:space="preserve">   </w:t>
+            </w:r>
+            <w:proofErr w:type="spellStart"/>
+            <w:r>
+              <w:rPr>
+                <w:rFonts w:cstheme="minorHAnsi"/>
+                <w:color w:val="000000" w:themeColor="text1"/>
+                <w:sz w:val="24"/>
+                <w:szCs w:val="24"/>
+              </w:rPr>
+              <w:t>pivot_wider</w:t>
+            </w:r>
+            <w:proofErr w:type="spellEnd"/>
+            <w:r>
+              <w:rPr>
+                <w:rFonts w:cstheme="minorHAnsi"/>
+                <w:color w:val="000000" w:themeColor="text1"/>
+                <w:sz w:val="24"/>
+                <w:szCs w:val="24"/>
+              </w:rPr>
+              <w:t>(</w:t>
+            </w:r>
+            <w:proofErr w:type="spellStart"/>
+            <w:r>
+              <w:rPr>
+                <w:rFonts w:cstheme="minorHAnsi"/>
+                <w:color w:val="000000" w:themeColor="text1"/>
+                <w:sz w:val="24"/>
+                <w:szCs w:val="24"/>
+              </w:rPr>
+              <w:t>names_from</w:t>
+            </w:r>
+            <w:proofErr w:type="spellEnd"/>
+            <w:r>
+              <w:rPr>
+                <w:rFonts w:cstheme="minorHAnsi"/>
+                <w:color w:val="000000" w:themeColor="text1"/>
+                <w:sz w:val="24"/>
+                <w:szCs w:val="24"/>
+              </w:rPr>
+              <w:t xml:space="preserve"> = </w:t>
             </w:r>
             <w:r>
               <w:rPr>
@@ -3126,14 +3334,25 @@
               </w:rPr>
               <w:t xml:space="preserve">                          </w:t>
             </w:r>
-            <w:r>
-              <w:rPr>
-                <w:rFonts w:cstheme="minorHAnsi"/>
-                <w:color w:val="000000" w:themeColor="text1"/>
-                <w:sz w:val="24"/>
-                <w:szCs w:val="24"/>
-              </w:rPr>
-              <w:t xml:space="preserve">values_from = n) </w:t>
+            <w:proofErr w:type="spellStart"/>
+            <w:r>
+              <w:rPr>
+                <w:rFonts w:cstheme="minorHAnsi"/>
+                <w:color w:val="000000" w:themeColor="text1"/>
+                <w:sz w:val="24"/>
+                <w:szCs w:val="24"/>
+              </w:rPr>
+              <w:t>values_from</w:t>
+            </w:r>
+            <w:proofErr w:type="spellEnd"/>
+            <w:r>
+              <w:rPr>
+                <w:rFonts w:cstheme="minorHAnsi"/>
+                <w:color w:val="000000" w:themeColor="text1"/>
+                <w:sz w:val="24"/>
+                <w:szCs w:val="24"/>
+              </w:rPr>
+              <w:t xml:space="preserve"> = n) </w:t>
             </w:r>
             <w:r>
               <w:rPr>
@@ -3170,7 +3389,27 @@
                 <w:sz w:val="24"/>
                 <w:szCs w:val="24"/>
               </w:rPr>
-              <w:t xml:space="preserve">   adorn_totals(where = c(“row”, “col”))</w:t>
+              <w:t xml:space="preserve">   </w:t>
+            </w:r>
+            <w:proofErr w:type="spellStart"/>
+            <w:r>
+              <w:rPr>
+                <w:rFonts w:cstheme="minorHAnsi"/>
+                <w:color w:val="000000" w:themeColor="text1"/>
+                <w:sz w:val="24"/>
+                <w:szCs w:val="24"/>
+              </w:rPr>
+              <w:t>adorn_totals</w:t>
+            </w:r>
+            <w:proofErr w:type="spellEnd"/>
+            <w:r>
+              <w:rPr>
+                <w:rFonts w:cstheme="minorHAnsi"/>
+                <w:color w:val="000000" w:themeColor="text1"/>
+                <w:sz w:val="24"/>
+                <w:szCs w:val="24"/>
+              </w:rPr>
+              <w:t>(where = c(“row”, “col”))</w:t>
             </w:r>
           </w:p>
           <w:p>
@@ -3211,7 +3450,25 @@
                 <w:sz w:val="24"/>
                 <w:szCs w:val="24"/>
               </w:rPr>
-              <w:t xml:space="preserve"> Your explanatory variable should be in the rows and your response variable should be in the columns. So, the variable you insert into names_from should be the response variable you are interested in.  </w:t>
+              <w:t xml:space="preserve"> Your explanatory variable should be in the rows and your response variable should be in the columns. So, the variable you insert into </w:t>
+            </w:r>
+            <w:proofErr w:type="spellStart"/>
+            <w:r>
+              <w:rPr>
+                <w:rFonts w:cstheme="minorHAnsi"/>
+                <w:sz w:val="24"/>
+                <w:szCs w:val="24"/>
+              </w:rPr>
+              <w:t>names_from</w:t>
+            </w:r>
+            <w:proofErr w:type="spellEnd"/>
+            <w:r>
+              <w:rPr>
+                <w:rFonts w:cstheme="minorHAnsi"/>
+                <w:sz w:val="24"/>
+                <w:szCs w:val="24"/>
+              </w:rPr>
+              <w:t xml:space="preserve"> should be the response variable you are interested in.  </w:t>
             </w:r>
             <w:r>
               <w:rPr>
@@ -3248,27 +3505,7 @@
                 <w:sz w:val="24"/>
                 <w:szCs w:val="24"/>
               </w:rPr>
-              <w:t xml:space="preserve">Creating a Contingency Table of Observed </w:t>
-            </w:r>
-            <w:r>
-              <w:rPr>
-                <w:rFonts w:cstheme="minorHAnsi"/>
-                <w:b/>
-                <w:bCs/>
-                <w:sz w:val="24"/>
-                <w:szCs w:val="24"/>
-              </w:rPr>
-              <w:t>Proportions</w:t>
-            </w:r>
-            <w:r>
-              <w:rPr>
-                <w:rFonts w:cstheme="minorHAnsi"/>
-                <w:b/>
-                <w:bCs/>
-                <w:sz w:val="24"/>
-                <w:szCs w:val="24"/>
-              </w:rPr>
-              <w:t xml:space="preserve"> from Two </w:t>
+              <w:t xml:space="preserve">Creating a Contingency Table of Observed Proportions from Two </w:t>
             </w:r>
             <w:r>
               <w:rPr>
@@ -3411,7 +3648,47 @@
                 <w:sz w:val="24"/>
                 <w:szCs w:val="24"/>
               </w:rPr>
-              <w:t xml:space="preserve">   pivot_wider(names_from = </w:t>
+              <w:t xml:space="preserve">   </w:t>
+            </w:r>
+            <w:proofErr w:type="spellStart"/>
+            <w:r>
+              <w:rPr>
+                <w:rFonts w:cstheme="minorHAnsi"/>
+                <w:color w:val="000000" w:themeColor="text1"/>
+                <w:sz w:val="24"/>
+                <w:szCs w:val="24"/>
+              </w:rPr>
+              <w:t>pivot_wider</w:t>
+            </w:r>
+            <w:proofErr w:type="spellEnd"/>
+            <w:r>
+              <w:rPr>
+                <w:rFonts w:cstheme="minorHAnsi"/>
+                <w:color w:val="000000" w:themeColor="text1"/>
+                <w:sz w:val="24"/>
+                <w:szCs w:val="24"/>
+              </w:rPr>
+              <w:t>(</w:t>
+            </w:r>
+            <w:proofErr w:type="spellStart"/>
+            <w:r>
+              <w:rPr>
+                <w:rFonts w:cstheme="minorHAnsi"/>
+                <w:color w:val="000000" w:themeColor="text1"/>
+                <w:sz w:val="24"/>
+                <w:szCs w:val="24"/>
+              </w:rPr>
+              <w:t>names_from</w:t>
+            </w:r>
+            <w:proofErr w:type="spellEnd"/>
+            <w:r>
+              <w:rPr>
+                <w:rFonts w:cstheme="minorHAnsi"/>
+                <w:color w:val="000000" w:themeColor="text1"/>
+                <w:sz w:val="24"/>
+                <w:szCs w:val="24"/>
+              </w:rPr>
+              <w:t xml:space="preserve"> = </w:t>
             </w:r>
             <w:r>
               <w:rPr>
@@ -3448,26 +3725,66 @@
                 <w:sz w:val="24"/>
                 <w:szCs w:val="24"/>
               </w:rPr>
-              <w:t xml:space="preserve">               values_from = n) |&gt; </w:t>
-            </w:r>
-          </w:p>
-          <w:p>
-            <w:pPr>
-              <w:rPr>
-                <w:rFonts w:cstheme="minorHAnsi"/>
-                <w:color w:val="000000" w:themeColor="text1"/>
-                <w:sz w:val="24"/>
-                <w:szCs w:val="24"/>
-              </w:rPr>
-            </w:pPr>
-            <w:r>
-              <w:rPr>
-                <w:rFonts w:cstheme="minorHAnsi"/>
-                <w:color w:val="000000" w:themeColor="text1"/>
-                <w:sz w:val="24"/>
-                <w:szCs w:val="24"/>
-              </w:rPr>
-              <w:t xml:space="preserve">   adorn_totals(where = c(“row”, “col”))</w:t>
+              <w:t xml:space="preserve">               </w:t>
+            </w:r>
+            <w:proofErr w:type="spellStart"/>
+            <w:r>
+              <w:rPr>
+                <w:rFonts w:cstheme="minorHAnsi"/>
+                <w:color w:val="000000" w:themeColor="text1"/>
+                <w:sz w:val="24"/>
+                <w:szCs w:val="24"/>
+              </w:rPr>
+              <w:t>values_from</w:t>
+            </w:r>
+            <w:proofErr w:type="spellEnd"/>
+            <w:r>
+              <w:rPr>
+                <w:rFonts w:cstheme="minorHAnsi"/>
+                <w:color w:val="000000" w:themeColor="text1"/>
+                <w:sz w:val="24"/>
+                <w:szCs w:val="24"/>
+              </w:rPr>
+              <w:t xml:space="preserve"> = n) |&gt; </w:t>
+            </w:r>
+          </w:p>
+          <w:p>
+            <w:pPr>
+              <w:rPr>
+                <w:rFonts w:cstheme="minorHAnsi"/>
+                <w:color w:val="000000" w:themeColor="text1"/>
+                <w:sz w:val="24"/>
+                <w:szCs w:val="24"/>
+              </w:rPr>
+            </w:pPr>
+            <w:r>
+              <w:rPr>
+                <w:rFonts w:cstheme="minorHAnsi"/>
+                <w:color w:val="000000" w:themeColor="text1"/>
+                <w:sz w:val="24"/>
+                <w:szCs w:val="24"/>
+              </w:rPr>
+              <w:t xml:space="preserve">   </w:t>
+            </w:r>
+            <w:proofErr w:type="spellStart"/>
+            <w:r>
+              <w:rPr>
+                <w:rFonts w:cstheme="minorHAnsi"/>
+                <w:color w:val="000000" w:themeColor="text1"/>
+                <w:sz w:val="24"/>
+                <w:szCs w:val="24"/>
+              </w:rPr>
+              <w:t>adorn_totals</w:t>
+            </w:r>
+            <w:proofErr w:type="spellEnd"/>
+            <w:r>
+              <w:rPr>
+                <w:rFonts w:cstheme="minorHAnsi"/>
+                <w:color w:val="000000" w:themeColor="text1"/>
+                <w:sz w:val="24"/>
+                <w:szCs w:val="24"/>
+              </w:rPr>
+              <w:t>(where = c(“row”, “col”))</w:t>
             </w:r>
             <w:r>
               <w:rPr>
@@ -3495,7 +3812,27 @@
                 <w:sz w:val="24"/>
                 <w:szCs w:val="24"/>
               </w:rPr>
-              <w:t xml:space="preserve">  adorn_percentages(denominator = </w:t>
+              <w:t xml:space="preserve">  </w:t>
+            </w:r>
+            <w:proofErr w:type="spellStart"/>
+            <w:r>
+              <w:rPr>
+                <w:rFonts w:cstheme="minorHAnsi"/>
+                <w:color w:val="000000" w:themeColor="text1"/>
+                <w:sz w:val="24"/>
+                <w:szCs w:val="24"/>
+              </w:rPr>
+              <w:t>adorn_percentages</w:t>
+            </w:r>
+            <w:proofErr w:type="spellEnd"/>
+            <w:r>
+              <w:rPr>
+                <w:rFonts w:cstheme="minorHAnsi"/>
+                <w:color w:val="000000" w:themeColor="text1"/>
+                <w:sz w:val="24"/>
+                <w:szCs w:val="24"/>
+              </w:rPr>
+              <w:t xml:space="preserve">(denominator = </w:t>
             </w:r>
             <w:r>
               <w:rPr>
@@ -3600,47 +3937,172 @@
                 <w:sz w:val="24"/>
                 <w:szCs w:val="24"/>
               </w:rPr>
-              <w:t>Performing a Chi-Square</w:t>
-            </w:r>
-            <w:r>
-              <w:rPr>
-                <w:rFonts w:cstheme="minorHAnsi"/>
-                <w:b/>
-                <w:bCs/>
+              <w:t xml:space="preserve">Performing a Chi-Square Test (Two </w:t>
+            </w:r>
+            <w:r>
+              <w:rPr>
+                <w:rFonts w:cstheme="minorHAnsi"/>
+                <w:b/>
+                <w:bCs/>
+                <w:sz w:val="24"/>
+                <w:szCs w:val="24"/>
+              </w:rPr>
+              <w:t xml:space="preserve">Categorical </w:t>
+            </w:r>
+            <w:r>
+              <w:rPr>
+                <w:rFonts w:cstheme="minorHAnsi"/>
+                <w:b/>
+                <w:bCs/>
+                <w:sz w:val="24"/>
+                <w:szCs w:val="24"/>
+              </w:rPr>
+              <w:t>Variables)</w:t>
+            </w:r>
+          </w:p>
+          <w:p>
+            <w:pPr>
+              <w:jc w:val="center"/>
+              <w:rPr>
+                <w:rFonts w:cstheme="minorHAnsi"/>
+                <w:b/>
+                <w:bCs/>
+                <w:sz w:val="24"/>
+                <w:szCs w:val="24"/>
+              </w:rPr>
+            </w:pPr>
+          </w:p>
+          <w:p>
+            <w:pPr>
+              <w:rPr>
+                <w:rFonts w:cstheme="minorHAnsi"/>
+                <w:sz w:val="24"/>
+                <w:szCs w:val="24"/>
+              </w:rPr>
+            </w:pPr>
+            <w:proofErr w:type="spellStart"/>
+            <w:r>
+              <w:rPr>
+                <w:rFonts w:cstheme="minorHAnsi"/>
+                <w:sz w:val="24"/>
+                <w:szCs w:val="24"/>
+              </w:rPr>
+              <w:t>chisq_test</w:t>
+            </w:r>
+            <w:proofErr w:type="spellEnd"/>
+            <w:r>
+              <w:rPr>
+                <w:rFonts w:cstheme="minorHAnsi"/>
+                <w:sz w:val="24"/>
+                <w:szCs w:val="24"/>
+              </w:rPr>
+              <w:t xml:space="preserve">(x = </w:t>
+            </w:r>
+            <w:r>
+              <w:rPr>
+                <w:rFonts w:cstheme="minorHAnsi"/>
+                <w:color w:val="FF0000"/>
+                <w:sz w:val="24"/>
+                <w:szCs w:val="24"/>
+              </w:rPr>
+              <w:t>NAME OF DATASET</w:t>
+            </w:r>
+            <w:r>
+              <w:rPr>
+                <w:rFonts w:cstheme="minorHAnsi"/>
+                <w:sz w:val="24"/>
+                <w:szCs w:val="24"/>
+              </w:rPr>
+              <w:t xml:space="preserve">, </w:t>
+            </w:r>
+          </w:p>
+          <w:p>
+            <w:pPr>
+              <w:rPr>
+                <w:rFonts w:cstheme="minorHAnsi"/>
+                <w:color w:val="FF0000"/>
+                <w:sz w:val="24"/>
+                <w:szCs w:val="24"/>
+              </w:rPr>
+            </w:pPr>
+            <w:r>
+              <w:rPr>
+                <w:rFonts w:cstheme="minorHAnsi"/>
+                <w:sz w:val="24"/>
+                <w:szCs w:val="24"/>
+              </w:rPr>
+              <w:t xml:space="preserve">           response = </w:t>
+            </w:r>
+            <w:r>
+              <w:rPr>
+                <w:rFonts w:cstheme="minorHAnsi"/>
+                <w:color w:val="FF0000"/>
+                <w:sz w:val="24"/>
+                <w:szCs w:val="24"/>
+              </w:rPr>
+              <w:t>RESPONSE VARIABLE</w:t>
+            </w:r>
+            <w:r>
+              <w:rPr>
+                <w:rFonts w:cstheme="minorHAnsi"/>
+                <w:color w:val="000000" w:themeColor="text1"/>
+                <w:sz w:val="24"/>
+                <w:szCs w:val="24"/>
+              </w:rPr>
+              <w:t>,</w:t>
+            </w:r>
+            <w:r>
+              <w:rPr>
+                <w:rFonts w:cstheme="minorHAnsi"/>
+                <w:color w:val="FF0000"/>
                 <w:sz w:val="24"/>
                 <w:szCs w:val="24"/>
               </w:rPr>
               <w:t xml:space="preserve"> </w:t>
             </w:r>
-            <w:r>
-              <w:rPr>
-                <w:rFonts w:cstheme="minorHAnsi"/>
-                <w:b/>
-                <w:bCs/>
-                <w:sz w:val="24"/>
-                <w:szCs w:val="24"/>
-              </w:rPr>
-              <w:t xml:space="preserve">Test (Two </w:t>
-            </w:r>
-            <w:r>
-              <w:rPr>
-                <w:rFonts w:cstheme="minorHAnsi"/>
-                <w:b/>
-                <w:bCs/>
-                <w:sz w:val="24"/>
-                <w:szCs w:val="24"/>
-              </w:rPr>
-              <w:t xml:space="preserve">Categorical </w:t>
-            </w:r>
-            <w:r>
-              <w:rPr>
-                <w:rFonts w:cstheme="minorHAnsi"/>
-                <w:b/>
-                <w:bCs/>
-                <w:sz w:val="24"/>
-                <w:szCs w:val="24"/>
-              </w:rPr>
-              <w:t>Variables)</w:t>
+          </w:p>
+          <w:p>
+            <w:pPr>
+              <w:rPr>
+                <w:rFonts w:cstheme="minorHAnsi"/>
+                <w:sz w:val="24"/>
+                <w:szCs w:val="24"/>
+              </w:rPr>
+            </w:pPr>
+            <w:r>
+              <w:rPr>
+                <w:rFonts w:cstheme="minorHAnsi"/>
+                <w:color w:val="FF0000"/>
+                <w:sz w:val="24"/>
+                <w:szCs w:val="24"/>
+              </w:rPr>
+              <w:t xml:space="preserve">           </w:t>
+            </w:r>
+            <w:r>
+              <w:rPr>
+                <w:rFonts w:cstheme="minorHAnsi"/>
+                <w:color w:val="000000" w:themeColor="text1"/>
+                <w:sz w:val="24"/>
+                <w:szCs w:val="24"/>
+              </w:rPr>
+              <w:t>explanatory =</w:t>
+            </w:r>
+            <w:r>
+              <w:rPr>
+                <w:rFonts w:cstheme="minorHAnsi"/>
+                <w:color w:val="FF0000"/>
+                <w:sz w:val="24"/>
+                <w:szCs w:val="24"/>
+              </w:rPr>
+              <w:t xml:space="preserve"> EXPLANATORY VARIABLE</w:t>
+            </w:r>
+            <w:r>
+              <w:rPr>
+                <w:rFonts w:cstheme="minorHAnsi"/>
+                <w:sz w:val="24"/>
+                <w:szCs w:val="24"/>
+              </w:rPr>
+              <w:t>)</w:t>
             </w:r>
           </w:p>
           <w:p>
@@ -3669,7 +4131,288 @@
                 <w:sz w:val="24"/>
                 <w:szCs w:val="24"/>
               </w:rPr>
-              <w:t xml:space="preserve">chisq_test(x = </w:t>
+              <w:t>*Make sure to check conditions first!</w:t>
+            </w:r>
+          </w:p>
+          <w:p>
+            <w:pPr>
+              <w:jc w:val="center"/>
+              <w:rPr>
+                <w:rFonts w:cstheme="minorHAnsi"/>
+                <w:b/>
+                <w:bCs/>
+                <w:sz w:val="24"/>
+                <w:szCs w:val="24"/>
+              </w:rPr>
+            </w:pPr>
+          </w:p>
+        </w:tc>
+      </w:tr>
+      <w:tr>
+        <w:tc>
+          <w:tcPr>
+            <w:tcW w:w="10800" w:type="dxa"/>
+          </w:tcPr>
+          <w:p>
+            <w:pPr>
+              <w:jc w:val="center"/>
+              <w:rPr>
+                <w:rFonts w:cstheme="minorHAnsi"/>
+                <w:b/>
+                <w:bCs/>
+                <w:sz w:val="24"/>
+                <w:szCs w:val="24"/>
+              </w:rPr>
+            </w:pPr>
+          </w:p>
+          <w:p>
+            <w:pPr>
+              <w:jc w:val="center"/>
+              <w:rPr>
+                <w:rFonts w:cstheme="minorHAnsi"/>
+                <w:b/>
+                <w:bCs/>
+                <w:sz w:val="24"/>
+                <w:szCs w:val="24"/>
+              </w:rPr>
+            </w:pPr>
+          </w:p>
+          <w:p>
+            <w:pPr>
+              <w:jc w:val="center"/>
+              <w:rPr>
+                <w:rFonts w:cstheme="minorHAnsi"/>
+                <w:b/>
+                <w:bCs/>
+                <w:sz w:val="24"/>
+                <w:szCs w:val="24"/>
+              </w:rPr>
+            </w:pPr>
+          </w:p>
+          <w:p>
+            <w:pPr>
+              <w:jc w:val="center"/>
+              <w:rPr>
+                <w:rFonts w:cstheme="minorHAnsi"/>
+                <w:b/>
+                <w:bCs/>
+                <w:sz w:val="24"/>
+                <w:szCs w:val="24"/>
+              </w:rPr>
+            </w:pPr>
+          </w:p>
+          <w:p>
+            <w:pPr>
+              <w:jc w:val="center"/>
+              <w:rPr>
+                <w:rFonts w:cstheme="minorHAnsi"/>
+                <w:b/>
+                <w:bCs/>
+                <w:sz w:val="24"/>
+                <w:szCs w:val="24"/>
+              </w:rPr>
+            </w:pPr>
+          </w:p>
+          <w:p>
+            <w:pPr>
+              <w:jc w:val="center"/>
+              <w:rPr>
+                <w:rFonts w:cstheme="minorHAnsi"/>
+                <w:b/>
+                <w:bCs/>
+                <w:sz w:val="24"/>
+                <w:szCs w:val="24"/>
+              </w:rPr>
+            </w:pPr>
+          </w:p>
+          <w:p>
+            <w:pPr>
+              <w:jc w:val="center"/>
+              <w:rPr>
+                <w:rFonts w:cstheme="minorHAnsi"/>
+                <w:b/>
+                <w:bCs/>
+                <w:sz w:val="24"/>
+                <w:szCs w:val="24"/>
+              </w:rPr>
+            </w:pPr>
+          </w:p>
+          <w:p>
+            <w:pPr>
+              <w:jc w:val="center"/>
+              <w:rPr>
+                <w:rFonts w:cstheme="minorHAnsi"/>
+                <w:b/>
+                <w:bCs/>
+                <w:sz w:val="24"/>
+                <w:szCs w:val="24"/>
+              </w:rPr>
+            </w:pPr>
+          </w:p>
+          <w:p>
+            <w:pPr>
+              <w:jc w:val="center"/>
+              <w:rPr>
+                <w:rFonts w:cstheme="minorHAnsi"/>
+                <w:b/>
+                <w:bCs/>
+                <w:sz w:val="24"/>
+                <w:szCs w:val="24"/>
+              </w:rPr>
+            </w:pPr>
+          </w:p>
+          <w:p>
+            <w:pPr>
+              <w:jc w:val="center"/>
+              <w:rPr>
+                <w:rFonts w:cstheme="minorHAnsi"/>
+                <w:b/>
+                <w:bCs/>
+                <w:sz w:val="24"/>
+                <w:szCs w:val="24"/>
+              </w:rPr>
+            </w:pPr>
+          </w:p>
+          <w:p>
+            <w:pPr>
+              <w:jc w:val="center"/>
+              <w:rPr>
+                <w:rFonts w:cstheme="minorHAnsi"/>
+                <w:b/>
+                <w:bCs/>
+                <w:sz w:val="24"/>
+                <w:szCs w:val="24"/>
+              </w:rPr>
+            </w:pPr>
+          </w:p>
+          <w:p>
+            <w:pPr>
+              <w:jc w:val="center"/>
+              <w:rPr>
+                <w:rFonts w:cstheme="minorHAnsi"/>
+                <w:b/>
+                <w:bCs/>
+                <w:sz w:val="24"/>
+                <w:szCs w:val="24"/>
+              </w:rPr>
+            </w:pPr>
+          </w:p>
+          <w:p>
+            <w:pPr>
+              <w:jc w:val="center"/>
+              <w:rPr>
+                <w:rFonts w:cstheme="minorHAnsi"/>
+                <w:b/>
+                <w:bCs/>
+                <w:sz w:val="24"/>
+                <w:szCs w:val="24"/>
+              </w:rPr>
+            </w:pPr>
+          </w:p>
+        </w:tc>
+      </w:tr>
+      <w:tr>
+        <w:tc>
+          <w:tcPr>
+            <w:tcW w:w="10800" w:type="dxa"/>
+          </w:tcPr>
+          <w:p>
+            <w:pPr>
+              <w:jc w:val="center"/>
+              <w:rPr>
+                <w:rFonts w:cstheme="minorHAnsi"/>
+                <w:b/>
+                <w:bCs/>
+                <w:sz w:val="24"/>
+                <w:szCs w:val="24"/>
+              </w:rPr>
+            </w:pPr>
+            <w:r>
+              <w:rPr>
+                <w:rFonts w:cstheme="minorHAnsi"/>
+                <w:b/>
+                <w:bCs/>
+                <w:sz w:val="24"/>
+                <w:szCs w:val="24"/>
+              </w:rPr>
+              <w:lastRenderedPageBreak/>
+              <w:t>Calculating Summary Statistics for One Numeri</w:t>
+            </w:r>
+            <w:r>
+              <w:rPr>
+                <w:rFonts w:cstheme="minorHAnsi"/>
+                <w:b/>
+                <w:bCs/>
+                <w:sz w:val="24"/>
+                <w:szCs w:val="24"/>
+              </w:rPr>
+              <w:t>c</w:t>
+            </w:r>
+            <w:r>
+              <w:rPr>
+                <w:rFonts w:cstheme="minorHAnsi"/>
+                <w:b/>
+                <w:bCs/>
+                <w:sz w:val="24"/>
+                <w:szCs w:val="24"/>
+              </w:rPr>
+              <w:t xml:space="preserve"> Variable</w:t>
+            </w:r>
+          </w:p>
+          <w:p>
+            <w:pPr>
+              <w:jc w:val="center"/>
+              <w:rPr>
+                <w:rFonts w:cstheme="minorHAnsi"/>
+                <w:b/>
+                <w:bCs/>
+                <w:sz w:val="24"/>
+                <w:szCs w:val="24"/>
+              </w:rPr>
+            </w:pPr>
+          </w:p>
+          <w:p>
+            <w:pPr>
+              <w:rPr>
+                <w:rFonts w:cstheme="minorHAnsi"/>
+                <w:sz w:val="24"/>
+                <w:szCs w:val="24"/>
+              </w:rPr>
+            </w:pPr>
+            <w:proofErr w:type="spellStart"/>
+            <w:r>
+              <w:rPr>
+                <w:rFonts w:cstheme="minorHAnsi"/>
+                <w:sz w:val="24"/>
+                <w:szCs w:val="24"/>
+              </w:rPr>
+              <w:t>favstats</w:t>
+            </w:r>
+            <w:proofErr w:type="spellEnd"/>
+            <w:r>
+              <w:rPr>
+                <w:rFonts w:cstheme="minorHAnsi"/>
+                <w:sz w:val="24"/>
+                <w:szCs w:val="24"/>
+              </w:rPr>
+              <w:t xml:space="preserve">(~ </w:t>
+            </w:r>
+            <w:r>
+              <w:rPr>
+                <w:rFonts w:cstheme="minorHAnsi"/>
+                <w:color w:val="FF0000"/>
+                <w:sz w:val="24"/>
+                <w:szCs w:val="24"/>
+              </w:rPr>
+              <w:t>NAME OF VARIABLE</w:t>
+            </w:r>
+            <w:r>
+              <w:rPr>
+                <w:rFonts w:cstheme="minorHAnsi"/>
+                <w:sz w:val="24"/>
+                <w:szCs w:val="24"/>
+              </w:rPr>
+              <w:t xml:space="preserve">, data = </w:t>
             </w:r>
             <w:r>
               <w:rPr>
@@ -3686,6 +4429,192 @@
                 <w:sz w:val="24"/>
                 <w:szCs w:val="24"/>
               </w:rPr>
+              <w:t>)</w:t>
+            </w:r>
+          </w:p>
+          <w:p>
+            <w:pPr>
+              <w:rPr>
+                <w:rFonts w:cstheme="minorHAnsi"/>
+                <w:b/>
+                <w:bCs/>
+                <w:sz w:val="24"/>
+                <w:szCs w:val="24"/>
+              </w:rPr>
+            </w:pPr>
+          </w:p>
+          <w:p>
+            <w:pPr>
+              <w:rPr>
+                <w:rFonts w:cstheme="minorHAnsi"/>
+                <w:sz w:val="24"/>
+                <w:szCs w:val="24"/>
+              </w:rPr>
+            </w:pPr>
+            <w:r>
+              <w:rPr>
+                <w:rFonts w:cstheme="minorHAnsi"/>
+                <w:b/>
+                <w:bCs/>
+                <w:i/>
+                <w:iCs/>
+                <w:sz w:val="24"/>
+                <w:szCs w:val="24"/>
+              </w:rPr>
+              <w:t xml:space="preserve">Note: </w:t>
+            </w:r>
+            <w:r>
+              <w:rPr>
+                <w:rFonts w:cstheme="minorHAnsi"/>
+                <w:sz w:val="24"/>
+                <w:szCs w:val="24"/>
+              </w:rPr>
+              <w:t xml:space="preserve">The ~ (top left keyboard) </w:t>
+            </w:r>
+            <w:r>
+              <w:rPr>
+                <w:rFonts w:cstheme="minorHAnsi"/>
+                <w:b/>
+                <w:bCs/>
+                <w:sz w:val="24"/>
+                <w:szCs w:val="24"/>
+              </w:rPr>
+              <w:t xml:space="preserve">must </w:t>
+            </w:r>
+            <w:r>
+              <w:rPr>
+                <w:rFonts w:cstheme="minorHAnsi"/>
+                <w:sz w:val="24"/>
+                <w:szCs w:val="24"/>
+              </w:rPr>
+              <w:t xml:space="preserve">be included </w:t>
+            </w:r>
+            <w:r>
+              <w:rPr>
+                <w:rFonts w:cstheme="minorHAnsi"/>
+                <w:i/>
+                <w:iCs/>
+                <w:sz w:val="24"/>
+                <w:szCs w:val="24"/>
+              </w:rPr>
+              <w:t xml:space="preserve">before </w:t>
+            </w:r>
+            <w:r>
+              <w:rPr>
+                <w:rFonts w:cstheme="minorHAnsi"/>
+                <w:sz w:val="24"/>
+                <w:szCs w:val="24"/>
+              </w:rPr>
+              <w:t xml:space="preserve">the </w:t>
+            </w:r>
+            <w:r>
+              <w:rPr>
+                <w:rFonts w:cstheme="minorHAnsi"/>
+                <w:sz w:val="24"/>
+                <w:szCs w:val="24"/>
+              </w:rPr>
+              <w:t>variable's name</w:t>
+            </w:r>
+            <w:r>
+              <w:rPr>
+                <w:rFonts w:cstheme="minorHAnsi"/>
+                <w:sz w:val="24"/>
+                <w:szCs w:val="24"/>
+              </w:rPr>
+              <w:t>!</w:t>
+            </w:r>
+          </w:p>
+          <w:p>
+            <w:pPr>
+              <w:jc w:val="center"/>
+              <w:rPr>
+                <w:rFonts w:cstheme="minorHAnsi"/>
+                <w:b/>
+                <w:bCs/>
+                <w:sz w:val="24"/>
+                <w:szCs w:val="24"/>
+              </w:rPr>
+            </w:pPr>
+          </w:p>
+        </w:tc>
+      </w:tr>
+      <w:tr>
+        <w:tc>
+          <w:tcPr>
+            <w:tcW w:w="10800" w:type="dxa"/>
+          </w:tcPr>
+          <w:p>
+            <w:pPr>
+              <w:jc w:val="center"/>
+              <w:rPr>
+                <w:rFonts w:cstheme="minorHAnsi"/>
+                <w:b/>
+                <w:bCs/>
+                <w:sz w:val="24"/>
+                <w:szCs w:val="24"/>
+              </w:rPr>
+            </w:pPr>
+            <w:r>
+              <w:rPr>
+                <w:rFonts w:cstheme="minorHAnsi"/>
+                <w:b/>
+                <w:bCs/>
+                <w:sz w:val="24"/>
+                <w:szCs w:val="24"/>
+              </w:rPr>
+              <w:t>Histogram for One Numeric Variable</w:t>
+            </w:r>
+          </w:p>
+          <w:p>
+            <w:pPr>
+              <w:rPr>
+                <w:rFonts w:cstheme="minorHAnsi"/>
+                <w:sz w:val="24"/>
+                <w:szCs w:val="24"/>
+              </w:rPr>
+            </w:pPr>
+          </w:p>
+          <w:p>
+            <w:pPr>
+              <w:rPr>
+                <w:rFonts w:cstheme="minorHAnsi"/>
+                <w:sz w:val="24"/>
+                <w:szCs w:val="24"/>
+              </w:rPr>
+            </w:pPr>
+            <w:proofErr w:type="spellStart"/>
+            <w:r>
+              <w:rPr>
+                <w:rFonts w:cstheme="minorHAnsi"/>
+                <w:sz w:val="24"/>
+                <w:szCs w:val="24"/>
+              </w:rPr>
+              <w:t>ggplot</w:t>
+            </w:r>
+            <w:proofErr w:type="spellEnd"/>
+            <w:r>
+              <w:rPr>
+                <w:rFonts w:cstheme="minorHAnsi"/>
+                <w:sz w:val="24"/>
+                <w:szCs w:val="24"/>
+              </w:rPr>
+              <w:t xml:space="preserve">(data = </w:t>
+            </w:r>
+            <w:r>
+              <w:rPr>
+                <w:rFonts w:cstheme="minorHAnsi"/>
+                <w:color w:val="FF0000"/>
+                <w:sz w:val="24"/>
+                <w:szCs w:val="24"/>
+              </w:rPr>
+              <w:t>NAME OF DATASET</w:t>
+            </w:r>
+            <w:r>
+              <w:rPr>
+                <w:rFonts w:cstheme="minorHAnsi"/>
+                <w:sz w:val="24"/>
+                <w:szCs w:val="24"/>
+              </w:rPr>
               <w:t xml:space="preserve">, </w:t>
             </w:r>
           </w:p>
@@ -3693,81 +4622,1354 @@
             <w:pPr>
               <w:rPr>
                 <w:rFonts w:cstheme="minorHAnsi"/>
-                <w:color w:val="FF0000"/>
-                <w:sz w:val="24"/>
-                <w:szCs w:val="24"/>
-              </w:rPr>
-            </w:pPr>
-            <w:r>
-              <w:rPr>
-                <w:rFonts w:cstheme="minorHAnsi"/>
-                <w:sz w:val="24"/>
-                <w:szCs w:val="24"/>
-              </w:rPr>
-              <w:t xml:space="preserve">           response = </w:t>
-            </w:r>
-            <w:r>
-              <w:rPr>
-                <w:rFonts w:cstheme="minorHAnsi"/>
-                <w:color w:val="FF0000"/>
-                <w:sz w:val="24"/>
-                <w:szCs w:val="24"/>
-              </w:rPr>
-              <w:t>RESPONSE VARIABLE</w:t>
-            </w:r>
-            <w:r>
-              <w:rPr>
-                <w:rFonts w:cstheme="minorHAnsi"/>
-                <w:color w:val="000000" w:themeColor="text1"/>
+                <w:sz w:val="24"/>
+                <w:szCs w:val="24"/>
+              </w:rPr>
+            </w:pPr>
+            <w:r>
+              <w:rPr>
+                <w:rFonts w:cstheme="minorHAnsi"/>
+                <w:sz w:val="24"/>
+                <w:szCs w:val="24"/>
+              </w:rPr>
+              <w:t xml:space="preserve">       mapping = </w:t>
+            </w:r>
+            <w:proofErr w:type="spellStart"/>
+            <w:r>
+              <w:rPr>
+                <w:rFonts w:cstheme="minorHAnsi"/>
+                <w:sz w:val="24"/>
+                <w:szCs w:val="24"/>
+              </w:rPr>
+              <w:t>aes</w:t>
+            </w:r>
+            <w:proofErr w:type="spellEnd"/>
+            <w:r>
+              <w:rPr>
+                <w:rFonts w:cstheme="minorHAnsi"/>
+                <w:sz w:val="24"/>
+                <w:szCs w:val="24"/>
+              </w:rPr>
+              <w:t xml:space="preserve">(x = </w:t>
+            </w:r>
+            <w:r>
+              <w:rPr>
+                <w:rFonts w:cstheme="minorHAnsi"/>
+                <w:color w:val="FF0000"/>
+                <w:sz w:val="24"/>
+                <w:szCs w:val="24"/>
+              </w:rPr>
+              <w:t>NAME OF VARIABLE</w:t>
+            </w:r>
+            <w:r>
+              <w:rPr>
+                <w:rFonts w:cstheme="minorHAnsi"/>
+                <w:sz w:val="24"/>
+                <w:szCs w:val="24"/>
+              </w:rPr>
+              <w:t xml:space="preserve">)) + </w:t>
+            </w:r>
+          </w:p>
+          <w:p>
+            <w:pPr>
+              <w:rPr>
+                <w:rFonts w:cstheme="minorHAnsi"/>
+                <w:sz w:val="24"/>
+                <w:szCs w:val="24"/>
+              </w:rPr>
+            </w:pPr>
+            <w:r>
+              <w:rPr>
+                <w:rFonts w:cstheme="minorHAnsi"/>
+                <w:sz w:val="24"/>
+                <w:szCs w:val="24"/>
+              </w:rPr>
+              <w:t xml:space="preserve">  </w:t>
+            </w:r>
+            <w:proofErr w:type="spellStart"/>
+            <w:r>
+              <w:rPr>
+                <w:rFonts w:cstheme="minorHAnsi"/>
+                <w:sz w:val="24"/>
+                <w:szCs w:val="24"/>
+              </w:rPr>
+              <w:t>geom_histogram</w:t>
+            </w:r>
+            <w:proofErr w:type="spellEnd"/>
+            <w:r>
+              <w:rPr>
+                <w:rFonts w:cstheme="minorHAnsi"/>
+                <w:sz w:val="24"/>
+                <w:szCs w:val="24"/>
+              </w:rPr>
+              <w:t>(</w:t>
+            </w:r>
+            <w:proofErr w:type="spellStart"/>
+            <w:r>
+              <w:rPr>
+                <w:rFonts w:cstheme="minorHAnsi"/>
+                <w:sz w:val="24"/>
+                <w:szCs w:val="24"/>
+              </w:rPr>
+              <w:t>binwidth</w:t>
+            </w:r>
+            <w:proofErr w:type="spellEnd"/>
+            <w:r>
+              <w:rPr>
+                <w:rFonts w:cstheme="minorHAnsi"/>
+                <w:sz w:val="24"/>
+                <w:szCs w:val="24"/>
+              </w:rPr>
+              <w:t xml:space="preserve"> = </w:t>
+            </w:r>
+            <w:r>
+              <w:rPr>
+                <w:rFonts w:cstheme="minorHAnsi"/>
+                <w:color w:val="FF0000"/>
+                <w:sz w:val="24"/>
+                <w:szCs w:val="24"/>
+              </w:rPr>
+              <w:t>WIDTH OF BINS</w:t>
+            </w:r>
+            <w:r>
+              <w:rPr>
+                <w:rFonts w:cstheme="minorHAnsi"/>
+                <w:sz w:val="24"/>
+                <w:szCs w:val="24"/>
+              </w:rPr>
+              <w:t>, color = “white”</w:t>
+            </w:r>
+            <w:r>
+              <w:rPr>
+                <w:rFonts w:cstheme="minorHAnsi"/>
+                <w:sz w:val="24"/>
+                <w:szCs w:val="24"/>
+              </w:rPr>
+              <w:t xml:space="preserve">) + </w:t>
+            </w:r>
+          </w:p>
+          <w:p>
+            <w:pPr>
+              <w:rPr>
+                <w:rFonts w:cstheme="minorHAnsi"/>
+                <w:sz w:val="24"/>
+                <w:szCs w:val="24"/>
+              </w:rPr>
+            </w:pPr>
+            <w:r>
+              <w:rPr>
+                <w:rFonts w:cstheme="minorHAnsi"/>
+                <w:sz w:val="24"/>
+                <w:szCs w:val="24"/>
+              </w:rPr>
+              <w:t xml:space="preserve">     labs(title = “</w:t>
+            </w:r>
+            <w:r>
+              <w:rPr>
+                <w:rFonts w:cstheme="minorHAnsi"/>
+                <w:color w:val="FF0000"/>
+                <w:sz w:val="24"/>
+                <w:szCs w:val="24"/>
+              </w:rPr>
+              <w:t>TITLE FOR GRAPH</w:t>
+            </w:r>
+            <w:r>
+              <w:rPr>
+                <w:rFonts w:cstheme="minorHAnsi"/>
+                <w:sz w:val="24"/>
+                <w:szCs w:val="24"/>
+              </w:rPr>
+              <w:t>”,</w:t>
+            </w:r>
+          </w:p>
+          <w:p>
+            <w:pPr>
+              <w:rPr>
+                <w:rFonts w:cstheme="minorHAnsi"/>
+                <w:sz w:val="24"/>
+                <w:szCs w:val="24"/>
+              </w:rPr>
+            </w:pPr>
+            <w:r>
+              <w:rPr>
+                <w:rFonts w:cstheme="minorHAnsi"/>
+                <w:sz w:val="24"/>
+                <w:szCs w:val="24"/>
+              </w:rPr>
+              <w:t xml:space="preserve">              x = “</w:t>
+            </w:r>
+            <w:r>
+              <w:rPr>
+                <w:rFonts w:cstheme="minorHAnsi"/>
+                <w:color w:val="FF0000"/>
+                <w:sz w:val="24"/>
+                <w:szCs w:val="24"/>
+              </w:rPr>
+              <w:t>TITLE FOR THE X-AXIS</w:t>
+            </w:r>
+            <w:r>
+              <w:rPr>
+                <w:rFonts w:cstheme="minorHAnsi"/>
+                <w:sz w:val="24"/>
+                <w:szCs w:val="24"/>
+              </w:rPr>
+              <w:t>”,</w:t>
+            </w:r>
+          </w:p>
+          <w:p>
+            <w:pPr>
+              <w:rPr>
+                <w:rFonts w:cstheme="minorHAnsi"/>
+                <w:sz w:val="24"/>
+                <w:szCs w:val="24"/>
+              </w:rPr>
+            </w:pPr>
+            <w:r>
+              <w:rPr>
+                <w:rFonts w:cstheme="minorHAnsi"/>
+                <w:sz w:val="24"/>
+                <w:szCs w:val="24"/>
+              </w:rPr>
+              <w:t xml:space="preserve">              y = “</w:t>
+            </w:r>
+            <w:r>
+              <w:rPr>
+                <w:rFonts w:cstheme="minorHAnsi"/>
+                <w:color w:val="FF0000"/>
+                <w:sz w:val="24"/>
+                <w:szCs w:val="24"/>
+              </w:rPr>
+              <w:t>TITLE FOR THE Y-AXIS</w:t>
+            </w:r>
+            <w:r>
+              <w:rPr>
+                <w:rFonts w:cstheme="minorHAnsi"/>
+                <w:sz w:val="24"/>
+                <w:szCs w:val="24"/>
+              </w:rPr>
+              <w:t>”)</w:t>
+            </w:r>
+          </w:p>
+          <w:p>
+            <w:pPr>
+              <w:rPr>
+                <w:rFonts w:cstheme="minorHAnsi"/>
+                <w:b/>
+                <w:bCs/>
+                <w:sz w:val="24"/>
+                <w:szCs w:val="24"/>
+              </w:rPr>
+            </w:pPr>
+          </w:p>
+          <w:p>
+            <w:pPr>
+              <w:rPr>
+                <w:rFonts w:cstheme="minorHAnsi"/>
+                <w:sz w:val="24"/>
+                <w:szCs w:val="24"/>
+              </w:rPr>
+            </w:pPr>
+            <w:r>
+              <w:rPr>
+                <w:rFonts w:cstheme="minorHAnsi"/>
+                <w:b/>
+                <w:bCs/>
+                <w:i/>
+                <w:iCs/>
+                <w:sz w:val="24"/>
+                <w:szCs w:val="24"/>
+              </w:rPr>
+              <w:t xml:space="preserve">Note: </w:t>
+            </w:r>
+            <w:r>
+              <w:rPr>
+                <w:rFonts w:cstheme="minorHAnsi"/>
+                <w:sz w:val="24"/>
+                <w:szCs w:val="24"/>
+              </w:rPr>
+              <w:t xml:space="preserve">A histogram </w:t>
+            </w:r>
+            <w:r>
+              <w:rPr>
+                <w:rFonts w:cstheme="minorHAnsi"/>
+                <w:b/>
+                <w:bCs/>
+                <w:sz w:val="24"/>
+                <w:szCs w:val="24"/>
+              </w:rPr>
+              <w:t>must</w:t>
+            </w:r>
+            <w:r>
+              <w:rPr>
+                <w:rFonts w:cstheme="minorHAnsi"/>
+                <w:sz w:val="24"/>
+                <w:szCs w:val="24"/>
+              </w:rPr>
+              <w:t xml:space="preserve"> have a </w:t>
+            </w:r>
+            <w:r>
+              <w:rPr>
+                <w:rFonts w:cstheme="minorHAnsi"/>
+                <w:sz w:val="24"/>
+                <w:szCs w:val="24"/>
+              </w:rPr>
+              <w:t>numeric</w:t>
+            </w:r>
+            <w:r>
+              <w:rPr>
+                <w:rFonts w:cstheme="minorHAnsi"/>
+                <w:sz w:val="24"/>
+                <w:szCs w:val="24"/>
+              </w:rPr>
+              <w:t xml:space="preserve"> variable on the x-axis! If your variable has a space in it, you will need to use tick marks. </w:t>
+            </w:r>
+          </w:p>
+          <w:p>
+            <w:pPr>
+              <w:jc w:val="center"/>
+              <w:rPr>
+                <w:rFonts w:cstheme="minorHAnsi"/>
+                <w:b/>
+                <w:bCs/>
+                <w:sz w:val="24"/>
+                <w:szCs w:val="24"/>
+              </w:rPr>
+            </w:pPr>
+          </w:p>
+          <w:p>
+            <w:pPr>
+              <w:jc w:val="center"/>
+              <w:rPr>
+                <w:rFonts w:cstheme="minorHAnsi"/>
+                <w:b/>
+                <w:bCs/>
+                <w:sz w:val="24"/>
+                <w:szCs w:val="24"/>
+              </w:rPr>
+            </w:pPr>
+          </w:p>
+        </w:tc>
+      </w:tr>
+      <w:tr>
+        <w:tc>
+          <w:tcPr>
+            <w:tcW w:w="10800" w:type="dxa"/>
+          </w:tcPr>
+          <w:p>
+            <w:pPr>
+              <w:jc w:val="center"/>
+              <w:rPr>
+                <w:rFonts w:cstheme="minorHAnsi"/>
+                <w:b/>
+                <w:bCs/>
+                <w:sz w:val="24"/>
+                <w:szCs w:val="24"/>
+              </w:rPr>
+            </w:pPr>
+            <w:proofErr w:type="spellStart"/>
+            <w:r>
+              <w:rPr>
+                <w:rFonts w:cstheme="minorHAnsi"/>
+                <w:b/>
+                <w:bCs/>
+                <w:sz w:val="24"/>
+                <w:szCs w:val="24"/>
+              </w:rPr>
+              <w:t>Dotplot</w:t>
+            </w:r>
+            <w:proofErr w:type="spellEnd"/>
+            <w:r>
+              <w:rPr>
+                <w:rFonts w:cstheme="minorHAnsi"/>
+                <w:b/>
+                <w:bCs/>
+                <w:sz w:val="24"/>
+                <w:szCs w:val="24"/>
+              </w:rPr>
+              <w:t xml:space="preserve"> for One Numeric Variable</w:t>
+            </w:r>
+          </w:p>
+          <w:p>
+            <w:pPr>
+              <w:rPr>
+                <w:rFonts w:cstheme="minorHAnsi"/>
+                <w:b/>
+                <w:bCs/>
+                <w:sz w:val="24"/>
+                <w:szCs w:val="24"/>
+              </w:rPr>
+            </w:pPr>
+          </w:p>
+          <w:p>
+            <w:pPr>
+              <w:rPr>
+                <w:rFonts w:cstheme="minorHAnsi"/>
+                <w:sz w:val="24"/>
+                <w:szCs w:val="24"/>
+              </w:rPr>
+            </w:pPr>
+            <w:proofErr w:type="spellStart"/>
+            <w:r>
+              <w:rPr>
+                <w:rFonts w:cstheme="minorHAnsi"/>
+                <w:sz w:val="24"/>
+                <w:szCs w:val="24"/>
+              </w:rPr>
+              <w:t>ggplot</w:t>
+            </w:r>
+            <w:proofErr w:type="spellEnd"/>
+            <w:r>
+              <w:rPr>
+                <w:rFonts w:cstheme="minorHAnsi"/>
+                <w:sz w:val="24"/>
+                <w:szCs w:val="24"/>
+              </w:rPr>
+              <w:t xml:space="preserve">(data = </w:t>
+            </w:r>
+            <w:r>
+              <w:rPr>
+                <w:rFonts w:cstheme="minorHAnsi"/>
+                <w:color w:val="FF0000"/>
+                <w:sz w:val="24"/>
+                <w:szCs w:val="24"/>
+              </w:rPr>
+              <w:t>NAME OF DATASET</w:t>
+            </w:r>
+            <w:r>
+              <w:rPr>
+                <w:rFonts w:cstheme="minorHAnsi"/>
+                <w:sz w:val="24"/>
+                <w:szCs w:val="24"/>
+              </w:rPr>
+              <w:t xml:space="preserve">, </w:t>
+            </w:r>
+          </w:p>
+          <w:p>
+            <w:pPr>
+              <w:rPr>
+                <w:rFonts w:cstheme="minorHAnsi"/>
+                <w:sz w:val="24"/>
+                <w:szCs w:val="24"/>
+              </w:rPr>
+            </w:pPr>
+            <w:r>
+              <w:rPr>
+                <w:rFonts w:cstheme="minorHAnsi"/>
+                <w:sz w:val="24"/>
+                <w:szCs w:val="24"/>
+              </w:rPr>
+              <w:t xml:space="preserve">       mapping = </w:t>
+            </w:r>
+            <w:proofErr w:type="spellStart"/>
+            <w:r>
+              <w:rPr>
+                <w:rFonts w:cstheme="minorHAnsi"/>
+                <w:sz w:val="24"/>
+                <w:szCs w:val="24"/>
+              </w:rPr>
+              <w:t>aes</w:t>
+            </w:r>
+            <w:proofErr w:type="spellEnd"/>
+            <w:r>
+              <w:rPr>
+                <w:rFonts w:cstheme="minorHAnsi"/>
+                <w:sz w:val="24"/>
+                <w:szCs w:val="24"/>
+              </w:rPr>
+              <w:t xml:space="preserve">(x = </w:t>
+            </w:r>
+            <w:r>
+              <w:rPr>
+                <w:rFonts w:cstheme="minorHAnsi"/>
+                <w:color w:val="FF0000"/>
+                <w:sz w:val="24"/>
+                <w:szCs w:val="24"/>
+              </w:rPr>
+              <w:t>NAME OF VARIABLE</w:t>
+            </w:r>
+            <w:r>
+              <w:rPr>
+                <w:rFonts w:cstheme="minorHAnsi"/>
+                <w:sz w:val="24"/>
+                <w:szCs w:val="24"/>
+              </w:rPr>
+              <w:t xml:space="preserve">)) + </w:t>
+            </w:r>
+          </w:p>
+          <w:p>
+            <w:pPr>
+              <w:rPr>
+                <w:rFonts w:cstheme="minorHAnsi"/>
+                <w:sz w:val="24"/>
+                <w:szCs w:val="24"/>
+              </w:rPr>
+            </w:pPr>
+            <w:r>
+              <w:rPr>
+                <w:rFonts w:cstheme="minorHAnsi"/>
+                <w:sz w:val="24"/>
+                <w:szCs w:val="24"/>
+              </w:rPr>
+              <w:t xml:space="preserve">  </w:t>
+            </w:r>
+            <w:proofErr w:type="spellStart"/>
+            <w:r>
+              <w:rPr>
+                <w:rFonts w:cstheme="minorHAnsi"/>
+                <w:sz w:val="24"/>
+                <w:szCs w:val="24"/>
+              </w:rPr>
+              <w:t>geom_dotplot</w:t>
+            </w:r>
+            <w:proofErr w:type="spellEnd"/>
+            <w:r>
+              <w:rPr>
+                <w:rFonts w:cstheme="minorHAnsi"/>
+                <w:sz w:val="24"/>
+                <w:szCs w:val="24"/>
+              </w:rPr>
+              <w:t xml:space="preserve">() + </w:t>
+            </w:r>
+          </w:p>
+          <w:p>
+            <w:pPr>
+              <w:rPr>
+                <w:rFonts w:cstheme="minorHAnsi"/>
+                <w:sz w:val="24"/>
+                <w:szCs w:val="24"/>
+              </w:rPr>
+            </w:pPr>
+            <w:r>
+              <w:rPr>
+                <w:rFonts w:cstheme="minorHAnsi"/>
+                <w:sz w:val="24"/>
+                <w:szCs w:val="24"/>
+              </w:rPr>
+              <w:t xml:space="preserve">     labs(title = “</w:t>
+            </w:r>
+            <w:r>
+              <w:rPr>
+                <w:rFonts w:cstheme="minorHAnsi"/>
+                <w:color w:val="FF0000"/>
+                <w:sz w:val="24"/>
+                <w:szCs w:val="24"/>
+              </w:rPr>
+              <w:t>TITLE FOR GRAPH</w:t>
+            </w:r>
+            <w:r>
+              <w:rPr>
+                <w:rFonts w:cstheme="minorHAnsi"/>
+                <w:sz w:val="24"/>
+                <w:szCs w:val="24"/>
+              </w:rPr>
+              <w:t>”,</w:t>
+            </w:r>
+          </w:p>
+          <w:p>
+            <w:pPr>
+              <w:rPr>
+                <w:rFonts w:cstheme="minorHAnsi"/>
+                <w:sz w:val="24"/>
+                <w:szCs w:val="24"/>
+              </w:rPr>
+            </w:pPr>
+            <w:r>
+              <w:rPr>
+                <w:rFonts w:cstheme="minorHAnsi"/>
+                <w:sz w:val="24"/>
+                <w:szCs w:val="24"/>
+              </w:rPr>
+              <w:t xml:space="preserve">              x = “</w:t>
+            </w:r>
+            <w:r>
+              <w:rPr>
+                <w:rFonts w:cstheme="minorHAnsi"/>
+                <w:color w:val="FF0000"/>
+                <w:sz w:val="24"/>
+                <w:szCs w:val="24"/>
+              </w:rPr>
+              <w:t>TITLE FOR THE X-AXIS</w:t>
+            </w:r>
+            <w:r>
+              <w:rPr>
+                <w:rFonts w:cstheme="minorHAnsi"/>
+                <w:sz w:val="24"/>
+                <w:szCs w:val="24"/>
+              </w:rPr>
+              <w:t>”,</w:t>
+            </w:r>
+          </w:p>
+          <w:p>
+            <w:pPr>
+              <w:rPr>
+                <w:rFonts w:cstheme="minorHAnsi"/>
+                <w:sz w:val="24"/>
+                <w:szCs w:val="24"/>
+              </w:rPr>
+            </w:pPr>
+            <w:r>
+              <w:rPr>
+                <w:rFonts w:cstheme="minorHAnsi"/>
+                <w:sz w:val="24"/>
+                <w:szCs w:val="24"/>
+              </w:rPr>
+              <w:t xml:space="preserve">              y = “</w:t>
+            </w:r>
+            <w:r>
+              <w:rPr>
+                <w:rFonts w:cstheme="minorHAnsi"/>
+                <w:color w:val="FF0000"/>
+                <w:sz w:val="24"/>
+                <w:szCs w:val="24"/>
+              </w:rPr>
+              <w:t>TITLE FOR THE Y-AXIS</w:t>
+            </w:r>
+            <w:r>
+              <w:rPr>
+                <w:rFonts w:cstheme="minorHAnsi"/>
+                <w:sz w:val="24"/>
+                <w:szCs w:val="24"/>
+              </w:rPr>
+              <w:t>”)</w:t>
+            </w:r>
+          </w:p>
+          <w:p>
+            <w:pPr>
+              <w:rPr>
+                <w:rFonts w:cstheme="minorHAnsi"/>
+                <w:b/>
+                <w:bCs/>
+                <w:sz w:val="24"/>
+                <w:szCs w:val="24"/>
+              </w:rPr>
+            </w:pPr>
+          </w:p>
+          <w:p>
+            <w:pPr>
+              <w:rPr>
+                <w:rFonts w:cstheme="minorHAnsi"/>
+                <w:sz w:val="24"/>
+                <w:szCs w:val="24"/>
+              </w:rPr>
+            </w:pPr>
+            <w:r>
+              <w:rPr>
+                <w:rFonts w:cstheme="minorHAnsi"/>
+                <w:b/>
+                <w:bCs/>
+                <w:i/>
+                <w:iCs/>
+                <w:sz w:val="24"/>
+                <w:szCs w:val="24"/>
+              </w:rPr>
+              <w:t xml:space="preserve">Note: </w:t>
+            </w:r>
+            <w:r>
+              <w:rPr>
+                <w:rFonts w:cstheme="minorHAnsi"/>
+                <w:sz w:val="24"/>
+                <w:szCs w:val="24"/>
+              </w:rPr>
+              <w:t xml:space="preserve">A </w:t>
+            </w:r>
+            <w:proofErr w:type="spellStart"/>
+            <w:r>
+              <w:rPr>
+                <w:rFonts w:cstheme="minorHAnsi"/>
+                <w:sz w:val="24"/>
+                <w:szCs w:val="24"/>
+              </w:rPr>
+              <w:t>dotplot</w:t>
+            </w:r>
+            <w:proofErr w:type="spellEnd"/>
+            <w:r>
+              <w:rPr>
+                <w:rFonts w:cstheme="minorHAnsi"/>
+                <w:sz w:val="24"/>
+                <w:szCs w:val="24"/>
+              </w:rPr>
+              <w:t xml:space="preserve"> </w:t>
+            </w:r>
+            <w:r>
+              <w:rPr>
+                <w:rFonts w:cstheme="minorHAnsi"/>
+                <w:b/>
+                <w:bCs/>
+                <w:sz w:val="24"/>
+                <w:szCs w:val="24"/>
+              </w:rPr>
+              <w:t>must</w:t>
+            </w:r>
+            <w:r>
+              <w:rPr>
+                <w:rFonts w:cstheme="minorHAnsi"/>
+                <w:sz w:val="24"/>
+                <w:szCs w:val="24"/>
+              </w:rPr>
+              <w:t xml:space="preserve"> have the variable on the x-axis! </w:t>
+            </w:r>
+          </w:p>
+          <w:p>
+            <w:pPr>
+              <w:rPr>
+                <w:rFonts w:cstheme="minorHAnsi"/>
+                <w:sz w:val="24"/>
+                <w:szCs w:val="24"/>
+              </w:rPr>
+            </w:pPr>
+          </w:p>
+          <w:p>
+            <w:pPr>
+              <w:jc w:val="center"/>
+              <w:rPr>
+                <w:rFonts w:cstheme="minorHAnsi"/>
+                <w:b/>
+                <w:bCs/>
+                <w:sz w:val="24"/>
+                <w:szCs w:val="24"/>
+              </w:rPr>
+            </w:pPr>
+          </w:p>
+        </w:tc>
+      </w:tr>
+      <w:tr>
+        <w:tc>
+          <w:tcPr>
+            <w:tcW w:w="10800" w:type="dxa"/>
+          </w:tcPr>
+          <w:p>
+            <w:pPr>
+              <w:jc w:val="center"/>
+              <w:rPr>
+                <w:rFonts w:cstheme="minorHAnsi"/>
+                <w:b/>
+                <w:bCs/>
+                <w:sz w:val="24"/>
+                <w:szCs w:val="24"/>
+              </w:rPr>
+            </w:pPr>
+            <w:r>
+              <w:rPr>
+                <w:rFonts w:cstheme="minorHAnsi"/>
+                <w:b/>
+                <w:bCs/>
+                <w:sz w:val="24"/>
+                <w:szCs w:val="24"/>
+              </w:rPr>
+              <w:t>Boxplot for One Numeric Variable</w:t>
+            </w:r>
+          </w:p>
+          <w:p>
+            <w:pPr>
+              <w:rPr>
+                <w:rFonts w:cstheme="minorHAnsi"/>
+                <w:sz w:val="24"/>
+                <w:szCs w:val="24"/>
+              </w:rPr>
+            </w:pPr>
+          </w:p>
+          <w:p>
+            <w:pPr>
+              <w:rPr>
+                <w:rFonts w:cstheme="minorHAnsi"/>
+                <w:sz w:val="24"/>
+                <w:szCs w:val="24"/>
+              </w:rPr>
+            </w:pPr>
+            <w:proofErr w:type="spellStart"/>
+            <w:r>
+              <w:rPr>
+                <w:rFonts w:cstheme="minorHAnsi"/>
+                <w:sz w:val="24"/>
+                <w:szCs w:val="24"/>
+              </w:rPr>
+              <w:t>ggplot</w:t>
+            </w:r>
+            <w:proofErr w:type="spellEnd"/>
+            <w:r>
+              <w:rPr>
+                <w:rFonts w:cstheme="minorHAnsi"/>
+                <w:sz w:val="24"/>
+                <w:szCs w:val="24"/>
+              </w:rPr>
+              <w:t xml:space="preserve">(data = </w:t>
+            </w:r>
+            <w:r>
+              <w:rPr>
+                <w:rFonts w:cstheme="minorHAnsi"/>
+                <w:color w:val="FF0000"/>
+                <w:sz w:val="24"/>
+                <w:szCs w:val="24"/>
+              </w:rPr>
+              <w:t>NAME OF DATASET</w:t>
+            </w:r>
+            <w:r>
+              <w:rPr>
+                <w:rFonts w:cstheme="minorHAnsi"/>
+                <w:sz w:val="24"/>
+                <w:szCs w:val="24"/>
+              </w:rPr>
+              <w:t xml:space="preserve">, </w:t>
+            </w:r>
+          </w:p>
+          <w:p>
+            <w:pPr>
+              <w:rPr>
+                <w:rFonts w:cstheme="minorHAnsi"/>
+                <w:sz w:val="24"/>
+                <w:szCs w:val="24"/>
+              </w:rPr>
+            </w:pPr>
+            <w:r>
+              <w:rPr>
+                <w:rFonts w:cstheme="minorHAnsi"/>
+                <w:sz w:val="24"/>
+                <w:szCs w:val="24"/>
+              </w:rPr>
+              <w:t xml:space="preserve">       mapping = </w:t>
+            </w:r>
+            <w:proofErr w:type="spellStart"/>
+            <w:r>
+              <w:rPr>
+                <w:rFonts w:cstheme="minorHAnsi"/>
+                <w:sz w:val="24"/>
+                <w:szCs w:val="24"/>
+              </w:rPr>
+              <w:t>aes</w:t>
+            </w:r>
+            <w:proofErr w:type="spellEnd"/>
+            <w:r>
+              <w:rPr>
+                <w:rFonts w:cstheme="minorHAnsi"/>
+                <w:sz w:val="24"/>
+                <w:szCs w:val="24"/>
+              </w:rPr>
+              <w:t xml:space="preserve">(x = </w:t>
+            </w:r>
+            <w:r>
+              <w:rPr>
+                <w:rFonts w:cstheme="minorHAnsi"/>
+                <w:color w:val="FF0000"/>
+                <w:sz w:val="24"/>
+                <w:szCs w:val="24"/>
+              </w:rPr>
+              <w:t>NAME OF VARIABLE</w:t>
+            </w:r>
+            <w:r>
+              <w:rPr>
+                <w:rFonts w:cstheme="minorHAnsi"/>
+                <w:sz w:val="24"/>
+                <w:szCs w:val="24"/>
+              </w:rPr>
+              <w:t xml:space="preserve">)) + </w:t>
+            </w:r>
+          </w:p>
+          <w:p>
+            <w:pPr>
+              <w:rPr>
+                <w:rFonts w:cstheme="minorHAnsi"/>
+                <w:sz w:val="24"/>
+                <w:szCs w:val="24"/>
+              </w:rPr>
+            </w:pPr>
+            <w:r>
+              <w:rPr>
+                <w:rFonts w:cstheme="minorHAnsi"/>
+                <w:sz w:val="24"/>
+                <w:szCs w:val="24"/>
+              </w:rPr>
+              <w:t xml:space="preserve">  </w:t>
+            </w:r>
+            <w:proofErr w:type="spellStart"/>
+            <w:r>
+              <w:rPr>
+                <w:rFonts w:cstheme="minorHAnsi"/>
+                <w:sz w:val="24"/>
+                <w:szCs w:val="24"/>
+              </w:rPr>
+              <w:t>geom_boxplot</w:t>
+            </w:r>
+            <w:proofErr w:type="spellEnd"/>
+            <w:r>
+              <w:rPr>
+                <w:rFonts w:cstheme="minorHAnsi"/>
+                <w:sz w:val="24"/>
+                <w:szCs w:val="24"/>
+              </w:rPr>
+              <w:t xml:space="preserve">() + </w:t>
+            </w:r>
+          </w:p>
+          <w:p>
+            <w:pPr>
+              <w:rPr>
+                <w:rFonts w:cstheme="minorHAnsi"/>
+                <w:sz w:val="24"/>
+                <w:szCs w:val="24"/>
+              </w:rPr>
+            </w:pPr>
+            <w:r>
+              <w:rPr>
+                <w:rFonts w:cstheme="minorHAnsi"/>
+                <w:sz w:val="24"/>
+                <w:szCs w:val="24"/>
+              </w:rPr>
+              <w:t xml:space="preserve">     labs(title = “</w:t>
+            </w:r>
+            <w:r>
+              <w:rPr>
+                <w:rFonts w:cstheme="minorHAnsi"/>
+                <w:color w:val="FF0000"/>
+                <w:sz w:val="24"/>
+                <w:szCs w:val="24"/>
+              </w:rPr>
+              <w:t>TITLE FOR GRAPH</w:t>
+            </w:r>
+            <w:r>
+              <w:rPr>
+                <w:rFonts w:cstheme="minorHAnsi"/>
+                <w:sz w:val="24"/>
+                <w:szCs w:val="24"/>
+              </w:rPr>
+              <w:t>”,</w:t>
+            </w:r>
+          </w:p>
+          <w:p>
+            <w:pPr>
+              <w:rPr>
+                <w:rFonts w:cstheme="minorHAnsi"/>
+                <w:sz w:val="24"/>
+                <w:szCs w:val="24"/>
+              </w:rPr>
+            </w:pPr>
+            <w:r>
+              <w:rPr>
+                <w:rFonts w:cstheme="minorHAnsi"/>
+                <w:sz w:val="24"/>
+                <w:szCs w:val="24"/>
+              </w:rPr>
+              <w:t xml:space="preserve">              x = “</w:t>
+            </w:r>
+            <w:r>
+              <w:rPr>
+                <w:rFonts w:cstheme="minorHAnsi"/>
+                <w:color w:val="FF0000"/>
+                <w:sz w:val="24"/>
+                <w:szCs w:val="24"/>
+              </w:rPr>
+              <w:t>TITLE FOR THE X-AXIS</w:t>
+            </w:r>
+            <w:r>
+              <w:rPr>
+                <w:rFonts w:cstheme="minorHAnsi"/>
+                <w:sz w:val="24"/>
+                <w:szCs w:val="24"/>
+              </w:rPr>
+              <w:t>”,</w:t>
+            </w:r>
+          </w:p>
+          <w:p>
+            <w:pPr>
+              <w:rPr>
+                <w:rFonts w:cstheme="minorHAnsi"/>
+                <w:sz w:val="24"/>
+                <w:szCs w:val="24"/>
+              </w:rPr>
+            </w:pPr>
+            <w:r>
+              <w:rPr>
+                <w:rFonts w:cstheme="minorHAnsi"/>
+                <w:sz w:val="24"/>
+                <w:szCs w:val="24"/>
+              </w:rPr>
+              <w:t xml:space="preserve">              y = “”)</w:t>
+            </w:r>
+          </w:p>
+          <w:p>
+            <w:pPr>
+              <w:rPr>
+                <w:rFonts w:cstheme="minorHAnsi"/>
+                <w:sz w:val="24"/>
+                <w:szCs w:val="24"/>
+              </w:rPr>
+            </w:pPr>
+          </w:p>
+          <w:p>
+            <w:pPr>
+              <w:rPr>
+                <w:rFonts w:cstheme="minorHAnsi"/>
+                <w:sz w:val="24"/>
+                <w:szCs w:val="24"/>
+              </w:rPr>
+            </w:pPr>
+            <w:r>
+              <w:rPr>
+                <w:rFonts w:cstheme="minorHAnsi"/>
+                <w:b/>
+                <w:bCs/>
+                <w:i/>
+                <w:iCs/>
+                <w:sz w:val="24"/>
+                <w:szCs w:val="24"/>
+              </w:rPr>
+              <w:t>Note:</w:t>
+            </w:r>
+            <w:r>
+              <w:rPr>
+                <w:rFonts w:cstheme="minorHAnsi"/>
+                <w:sz w:val="24"/>
+                <w:szCs w:val="24"/>
+              </w:rPr>
+              <w:t xml:space="preserve"> This boxplot is horizontal. If you want for your boxplot to be vertical, </w:t>
+            </w:r>
+            <w:r>
+              <w:rPr>
+                <w:rFonts w:cstheme="minorHAnsi"/>
+                <w:sz w:val="24"/>
+                <w:szCs w:val="24"/>
+              </w:rPr>
+              <w:t xml:space="preserve">in the mapping </w:t>
+            </w:r>
+            <w:proofErr w:type="spellStart"/>
+            <w:r>
+              <w:rPr>
+                <w:rFonts w:cstheme="minorHAnsi"/>
+                <w:sz w:val="24"/>
+                <w:szCs w:val="24"/>
+              </w:rPr>
+              <w:t>aes</w:t>
+            </w:r>
+            <w:proofErr w:type="spellEnd"/>
+            <w:r>
+              <w:rPr>
+                <w:rFonts w:cstheme="minorHAnsi"/>
+                <w:sz w:val="24"/>
+                <w:szCs w:val="24"/>
+              </w:rPr>
+              <w:t xml:space="preserve">(), </w:t>
+            </w:r>
+            <w:r>
+              <w:rPr>
+                <w:rFonts w:cstheme="minorHAnsi"/>
+                <w:sz w:val="24"/>
+                <w:szCs w:val="24"/>
+              </w:rPr>
+              <w:t xml:space="preserve">you use </w:t>
+            </w:r>
+            <w:r>
+              <w:rPr>
+                <w:rFonts w:cstheme="minorHAnsi"/>
+                <w:b/>
+                <w:bCs/>
+                <w:sz w:val="24"/>
+                <w:szCs w:val="24"/>
+              </w:rPr>
+              <w:t>y =</w:t>
+            </w:r>
+            <w:r>
+              <w:rPr>
+                <w:rFonts w:cstheme="minorHAnsi"/>
+                <w:sz w:val="24"/>
+                <w:szCs w:val="24"/>
+              </w:rPr>
+              <w:t xml:space="preserve"> instead of </w:t>
+            </w:r>
+            <w:r>
+              <w:rPr>
+                <w:rFonts w:cstheme="minorHAnsi"/>
+                <w:b/>
+                <w:bCs/>
+                <w:sz w:val="24"/>
+                <w:szCs w:val="24"/>
+              </w:rPr>
+              <w:t xml:space="preserve">x = </w:t>
+            </w:r>
+            <w:r>
+              <w:rPr>
+                <w:rFonts w:cstheme="minorHAnsi"/>
+                <w:sz w:val="24"/>
+                <w:szCs w:val="24"/>
+              </w:rPr>
+              <w:t xml:space="preserve">. Keep in mind you will need to change the location of you axis label, too! </w:t>
+            </w:r>
+          </w:p>
+          <w:p>
+            <w:pPr>
+              <w:rPr>
+                <w:rFonts w:cstheme="minorHAnsi"/>
+                <w:sz w:val="24"/>
+                <w:szCs w:val="24"/>
+              </w:rPr>
+            </w:pPr>
+          </w:p>
+          <w:p>
+            <w:pPr>
+              <w:rPr>
+                <w:rFonts w:cstheme="minorHAnsi"/>
+                <w:b/>
+                <w:bCs/>
+                <w:sz w:val="24"/>
+                <w:szCs w:val="24"/>
+              </w:rPr>
+            </w:pPr>
+          </w:p>
+        </w:tc>
+      </w:tr>
+      <w:tr>
+        <w:tc>
+          <w:tcPr>
+            <w:tcW w:w="10800" w:type="dxa"/>
+          </w:tcPr>
+          <w:p>
+            <w:pPr>
+              <w:jc w:val="center"/>
+              <w:rPr>
+                <w:rFonts w:cstheme="minorHAnsi"/>
+                <w:b/>
+                <w:bCs/>
+                <w:sz w:val="24"/>
+                <w:szCs w:val="24"/>
+              </w:rPr>
+            </w:pPr>
+            <w:r>
+              <w:rPr>
+                <w:rFonts w:cstheme="minorHAnsi"/>
+                <w:b/>
+                <w:bCs/>
+                <w:sz w:val="24"/>
+                <w:szCs w:val="24"/>
+              </w:rPr>
+              <w:lastRenderedPageBreak/>
+              <w:t>Performing a t-test for One Mean (and Confidence Interval)</w:t>
+            </w:r>
+          </w:p>
+          <w:p>
+            <w:pPr>
+              <w:jc w:val="center"/>
+              <w:rPr>
+                <w:rFonts w:cstheme="minorHAnsi"/>
+                <w:b/>
+                <w:bCs/>
+                <w:sz w:val="24"/>
+                <w:szCs w:val="24"/>
+              </w:rPr>
+            </w:pPr>
+          </w:p>
+          <w:p>
+            <w:pPr>
+              <w:rPr>
+                <w:rFonts w:cstheme="minorHAnsi"/>
+                <w:sz w:val="24"/>
+                <w:szCs w:val="24"/>
+              </w:rPr>
+            </w:pPr>
+            <w:proofErr w:type="spellStart"/>
+            <w:r>
+              <w:rPr>
+                <w:rFonts w:cstheme="minorHAnsi"/>
+                <w:sz w:val="24"/>
+                <w:szCs w:val="24"/>
+              </w:rPr>
+              <w:t>t_test</w:t>
+            </w:r>
+            <w:proofErr w:type="spellEnd"/>
+            <w:r>
+              <w:rPr>
+                <w:rFonts w:cstheme="minorHAnsi"/>
+                <w:sz w:val="24"/>
+                <w:szCs w:val="24"/>
+              </w:rPr>
+              <w:t xml:space="preserve">(x = </w:t>
+            </w:r>
+            <w:r>
+              <w:rPr>
+                <w:rFonts w:cstheme="minorHAnsi"/>
+                <w:color w:val="FF0000"/>
+                <w:sz w:val="24"/>
+                <w:szCs w:val="24"/>
+              </w:rPr>
+              <w:t>NAME OF DATASET</w:t>
+            </w:r>
+            <w:r>
+              <w:rPr>
+                <w:rFonts w:cstheme="minorHAnsi"/>
+                <w:sz w:val="24"/>
+                <w:szCs w:val="24"/>
+              </w:rPr>
+              <w:t xml:space="preserve">, </w:t>
+            </w:r>
+          </w:p>
+          <w:p>
+            <w:pPr>
+              <w:rPr>
+                <w:rFonts w:cstheme="minorHAnsi"/>
+                <w:sz w:val="24"/>
+                <w:szCs w:val="24"/>
+              </w:rPr>
+            </w:pPr>
+            <w:r>
+              <w:rPr>
+                <w:rFonts w:cstheme="minorHAnsi"/>
+                <w:sz w:val="24"/>
+                <w:szCs w:val="24"/>
+              </w:rPr>
+              <w:t xml:space="preserve">       response = </w:t>
+            </w:r>
+            <w:r>
+              <w:rPr>
+                <w:rFonts w:cstheme="minorHAnsi"/>
+                <w:color w:val="FF0000"/>
+                <w:sz w:val="24"/>
+                <w:szCs w:val="24"/>
+              </w:rPr>
+              <w:t>NAME OF VARIABLE</w:t>
+            </w:r>
+            <w:r>
+              <w:rPr>
+                <w:rFonts w:cstheme="minorHAnsi"/>
+                <w:sz w:val="24"/>
+                <w:szCs w:val="24"/>
+              </w:rPr>
+              <w:t xml:space="preserve">, </w:t>
+            </w:r>
+          </w:p>
+          <w:p>
+            <w:pPr>
+              <w:rPr>
+                <w:rFonts w:cstheme="minorHAnsi"/>
+                <w:sz w:val="24"/>
+                <w:szCs w:val="24"/>
+              </w:rPr>
+            </w:pPr>
+            <w:r>
+              <w:rPr>
+                <w:rFonts w:cstheme="minorHAnsi"/>
+                <w:sz w:val="24"/>
+                <w:szCs w:val="24"/>
+              </w:rPr>
+              <w:t xml:space="preserve">       mu = </w:t>
+            </w:r>
+            <w:r>
+              <w:rPr>
+                <w:rFonts w:cstheme="minorHAnsi"/>
+                <w:color w:val="FF0000"/>
+                <w:sz w:val="24"/>
+                <w:szCs w:val="24"/>
+              </w:rPr>
+              <w:t>VALUE F</w:t>
+            </w:r>
+            <w:r>
+              <w:rPr>
+                <w:rFonts w:cstheme="minorHAnsi"/>
+                <w:color w:val="FF0000"/>
+                <w:sz w:val="24"/>
+                <w:szCs w:val="24"/>
+              </w:rPr>
+              <w:t>ROM</w:t>
+            </w:r>
+            <w:r>
+              <w:rPr>
+                <w:rFonts w:cstheme="minorHAnsi"/>
+                <w:color w:val="FF0000"/>
+                <w:sz w:val="24"/>
+                <w:szCs w:val="24"/>
+              </w:rPr>
+              <w:t xml:space="preserve"> NULL HYPOTHESIS FOR Mu</w:t>
+            </w:r>
+            <w:r>
+              <w:rPr>
+                <w:rFonts w:cstheme="minorHAnsi"/>
                 <w:sz w:val="24"/>
                 <w:szCs w:val="24"/>
               </w:rPr>
               <w:t>,</w:t>
             </w:r>
-            <w:r>
-              <w:rPr>
-                <w:rFonts w:cstheme="minorHAnsi"/>
-                <w:color w:val="FF0000"/>
-                <w:sz w:val="24"/>
-                <w:szCs w:val="24"/>
-              </w:rPr>
-              <w:t xml:space="preserve"> </w:t>
-            </w:r>
-          </w:p>
-          <w:p>
-            <w:pPr>
-              <w:rPr>
-                <w:rFonts w:cstheme="minorHAnsi"/>
-                <w:sz w:val="24"/>
-                <w:szCs w:val="24"/>
-              </w:rPr>
-            </w:pPr>
-            <w:r>
-              <w:rPr>
-                <w:rFonts w:cstheme="minorHAnsi"/>
-                <w:color w:val="FF0000"/>
-                <w:sz w:val="24"/>
-                <w:szCs w:val="24"/>
-              </w:rPr>
-              <w:t xml:space="preserve">           </w:t>
-            </w:r>
-            <w:r>
-              <w:rPr>
-                <w:rFonts w:cstheme="minorHAnsi"/>
-                <w:color w:val="000000" w:themeColor="text1"/>
-                <w:sz w:val="24"/>
-                <w:szCs w:val="24"/>
-              </w:rPr>
-              <w:t>explanatory =</w:t>
-            </w:r>
-            <w:r>
-              <w:rPr>
-                <w:rFonts w:cstheme="minorHAnsi"/>
-                <w:color w:val="FF0000"/>
-                <w:sz w:val="24"/>
-                <w:szCs w:val="24"/>
-              </w:rPr>
-              <w:t xml:space="preserve"> EXPLANATORY VARIABLE</w:t>
+          </w:p>
+          <w:p>
+            <w:pPr>
+              <w:rPr>
+                <w:rFonts w:cstheme="minorHAnsi"/>
+                <w:sz w:val="24"/>
+                <w:szCs w:val="24"/>
+              </w:rPr>
+            </w:pPr>
+            <w:r>
+              <w:rPr>
+                <w:rFonts w:cstheme="minorHAnsi"/>
+                <w:sz w:val="24"/>
+                <w:szCs w:val="24"/>
+              </w:rPr>
+              <w:t xml:space="preserve">       alternative = </w:t>
+            </w:r>
+            <w:r>
+              <w:rPr>
+                <w:rFonts w:cstheme="minorHAnsi"/>
+                <w:color w:val="00B050"/>
+                <w:sz w:val="24"/>
+                <w:szCs w:val="24"/>
+              </w:rPr>
+              <w:t>"two-sided"</w:t>
+            </w:r>
+            <w:r>
+              <w:rPr>
+                <w:rFonts w:cstheme="minorHAnsi"/>
+                <w:sz w:val="24"/>
+                <w:szCs w:val="24"/>
+              </w:rPr>
+              <w:t>,</w:t>
+            </w:r>
+          </w:p>
+          <w:p>
+            <w:pPr>
+              <w:rPr>
+                <w:rFonts w:cstheme="minorHAnsi"/>
+                <w:color w:val="0070C0"/>
+                <w:sz w:val="24"/>
+                <w:szCs w:val="24"/>
+              </w:rPr>
+            </w:pPr>
+            <w:r>
+              <w:rPr>
+                <w:rFonts w:cstheme="minorHAnsi"/>
+                <w:sz w:val="24"/>
+                <w:szCs w:val="24"/>
+              </w:rPr>
+              <w:t xml:space="preserve">       </w:t>
+            </w:r>
+            <w:proofErr w:type="spellStart"/>
+            <w:r>
+              <w:rPr>
+                <w:rFonts w:cstheme="minorHAnsi"/>
+                <w:sz w:val="24"/>
+                <w:szCs w:val="24"/>
+              </w:rPr>
+              <w:t>conf_level</w:t>
+            </w:r>
+            <w:proofErr w:type="spellEnd"/>
+            <w:r>
+              <w:rPr>
+                <w:rFonts w:cstheme="minorHAnsi"/>
+                <w:sz w:val="24"/>
+                <w:szCs w:val="24"/>
+              </w:rPr>
+              <w:t xml:space="preserve"> = </w:t>
+            </w:r>
+            <w:r>
+              <w:rPr>
+                <w:rFonts w:cstheme="minorHAnsi"/>
+                <w:color w:val="0070C0"/>
+                <w:sz w:val="24"/>
+                <w:szCs w:val="24"/>
+              </w:rPr>
+              <w:t>0.9</w:t>
+            </w:r>
+            <w:r>
+              <w:rPr>
+                <w:rFonts w:cstheme="minorHAnsi"/>
+                <w:color w:val="0070C0"/>
+                <w:sz w:val="24"/>
+                <w:szCs w:val="24"/>
+              </w:rPr>
+              <w:t>5</w:t>
             </w:r>
             <w:r>
               <w:rPr>
@@ -3780,31 +5982,176 @@
           </w:p>
           <w:p>
             <w:pPr>
-              <w:jc w:val="center"/>
-              <w:rPr>
-                <w:rFonts w:cstheme="minorHAnsi"/>
-                <w:b/>
-                <w:bCs/>
-                <w:sz w:val="24"/>
-                <w:szCs w:val="24"/>
-              </w:rPr>
-            </w:pPr>
-          </w:p>
-          <w:p>
-            <w:pPr>
-              <w:rPr>
-                <w:rFonts w:cstheme="minorHAnsi"/>
-                <w:sz w:val="24"/>
-                <w:szCs w:val="24"/>
-              </w:rPr>
-            </w:pPr>
-            <w:r>
-              <w:rPr>
-                <w:rFonts w:cstheme="minorHAnsi"/>
-                <w:sz w:val="24"/>
-                <w:szCs w:val="24"/>
-              </w:rPr>
-              <w:t>*Make sure to check conditions first!</w:t>
+              <w:rPr>
+                <w:rFonts w:cstheme="minorHAnsi"/>
+                <w:b/>
+                <w:bCs/>
+                <w:i/>
+                <w:iCs/>
+                <w:sz w:val="24"/>
+                <w:szCs w:val="24"/>
+              </w:rPr>
+            </w:pPr>
+          </w:p>
+          <w:p>
+            <w:pPr>
+              <w:rPr>
+                <w:rFonts w:cstheme="minorHAnsi"/>
+                <w:color w:val="0070C0"/>
+                <w:sz w:val="24"/>
+                <w:szCs w:val="24"/>
+              </w:rPr>
+            </w:pPr>
+            <w:r>
+              <w:rPr>
+                <w:rFonts w:cstheme="minorHAnsi"/>
+                <w:b/>
+                <w:bCs/>
+                <w:i/>
+                <w:iCs/>
+                <w:sz w:val="24"/>
+                <w:szCs w:val="24"/>
+              </w:rPr>
+              <w:t xml:space="preserve">Note: </w:t>
+            </w:r>
+            <w:r>
+              <w:rPr>
+                <w:rFonts w:cstheme="minorHAnsi"/>
+                <w:sz w:val="24"/>
+                <w:szCs w:val="24"/>
+              </w:rPr>
+              <w:t xml:space="preserve">If you want a 90% confidence interval, you change </w:t>
+            </w:r>
+            <w:proofErr w:type="spellStart"/>
+            <w:r>
+              <w:rPr>
+                <w:rFonts w:cstheme="minorHAnsi"/>
+                <w:color w:val="0070C0"/>
+                <w:sz w:val="24"/>
+                <w:szCs w:val="24"/>
+              </w:rPr>
+              <w:t>conf_level</w:t>
+            </w:r>
+            <w:proofErr w:type="spellEnd"/>
+            <w:r>
+              <w:rPr>
+                <w:rFonts w:cstheme="minorHAnsi"/>
+                <w:color w:val="0070C0"/>
+                <w:sz w:val="24"/>
+                <w:szCs w:val="24"/>
+              </w:rPr>
+              <w:t xml:space="preserve"> to 0.90. </w:t>
+            </w:r>
+            <w:r>
+              <w:rPr>
+                <w:rFonts w:cstheme="minorHAnsi"/>
+                <w:sz w:val="24"/>
+                <w:szCs w:val="24"/>
+              </w:rPr>
+              <w:t xml:space="preserve">If you want a 99% confidence interval, you change </w:t>
+            </w:r>
+            <w:proofErr w:type="spellStart"/>
+            <w:r>
+              <w:rPr>
+                <w:rFonts w:cstheme="minorHAnsi"/>
+                <w:color w:val="0070C0"/>
+                <w:sz w:val="24"/>
+                <w:szCs w:val="24"/>
+              </w:rPr>
+              <w:t>conf_level</w:t>
+            </w:r>
+            <w:proofErr w:type="spellEnd"/>
+            <w:r>
+              <w:rPr>
+                <w:rFonts w:cstheme="minorHAnsi"/>
+                <w:color w:val="0070C0"/>
+                <w:sz w:val="24"/>
+                <w:szCs w:val="24"/>
+              </w:rPr>
+              <w:t xml:space="preserve"> to 0.99</w:t>
+            </w:r>
+          </w:p>
+          <w:p>
+            <w:pPr>
+              <w:rPr>
+                <w:rFonts w:cstheme="minorHAnsi"/>
+                <w:color w:val="0070C0"/>
+                <w:sz w:val="24"/>
+                <w:szCs w:val="24"/>
+              </w:rPr>
+            </w:pPr>
+          </w:p>
+          <w:p>
+            <w:pPr>
+              <w:rPr>
+                <w:rFonts w:cstheme="minorHAnsi"/>
+                <w:color w:val="00B050"/>
+                <w:sz w:val="24"/>
+                <w:szCs w:val="24"/>
+              </w:rPr>
+            </w:pPr>
+            <w:r>
+              <w:rPr>
+                <w:rFonts w:cstheme="minorHAnsi"/>
+                <w:b/>
+                <w:bCs/>
+                <w:i/>
+                <w:iCs/>
+                <w:sz w:val="24"/>
+                <w:szCs w:val="24"/>
+              </w:rPr>
+              <w:t xml:space="preserve">Note: </w:t>
+            </w:r>
+            <w:r>
+              <w:rPr>
+                <w:rFonts w:cstheme="minorHAnsi"/>
+                <w:sz w:val="24"/>
+                <w:szCs w:val="24"/>
+              </w:rPr>
+              <w:t xml:space="preserve">If you are doing a one-sided hypothesis test, you change </w:t>
+            </w:r>
+            <w:r>
+              <w:rPr>
+                <w:rFonts w:cstheme="minorHAnsi"/>
+                <w:color w:val="00B050"/>
+                <w:sz w:val="24"/>
+                <w:szCs w:val="24"/>
+              </w:rPr>
+              <w:t>alternative</w:t>
+            </w:r>
+            <w:r>
+              <w:rPr>
+                <w:rFonts w:cstheme="minorHAnsi"/>
+                <w:sz w:val="24"/>
+                <w:szCs w:val="24"/>
+              </w:rPr>
+              <w:t xml:space="preserve"> to either </w:t>
+            </w:r>
+            <w:r>
+              <w:rPr>
+                <w:rFonts w:cstheme="minorHAnsi"/>
+                <w:color w:val="00B050"/>
+                <w:sz w:val="24"/>
+                <w:szCs w:val="24"/>
+              </w:rPr>
+              <w:t>“greater”</w:t>
+            </w:r>
+            <w:r>
+              <w:rPr>
+                <w:rFonts w:cstheme="minorHAnsi"/>
+                <w:sz w:val="24"/>
+                <w:szCs w:val="24"/>
+              </w:rPr>
+              <w:t xml:space="preserve"> or </w:t>
+            </w:r>
+            <w:r>
+              <w:rPr>
+                <w:rFonts w:cstheme="minorHAnsi"/>
+                <w:color w:val="00B050"/>
+                <w:sz w:val="24"/>
+                <w:szCs w:val="24"/>
+              </w:rPr>
+              <w:t>“less”</w:t>
             </w:r>
           </w:p>
           <w:p>
@@ -4359,6 +6706,7 @@
   <w:style w:type="paragraph" w:default="1" w:styleId="Normal">
     <w:name w:val="Normal"/>
     <w:qFormat/>
+    <w:rsid w:val="00855C37"/>
   </w:style>
   <w:style w:type="character" w:default="1" w:styleId="DefaultParagraphFont">
     <w:name w:val="Default Paragraph Font"/>
@@ -4713,4 +7061,16 @@
     </a:ext>
   </a:extLst>
 </a:theme>
+</file>
+
+<file path=customXml/item1.xml><?xml version="1.0" encoding="utf-8"?>
+<b:Sources xmlns:b="http://schemas.openxmlformats.org/officeDocument/2006/bibliography" xmlns="http://schemas.openxmlformats.org/officeDocument/2006/bibliography" SelectedStyle="\APASixthEditionOfficeOnline.xsl" StyleName="APA" Version="6"/>
+</file>
+
+<file path=customXml/itemProps1.xml><?xml version="1.0" encoding="utf-8"?>
+<ds:datastoreItem xmlns:ds="http://schemas.openxmlformats.org/officeDocument/2006/customXml" ds:itemID="{B46B51CB-E907-40D3-BFA3-5514F9D9D1D4}">
+  <ds:schemaRefs>
+    <ds:schemaRef ds:uri="http://schemas.openxmlformats.org/officeDocument/2006/bibliography"/>
+  </ds:schemaRefs>
+</ds:datastoreItem>
 </file>
</xml_diff>